<commit_message>
Main Motivation + Users of the web app
</commit_message>
<xml_diff>
--- a/Project_Phase_3.docx
+++ b/Project_Phase_3.docx
@@ -341,7 +341,7 @@
               <w:kern w:val="2"/>
               <w:sz w:val="24"/>
               <w:szCs w:val="24"/>
-              <w:lang w:val="en-SA"/>
+              <w:lang/>
               <w14:ligatures w14:val="standardContextual"/>
             </w:rPr>
           </w:pPr>
@@ -369,7 +369,7 @@
                 <w:kern w:val="2"/>
                 <w:sz w:val="24"/>
                 <w:szCs w:val="24"/>
-                <w:lang w:val="en-SA"/>
+                <w:lang/>
                 <w14:ligatures w14:val="standardContextual"/>
               </w:rPr>
               <w:tab/>
@@ -444,7 +444,7 @@
               <w:kern w:val="2"/>
               <w:sz w:val="24"/>
               <w:szCs w:val="24"/>
-              <w:lang w:val="en-SA"/>
+              <w:lang/>
               <w14:ligatures w14:val="standardContextual"/>
             </w:rPr>
           </w:pPr>
@@ -463,7 +463,7 @@
                 <w:kern w:val="2"/>
                 <w:sz w:val="24"/>
                 <w:szCs w:val="24"/>
-                <w:lang w:val="en-SA"/>
+                <w:lang/>
                 <w14:ligatures w14:val="standardContextual"/>
               </w:rPr>
               <w:tab/>
@@ -538,7 +538,7 @@
               <w:kern w:val="2"/>
               <w:sz w:val="24"/>
               <w:szCs w:val="24"/>
-              <w:lang w:val="en-SA"/>
+              <w:lang/>
               <w14:ligatures w14:val="standardContextual"/>
             </w:rPr>
           </w:pPr>
@@ -557,7 +557,7 @@
                 <w:kern w:val="2"/>
                 <w:sz w:val="24"/>
                 <w:szCs w:val="24"/>
-                <w:lang w:val="en-SA"/>
+                <w:lang/>
                 <w14:ligatures w14:val="standardContextual"/>
               </w:rPr>
               <w:tab/>
@@ -632,7 +632,7 @@
               <w:kern w:val="2"/>
               <w:sz w:val="24"/>
               <w:szCs w:val="24"/>
-              <w:lang w:val="en-SA"/>
+              <w:lang/>
               <w14:ligatures w14:val="standardContextual"/>
             </w:rPr>
           </w:pPr>
@@ -651,7 +651,7 @@
                 <w:kern w:val="2"/>
                 <w:sz w:val="24"/>
                 <w:szCs w:val="24"/>
-                <w:lang w:val="en-SA"/>
+                <w:lang/>
                 <w14:ligatures w14:val="standardContextual"/>
               </w:rPr>
               <w:tab/>
@@ -726,7 +726,7 @@
               <w:kern w:val="2"/>
               <w:sz w:val="24"/>
               <w:szCs w:val="24"/>
-              <w:lang w:val="en-SA"/>
+              <w:lang/>
               <w14:ligatures w14:val="standardContextual"/>
             </w:rPr>
           </w:pPr>
@@ -747,7 +747,7 @@
                 <w:kern w:val="2"/>
                 <w:sz w:val="24"/>
                 <w:szCs w:val="24"/>
-                <w:lang w:val="en-SA"/>
+                <w:lang/>
                 <w14:ligatures w14:val="standardContextual"/>
               </w:rPr>
               <w:tab/>
@@ -823,7 +823,7 @@
               <w:kern w:val="2"/>
               <w:sz w:val="24"/>
               <w:szCs w:val="24"/>
-              <w:lang w:val="en-SA"/>
+              <w:lang/>
               <w14:ligatures w14:val="standardContextual"/>
             </w:rPr>
           </w:pPr>
@@ -844,7 +844,7 @@
                 <w:kern w:val="2"/>
                 <w:sz w:val="24"/>
                 <w:szCs w:val="24"/>
-                <w:lang w:val="en-SA"/>
+                <w:lang/>
                 <w14:ligatures w14:val="standardContextual"/>
               </w:rPr>
               <w:tab/>
@@ -920,7 +920,7 @@
               <w:kern w:val="2"/>
               <w:sz w:val="24"/>
               <w:szCs w:val="24"/>
-              <w:lang w:val="en-SA"/>
+              <w:lang/>
               <w14:ligatures w14:val="standardContextual"/>
             </w:rPr>
           </w:pPr>
@@ -941,7 +941,7 @@
                 <w:kern w:val="2"/>
                 <w:sz w:val="24"/>
                 <w:szCs w:val="24"/>
-                <w:lang w:val="en-SA"/>
+                <w:lang/>
                 <w14:ligatures w14:val="standardContextual"/>
               </w:rPr>
               <w:tab/>
@@ -1018,7 +1018,7 @@
               <w:kern w:val="2"/>
               <w:sz w:val="24"/>
               <w:szCs w:val="24"/>
-              <w:lang w:val="en-SA"/>
+              <w:lang/>
               <w14:ligatures w14:val="standardContextual"/>
             </w:rPr>
           </w:pPr>
@@ -1039,7 +1039,7 @@
                 <w:kern w:val="2"/>
                 <w:sz w:val="24"/>
                 <w:szCs w:val="24"/>
-                <w:lang w:val="en-SA"/>
+                <w:lang/>
                 <w14:ligatures w14:val="standardContextual"/>
               </w:rPr>
               <w:tab/>
@@ -1115,7 +1115,7 @@
               <w:kern w:val="2"/>
               <w:sz w:val="24"/>
               <w:szCs w:val="24"/>
-              <w:lang w:val="en-SA"/>
+              <w:lang/>
               <w14:ligatures w14:val="standardContextual"/>
             </w:rPr>
           </w:pPr>
@@ -1134,7 +1134,7 @@
                 <w:kern w:val="2"/>
                 <w:sz w:val="24"/>
                 <w:szCs w:val="24"/>
-                <w:lang w:val="en-SA"/>
+                <w:lang/>
                 <w14:ligatures w14:val="standardContextual"/>
               </w:rPr>
               <w:tab/>
@@ -1209,7 +1209,7 @@
               <w:kern w:val="2"/>
               <w:sz w:val="24"/>
               <w:szCs w:val="24"/>
-              <w:lang w:val="en-SA"/>
+              <w:lang/>
               <w14:ligatures w14:val="standardContextual"/>
             </w:rPr>
           </w:pPr>
@@ -1228,7 +1228,7 @@
                 <w:kern w:val="2"/>
                 <w:sz w:val="24"/>
                 <w:szCs w:val="24"/>
-                <w:lang w:val="en-SA"/>
+                <w:lang/>
                 <w14:ligatures w14:val="standardContextual"/>
               </w:rPr>
               <w:tab/>
@@ -1303,7 +1303,7 @@
               <w:kern w:val="2"/>
               <w:sz w:val="24"/>
               <w:szCs w:val="24"/>
-              <w:lang w:val="en-SA"/>
+              <w:lang/>
               <w14:ligatures w14:val="standardContextual"/>
             </w:rPr>
           </w:pPr>
@@ -1322,7 +1322,7 @@
                 <w:kern w:val="2"/>
                 <w:sz w:val="24"/>
                 <w:szCs w:val="24"/>
-                <w:lang w:val="en-SA"/>
+                <w:lang/>
                 <w14:ligatures w14:val="standardContextual"/>
               </w:rPr>
               <w:tab/>
@@ -1397,7 +1397,7 @@
               <w:kern w:val="2"/>
               <w:sz w:val="24"/>
               <w:szCs w:val="24"/>
-              <w:lang w:val="en-SA"/>
+              <w:lang/>
               <w14:ligatures w14:val="standardContextual"/>
             </w:rPr>
           </w:pPr>
@@ -1416,7 +1416,7 @@
                 <w:kern w:val="2"/>
                 <w:sz w:val="24"/>
                 <w:szCs w:val="24"/>
-                <w:lang w:val="en-SA"/>
+                <w:lang/>
                 <w14:ligatures w14:val="standardContextual"/>
               </w:rPr>
               <w:tab/>
@@ -1630,7 +1630,6 @@
                 <w:szCs w:val="36"/>
               </w:rPr>
             </w:pPr>
-            <w:proofErr w:type="spellStart"/>
             <w:r>
               <w:rPr>
                 <w:color w:val="000000"/>
@@ -1639,7 +1638,6 @@
               </w:rPr>
               <w:t>Abdulaziz</w:t>
             </w:r>
-            <w:proofErr w:type="spellEnd"/>
             <w:r>
               <w:rPr>
                 <w:sz w:val="36"/>
@@ -1705,7 +1703,6 @@
                 <w:szCs w:val="36"/>
               </w:rPr>
             </w:pPr>
-            <w:proofErr w:type="spellStart"/>
             <w:r>
               <w:rPr>
                 <w:color w:val="000000"/>
@@ -1714,23 +1711,13 @@
               </w:rPr>
               <w:t>Luay</w:t>
             </w:r>
-            <w:proofErr w:type="spellEnd"/>
             <w:r>
               <w:rPr>
                 <w:sz w:val="36"/>
                 <w:szCs w:val="36"/>
               </w:rPr>
-              <w:t xml:space="preserve"> </w:t>
-            </w:r>
-            <w:proofErr w:type="spellStart"/>
-            <w:r>
-              <w:rPr>
-                <w:sz w:val="36"/>
-                <w:szCs w:val="36"/>
-              </w:rPr>
-              <w:t>Alluhaydan</w:t>
-            </w:r>
-            <w:proofErr w:type="spellEnd"/>
+              <w:t xml:space="preserve"> Alluhaydan</w:t>
+            </w:r>
           </w:p>
         </w:tc>
         <w:tc>
@@ -1789,7 +1776,6 @@
                 <w:szCs w:val="36"/>
               </w:rPr>
             </w:pPr>
-            <w:proofErr w:type="spellStart"/>
             <w:r>
               <w:rPr>
                 <w:color w:val="000000"/>
@@ -1798,29 +1784,12 @@
               </w:rPr>
               <w:t>Kaled</w:t>
             </w:r>
-            <w:proofErr w:type="spellEnd"/>
             <w:r>
               <w:rPr>
                 <w:sz w:val="36"/>
                 <w:szCs w:val="36"/>
               </w:rPr>
-              <w:t xml:space="preserve"> </w:t>
-            </w:r>
-            <w:proofErr w:type="spellStart"/>
-            <w:r>
-              <w:rPr>
-                <w:sz w:val="36"/>
-                <w:szCs w:val="36"/>
-              </w:rPr>
-              <w:t>Alqahtani</w:t>
-            </w:r>
-            <w:proofErr w:type="spellEnd"/>
-            <w:r>
-              <w:rPr>
-                <w:sz w:val="36"/>
-                <w:szCs w:val="36"/>
-              </w:rPr>
-              <w:t xml:space="preserve"> </w:t>
+              <w:t xml:space="preserve"> Alqahtani </w:t>
             </w:r>
           </w:p>
         </w:tc>
@@ -1889,7 +1858,6 @@
               </w:rPr>
               <w:t xml:space="preserve">Ali </w:t>
             </w:r>
-            <w:proofErr w:type="spellStart"/>
             <w:r>
               <w:rPr>
                 <w:sz w:val="36"/>
@@ -1897,7 +1865,6 @@
               </w:rPr>
               <w:t>Alrebdi</w:t>
             </w:r>
-            <w:proofErr w:type="spellEnd"/>
           </w:p>
         </w:tc>
         <w:tc>
@@ -1964,7 +1931,6 @@
               </w:rPr>
               <w:t xml:space="preserve">Ziyad </w:t>
             </w:r>
-            <w:proofErr w:type="spellStart"/>
             <w:r>
               <w:rPr>
                 <w:sz w:val="36"/>
@@ -1972,7 +1938,6 @@
               </w:rPr>
               <w:t>Alghanam</w:t>
             </w:r>
-            <w:proofErr w:type="spellEnd"/>
           </w:p>
         </w:tc>
         <w:tc>
@@ -2111,34 +2076,165 @@
           <w:numId w:val="1"/>
         </w:numPr>
         <w:spacing w:before="160" w:after="160"/>
-      </w:pPr>
-      <w:r>
         <w:rPr>
           <w:b/>
           <w:color w:val="003366"/>
           <w:sz w:val="32"/>
         </w:rPr>
-        <w:lastRenderedPageBreak/>
-        <w:t xml:space="preserve"> </w:t>
-      </w:r>
+      </w:pPr>
       <w:r>
         <w:rPr>
           <w:b/>
           <w:color w:val="003366"/>
           <w:sz w:val="32"/>
         </w:rPr>
-        <w:tab/>
-      </w:r>
-      <w:bookmarkStart w:id="1" w:name="_Toc148129999"/>
+        <w:lastRenderedPageBreak/>
+        <w:t xml:space="preserve"> </w:t>
+      </w:r>
       <w:r>
         <w:rPr>
           <w:b/>
           <w:color w:val="003366"/>
           <w:sz w:val="32"/>
         </w:rPr>
+        <w:tab/>
+      </w:r>
+      <w:bookmarkStart w:id="1" w:name="_Toc148129999"/>
+      <w:r>
+        <w:rPr>
+          <w:b/>
+          <w:color w:val="003366"/>
+          <w:sz w:val="32"/>
+        </w:rPr>
         <w:t>Main Motivation</w:t>
       </w:r>
       <w:bookmarkEnd w:id="1"/>
+    </w:p>
+    <w:p>
+      <w:pPr>
+        <w:pStyle w:val="ListParagraph"/>
+        <w:numPr>
+          <w:ilvl w:val="0"/>
+          <w:numId w:val="9"/>
+        </w:numPr>
+      </w:pPr>
+      <w:r>
+        <w:t xml:space="preserve">KFUPM students think that the current system – Student Educational Planner (SEP) - for planning for the future terms is not usable, and not user friendly. </w:t>
+      </w:r>
+    </w:p>
+    <w:p>
+      <w:pPr>
+        <w:ind w:left="1080" w:firstLine="0"/>
+      </w:pPr>
+      <w:r>
+        <w:t>Solution:</w:t>
+      </w:r>
+    </w:p>
+    <w:p>
+      <w:pPr>
+        <w:ind w:left="1080" w:firstLine="0"/>
+        <w:rPr>
+          <w:bCs/>
+          <w:iCs/>
+        </w:rPr>
+      </w:pPr>
+      <w:r>
+        <w:t xml:space="preserve">Our website - </w:t>
+      </w:r>
+      <w:r>
+        <w:rPr>
+          <w:bCs/>
+          <w:iCs/>
+        </w:rPr>
+        <w:t>KFUPM CourseCraft</w:t>
+      </w:r>
+      <w:r>
+        <w:rPr>
+          <w:bCs/>
+          <w:iCs/>
+        </w:rPr>
+        <w:t xml:space="preserve"> – will provide the user a smother user experience while planning.</w:t>
+      </w:r>
+    </w:p>
+    <w:p>
+      <w:pPr>
+        <w:ind w:left="1080" w:firstLine="0"/>
+        <w:rPr>
+          <w:bCs/>
+          <w:iCs/>
+        </w:rPr>
+      </w:pPr>
+    </w:p>
+    <w:p>
+      <w:pPr>
+        <w:pStyle w:val="ListParagraph"/>
+        <w:numPr>
+          <w:ilvl w:val="0"/>
+          <w:numId w:val="9"/>
+        </w:numPr>
+      </w:pPr>
+      <w:r>
+        <w:rPr>
+          <w:bCs/>
+          <w:iCs/>
+        </w:rPr>
+        <w:t xml:space="preserve">KFUPM’s resources are scattered, and it is a hustle to navigate to it. </w:t>
+      </w:r>
+    </w:p>
+    <w:p>
+      <w:pPr>
+        <w:ind w:left="1080" w:firstLine="0"/>
+      </w:pPr>
+      <w:r>
+        <w:t xml:space="preserve">Solution: </w:t>
+      </w:r>
+    </w:p>
+    <w:p>
+      <w:pPr>
+        <w:ind w:left="1080" w:firstLine="0"/>
+      </w:pPr>
+      <w:r>
+        <w:t xml:space="preserve">Our website - </w:t>
+      </w:r>
+      <w:r>
+        <w:rPr>
+          <w:bCs/>
+          <w:iCs/>
+        </w:rPr>
+        <w:t>KFUPM CourseCraft</w:t>
+      </w:r>
+      <w:r>
+        <w:rPr>
+          <w:bCs/>
+          <w:iCs/>
+        </w:rPr>
+        <w:t xml:space="preserve"> –</w:t>
+      </w:r>
+      <w:r>
+        <w:rPr>
+          <w:bCs/>
+          <w:iCs/>
+        </w:rPr>
+        <w:t xml:space="preserve"> will combine the most useful resources in one place. </w:t>
+      </w:r>
+    </w:p>
+    <w:p>
+      <w:pPr>
+        <w:ind w:left="1080" w:firstLine="0"/>
+      </w:pPr>
+    </w:p>
+    <w:p>
+      <w:pPr>
+        <w:pStyle w:val="ListParagraph"/>
+        <w:ind w:left="1440" w:firstLine="0"/>
+      </w:pPr>
+      <w:r>
+        <w:rPr>
+          <w:bCs/>
+          <w:iCs/>
+        </w:rPr>
+        <w:t xml:space="preserve"> </w:t>
+      </w:r>
     </w:p>
     <w:p>
       <w:pPr>
@@ -2154,34 +2250,278 @@
           <w:numId w:val="1"/>
         </w:numPr>
         <w:spacing w:before="160" w:after="160"/>
-      </w:pPr>
-      <w:r>
         <w:rPr>
           <w:b/>
           <w:color w:val="003366"/>
           <w:sz w:val="32"/>
         </w:rPr>
-        <w:t xml:space="preserve"> </w:t>
-      </w:r>
+      </w:pPr>
       <w:r>
         <w:rPr>
           <w:b/>
           <w:color w:val="003366"/>
           <w:sz w:val="32"/>
         </w:rPr>
-        <w:tab/>
-      </w:r>
-      <w:bookmarkStart w:id="2" w:name="_Toc148130000"/>
+        <w:t xml:space="preserve"> </w:t>
+      </w:r>
       <w:r>
         <w:rPr>
           <w:b/>
           <w:color w:val="003366"/>
           <w:sz w:val="32"/>
         </w:rPr>
+        <w:tab/>
+      </w:r>
+      <w:bookmarkStart w:id="2" w:name="_Toc148130000"/>
+      <w:r>
+        <w:rPr>
+          <w:b/>
+          <w:color w:val="003366"/>
+          <w:sz w:val="32"/>
+        </w:rPr>
         <w:t>Users of the web app</w:t>
       </w:r>
       <w:bookmarkEnd w:id="2"/>
     </w:p>
+    <w:p>
+      <w:r>
+        <w:t>-</w:t>
+      </w:r>
+      <w:r>
+        <w:t xml:space="preserve"> Registered </w:t>
+      </w:r>
+      <w:r>
+        <w:t>Students</w:t>
+      </w:r>
+    </w:p>
+    <w:p>
+      <w:r>
+        <w:tab/>
+        <w:t xml:space="preserve">The main user of the website, they can </w:t>
+      </w:r>
+      <w:r>
+        <w:t xml:space="preserve">create, design, edit, and save their plans. In addition to, view, download, and upload </w:t>
+      </w:r>
+      <w:r>
+        <w:rPr>
+          <w:rStyle w:val="ui-provider"/>
+        </w:rPr>
+        <w:t>resources of the courses that the students take in the</w:t>
+      </w:r>
+      <w:r>
+        <w:rPr>
+          <w:rStyle w:val="ui-provider"/>
+        </w:rPr>
+        <w:t xml:space="preserve"> </w:t>
+      </w:r>
+      <w:r>
+        <w:rPr>
+          <w:rStyle w:val="ui-provider"/>
+        </w:rPr>
+        <w:t>current semester</w:t>
+      </w:r>
+      <w:r>
+        <w:rPr>
+          <w:rStyle w:val="ui-provider"/>
+        </w:rPr>
+        <w:t>, or the general resources</w:t>
+      </w:r>
+      <w:r>
+        <w:t>. Furthermore, they can evaluate and see the evaluation of</w:t>
+      </w:r>
+      <w:r>
+        <w:t xml:space="preserve"> their instructors in the current term or</w:t>
+      </w:r>
+      <w:r>
+        <w:t xml:space="preserve"> the </w:t>
+      </w:r>
+      <w:r>
+        <w:t xml:space="preserve">other </w:t>
+      </w:r>
+      <w:r>
+        <w:t xml:space="preserve">instructors. </w:t>
+      </w:r>
+    </w:p>
+    <w:p/>
+    <w:p/>
+    <w:p/>
+    <w:p>
+      <w:r>
+        <w:t xml:space="preserve">-Admins </w:t>
+      </w:r>
+    </w:p>
+    <w:p>
+      <w:pPr>
+        <w:rPr>
+          <w:rStyle w:val="ui-provider"/>
+        </w:rPr>
+      </w:pPr>
+      <w:r>
+        <w:tab/>
+        <w:t xml:space="preserve">Admins </w:t>
+      </w:r>
+      <w:r>
+        <w:rPr>
+          <w:rStyle w:val="ui-provider"/>
+        </w:rPr>
+        <w:t xml:space="preserve">filter the uploaded resources and review them, review user </w:t>
+      </w:r>
+      <w:r>
+        <w:rPr>
+          <w:rStyle w:val="ui-provider"/>
+        </w:rPr>
+        <w:t>behaviour,</w:t>
+      </w:r>
+      <w:r>
+        <w:rPr>
+          <w:rStyle w:val="ui-provider"/>
+        </w:rPr>
+        <w:t xml:space="preserve"> and take the appropriate actions if a user misbehaves.</w:t>
+      </w:r>
+    </w:p>
+    <w:p>
+      <w:r>
+        <w:rPr>
+          <w:rStyle w:val="ui-provider"/>
+        </w:rPr>
+        <w:t xml:space="preserve">     Furthermore, </w:t>
+      </w:r>
+      <w:r>
+        <w:rPr>
+          <w:rStyle w:val="ui-provider"/>
+        </w:rPr>
+        <w:t xml:space="preserve">maintaining the integrity of instructor </w:t>
+      </w:r>
+      <w:r>
+        <w:rPr>
+          <w:rStyle w:val="ui-provider"/>
+        </w:rPr>
+        <w:t>evaluations, and</w:t>
+      </w:r>
+      <w:r>
+        <w:rPr>
+          <w:rStyle w:val="ui-provider"/>
+        </w:rPr>
+        <w:t xml:space="preserve"> maintain the overall safety of the website safeguarding the platform's integrity.</w:t>
+      </w:r>
+    </w:p>
+    <w:p>
+      <w:r>
+        <w:tab/>
+      </w:r>
+    </w:p>
+    <w:p/>
+    <w:p>
+      <w:r>
+        <w:lastRenderedPageBreak/>
+        <w:t xml:space="preserve">-Gusts </w:t>
+      </w:r>
+    </w:p>
+    <w:p>
+      <w:r>
+        <w:rPr>
+          <w:rStyle w:val="ui-provider"/>
+        </w:rPr>
+        <w:t xml:space="preserve">     Non</w:t>
+      </w:r>
+      <w:r>
+        <w:rPr>
+          <w:rStyle w:val="ui-provider"/>
+        </w:rPr>
+        <w:t>-</w:t>
+      </w:r>
+      <w:r>
+        <w:rPr>
+          <w:rStyle w:val="ui-provider"/>
+        </w:rPr>
+        <w:t xml:space="preserve">registered </w:t>
+      </w:r>
+      <w:r>
+        <w:rPr>
+          <w:rStyle w:val="ui-provider"/>
+        </w:rPr>
+        <w:t>users</w:t>
+      </w:r>
+      <w:r>
+        <w:rPr>
+          <w:rStyle w:val="ui-provider"/>
+        </w:rPr>
+        <w:t xml:space="preserve"> are similar to </w:t>
+      </w:r>
+      <w:r>
+        <w:t>r</w:t>
+      </w:r>
+      <w:r>
+        <w:t xml:space="preserve">egistered </w:t>
+      </w:r>
+      <w:r>
+        <w:t>s</w:t>
+      </w:r>
+      <w:r>
+        <w:t>tudents</w:t>
+      </w:r>
+      <w:r>
+        <w:rPr>
+          <w:rStyle w:val="ui-provider"/>
+        </w:rPr>
+        <w:t xml:space="preserve"> </w:t>
+      </w:r>
+      <w:r>
+        <w:rPr>
+          <w:rStyle w:val="ui-provider"/>
+        </w:rPr>
+        <w:t xml:space="preserve">but </w:t>
+      </w:r>
+      <w:r>
+        <w:rPr>
+          <w:rStyle w:val="ui-provider"/>
+        </w:rPr>
+        <w:t>they have</w:t>
+      </w:r>
+      <w:r>
+        <w:rPr>
+          <w:rStyle w:val="ui-provider"/>
+        </w:rPr>
+        <w:t xml:space="preserve"> access to limited </w:t>
+      </w:r>
+      <w:r>
+        <w:rPr>
+          <w:rStyle w:val="ui-provider"/>
+        </w:rPr>
+        <w:t>features</w:t>
+      </w:r>
+      <w:r>
+        <w:rPr>
+          <w:rStyle w:val="ui-provider"/>
+        </w:rPr>
+        <w:t xml:space="preserve">, they </w:t>
+      </w:r>
+      <w:r>
+        <w:rPr>
+          <w:rStyle w:val="ui-provider"/>
+        </w:rPr>
+        <w:t>cannot</w:t>
+      </w:r>
+      <w:r>
+        <w:rPr>
+          <w:rStyle w:val="ui-provider"/>
+        </w:rPr>
+        <w:t xml:space="preserve"> save their plans on the cloud, </w:t>
+      </w:r>
+      <w:r>
+        <w:rPr>
+          <w:rStyle w:val="ui-provider"/>
+        </w:rPr>
+        <w:t>cannot</w:t>
+      </w:r>
+      <w:r>
+        <w:rPr>
+          <w:rStyle w:val="ui-provider"/>
+        </w:rPr>
+        <w:t xml:space="preserve"> upload resources and do not have access to write a review about instructors. In addition, they don't get personalized resources that match their registered courses in a semester. </w:t>
+      </w:r>
+    </w:p>
+    <w:p/>
     <w:p>
       <w:pPr>
         <w:spacing w:before="160" w:after="160"/>
@@ -2663,7 +3003,6 @@
           <w:sz w:val="24"/>
           <w:szCs w:val="24"/>
         </w:rPr>
-        <w:lastRenderedPageBreak/>
         <w:t>Ensure that students can easily find and access the necessary materials for their studies.</w:t>
       </w:r>
     </w:p>
@@ -4001,6 +4340,95 @@
     </w:lvl>
   </w:abstractNum>
   <w:abstractNum w:abstractNumId="2" w15:restartNumberingAfterBreak="0">
+    <w:nsid w:val="24C55F36"/>
+    <w:multiLevelType w:val="hybridMultilevel"/>
+    <w:tmpl w:val="3410A620"/>
+    <w:lvl w:ilvl="0" w:tplc="2C9E1A46">
+      <w:start w:val="1"/>
+      <w:numFmt w:val="upperLetter"/>
+      <w:lvlText w:val="%1-"/>
+      <w:lvlJc w:val="left"/>
+      <w:pPr>
+        <w:ind w:left="1440" w:hanging="360"/>
+      </w:pPr>
+      <w:rPr>
+        <w:rFonts w:hint="default"/>
+      </w:rPr>
+    </w:lvl>
+    <w:lvl w:ilvl="1" w:tplc="04090019" w:tentative="1">
+      <w:start w:val="1"/>
+      <w:numFmt w:val="lowerLetter"/>
+      <w:lvlText w:val="%2."/>
+      <w:lvlJc w:val="left"/>
+      <w:pPr>
+        <w:ind w:left="2160" w:hanging="360"/>
+      </w:pPr>
+    </w:lvl>
+    <w:lvl w:ilvl="2" w:tplc="0409001B" w:tentative="1">
+      <w:start w:val="1"/>
+      <w:numFmt w:val="lowerRoman"/>
+      <w:lvlText w:val="%3."/>
+      <w:lvlJc w:val="right"/>
+      <w:pPr>
+        <w:ind w:left="2880" w:hanging="180"/>
+      </w:pPr>
+    </w:lvl>
+    <w:lvl w:ilvl="3" w:tplc="0409000F" w:tentative="1">
+      <w:start w:val="1"/>
+      <w:numFmt w:val="decimal"/>
+      <w:lvlText w:val="%4."/>
+      <w:lvlJc w:val="left"/>
+      <w:pPr>
+        <w:ind w:left="3600" w:hanging="360"/>
+      </w:pPr>
+    </w:lvl>
+    <w:lvl w:ilvl="4" w:tplc="04090019" w:tentative="1">
+      <w:start w:val="1"/>
+      <w:numFmt w:val="lowerLetter"/>
+      <w:lvlText w:val="%5."/>
+      <w:lvlJc w:val="left"/>
+      <w:pPr>
+        <w:ind w:left="4320" w:hanging="360"/>
+      </w:pPr>
+    </w:lvl>
+    <w:lvl w:ilvl="5" w:tplc="0409001B" w:tentative="1">
+      <w:start w:val="1"/>
+      <w:numFmt w:val="lowerRoman"/>
+      <w:lvlText w:val="%6."/>
+      <w:lvlJc w:val="right"/>
+      <w:pPr>
+        <w:ind w:left="5040" w:hanging="180"/>
+      </w:pPr>
+    </w:lvl>
+    <w:lvl w:ilvl="6" w:tplc="0409000F" w:tentative="1">
+      <w:start w:val="1"/>
+      <w:numFmt w:val="decimal"/>
+      <w:lvlText w:val="%7."/>
+      <w:lvlJc w:val="left"/>
+      <w:pPr>
+        <w:ind w:left="5760" w:hanging="360"/>
+      </w:pPr>
+    </w:lvl>
+    <w:lvl w:ilvl="7" w:tplc="04090019" w:tentative="1">
+      <w:start w:val="1"/>
+      <w:numFmt w:val="lowerLetter"/>
+      <w:lvlText w:val="%8."/>
+      <w:lvlJc w:val="left"/>
+      <w:pPr>
+        <w:ind w:left="6480" w:hanging="360"/>
+      </w:pPr>
+    </w:lvl>
+    <w:lvl w:ilvl="8" w:tplc="0409001B" w:tentative="1">
+      <w:start w:val="1"/>
+      <w:numFmt w:val="lowerRoman"/>
+      <w:lvlText w:val="%9."/>
+      <w:lvlJc w:val="right"/>
+      <w:pPr>
+        <w:ind w:left="7200" w:hanging="180"/>
+      </w:pPr>
+    </w:lvl>
+  </w:abstractNum>
+  <w:abstractNum w:abstractNumId="3" w15:restartNumberingAfterBreak="0">
     <w:nsid w:val="25992770"/>
     <w:multiLevelType w:val="multilevel"/>
     <w:tmpl w:val="40FA1698"/>
@@ -4149,7 +4577,7 @@
       </w:rPr>
     </w:lvl>
   </w:abstractNum>
-  <w:abstractNum w:abstractNumId="3" w15:restartNumberingAfterBreak="0">
+  <w:abstractNum w:abstractNumId="4" w15:restartNumberingAfterBreak="0">
     <w:nsid w:val="386B2F31"/>
     <w:multiLevelType w:val="hybridMultilevel"/>
     <w:tmpl w:val="3384C0CA"/>
@@ -4235,7 +4663,7 @@
       </w:pPr>
     </w:lvl>
   </w:abstractNum>
-  <w:abstractNum w:abstractNumId="4" w15:restartNumberingAfterBreak="0">
+  <w:abstractNum w:abstractNumId="5" w15:restartNumberingAfterBreak="0">
     <w:nsid w:val="5E5814D1"/>
     <w:multiLevelType w:val="hybridMultilevel"/>
     <w:tmpl w:val="678CCC6A"/>
@@ -4323,7 +4751,7 @@
       </w:pPr>
     </w:lvl>
   </w:abstractNum>
-  <w:abstractNum w:abstractNumId="5" w15:restartNumberingAfterBreak="0">
+  <w:abstractNum w:abstractNumId="6" w15:restartNumberingAfterBreak="0">
     <w:nsid w:val="5E9E1E86"/>
     <w:multiLevelType w:val="hybridMultilevel"/>
     <w:tmpl w:val="611264E0"/>
@@ -4409,7 +4837,7 @@
       </w:pPr>
     </w:lvl>
   </w:abstractNum>
-  <w:abstractNum w:abstractNumId="6" w15:restartNumberingAfterBreak="0">
+  <w:abstractNum w:abstractNumId="7" w15:restartNumberingAfterBreak="0">
     <w:nsid w:val="60055AF0"/>
     <w:multiLevelType w:val="multilevel"/>
     <w:tmpl w:val="9B4AF3B0"/>
@@ -4527,7 +4955,7 @@
       </w:rPr>
     </w:lvl>
   </w:abstractNum>
-  <w:abstractNum w:abstractNumId="7" w15:restartNumberingAfterBreak="0">
+  <w:abstractNum w:abstractNumId="8" w15:restartNumberingAfterBreak="0">
     <w:nsid w:val="7A683393"/>
     <w:multiLevelType w:val="hybridMultilevel"/>
     <w:tmpl w:val="B3D0B296"/>
@@ -4614,28 +5042,31 @@
     </w:lvl>
   </w:abstractNum>
   <w:num w:numId="1" w16cid:durableId="1451362596">
-    <w:abstractNumId w:val="6"/>
+    <w:abstractNumId w:val="7"/>
   </w:num>
   <w:num w:numId="2" w16cid:durableId="175003058">
     <w:abstractNumId w:val="0"/>
   </w:num>
   <w:num w:numId="3" w16cid:durableId="42947487">
-    <w:abstractNumId w:val="2"/>
+    <w:abstractNumId w:val="3"/>
   </w:num>
   <w:num w:numId="4" w16cid:durableId="51276535">
-    <w:abstractNumId w:val="4"/>
+    <w:abstractNumId w:val="5"/>
   </w:num>
   <w:num w:numId="5" w16cid:durableId="974678832">
-    <w:abstractNumId w:val="5"/>
+    <w:abstractNumId w:val="6"/>
   </w:num>
   <w:num w:numId="6" w16cid:durableId="833571222">
-    <w:abstractNumId w:val="3"/>
+    <w:abstractNumId w:val="4"/>
   </w:num>
   <w:num w:numId="7" w16cid:durableId="1604072161">
     <w:abstractNumId w:val="1"/>
   </w:num>
   <w:num w:numId="8" w16cid:durableId="1040126376">
-    <w:abstractNumId w:val="7"/>
+    <w:abstractNumId w:val="8"/>
+  </w:num>
+  <w:num w:numId="9" w16cid:durableId="1560677086">
+    <w:abstractNumId w:val="2"/>
   </w:num>
 </w:numbering>
 </file>
@@ -5266,7 +5697,7 @@
     <w:rPr>
       <w:sz w:val="24"/>
       <w:szCs w:val="24"/>
-      <w:lang w:val="en-SA"/>
+      <w:lang/>
     </w:rPr>
   </w:style>
   <w:style w:type="character" w:styleId="Strong">
@@ -5368,6 +5799,11 @@
       <w:spacing w:after="100"/>
       <w:ind w:left="560"/>
     </w:pPr>
+  </w:style>
+  <w:style w:type="character" w:customStyle="1" w:styleId="ui-provider">
+    <w:name w:val="ui-provider"/>
+    <w:basedOn w:val="DefaultParagraphFont"/>
+    <w:rsid w:val="00AA5F5F"/>
   </w:style>
 </w:styles>
 </file>

</xml_diff>

<commit_message>
Add use cases + redesign the file
(Registered students, Admins, and guests) for use cases.
</commit_message>
<xml_diff>
--- a/Project_Phase_3.docx
+++ b/Project_Phase_3.docx
@@ -201,12 +201,6 @@
         <w:spacing w:before="160" w:after="160"/>
         <w:jc w:val="center"/>
       </w:pPr>
-    </w:p>
-    <w:p>
-      <w:pPr>
-        <w:spacing w:before="160" w:after="160"/>
-        <w:jc w:val="center"/>
-      </w:pPr>
       <w:r>
         <w:t>Date: XX/10/2023</w:t>
       </w:r>
@@ -291,12 +285,6 @@
         </w:rPr>
         <w:tab/>
       </w:r>
-    </w:p>
-    <w:p>
-      <w:pPr>
-        <w:spacing w:before="160" w:after="160"/>
-        <w:jc w:val="center"/>
-      </w:pPr>
     </w:p>
     <w:sdt>
       <w:sdtPr>
@@ -341,7 +329,7 @@
               <w:kern w:val="2"/>
               <w:sz w:val="24"/>
               <w:szCs w:val="24"/>
-              <w:lang/>
+              <w:lang w:val="en-SA"/>
               <w14:ligatures w14:val="standardContextual"/>
             </w:rPr>
           </w:pPr>
@@ -354,7 +342,7 @@
           <w:r>
             <w:fldChar w:fldCharType="separate"/>
           </w:r>
-          <w:hyperlink w:anchor="_Toc148129999" w:history="1">
+          <w:hyperlink w:anchor="_Toc148248583" w:history="1">
             <w:r>
               <w:rPr>
                 <w:rStyle w:val="Hyperlink"/>
@@ -369,7 +357,7 @@
                 <w:kern w:val="2"/>
                 <w:sz w:val="24"/>
                 <w:szCs w:val="24"/>
-                <w:lang/>
+                <w:lang w:val="en-SA"/>
                 <w14:ligatures w14:val="standardContextual"/>
               </w:rPr>
               <w:tab/>
@@ -401,7 +389,7 @@
                 <w:noProof/>
                 <w:webHidden/>
               </w:rPr>
-              <w:instrText xml:space="preserve"> PAGEREF _Toc148129999 \h </w:instrText>
+              <w:instrText xml:space="preserve"> PAGEREF _Toc148248583 \h </w:instrText>
             </w:r>
             <w:r>
               <w:rPr>
@@ -444,11 +432,11 @@
               <w:kern w:val="2"/>
               <w:sz w:val="24"/>
               <w:szCs w:val="24"/>
-              <w:lang/>
+              <w:lang w:val="en-SA"/>
               <w14:ligatures w14:val="standardContextual"/>
             </w:rPr>
           </w:pPr>
-          <w:hyperlink w:anchor="_Toc148130000" w:history="1">
+          <w:hyperlink w:anchor="_Toc148248584" w:history="1">
             <w:r>
               <w:rPr>
                 <w:rStyle w:val="Hyperlink"/>
@@ -463,7 +451,7 @@
                 <w:kern w:val="2"/>
                 <w:sz w:val="24"/>
                 <w:szCs w:val="24"/>
-                <w:lang/>
+                <w:lang w:val="en-SA"/>
                 <w14:ligatures w14:val="standardContextual"/>
               </w:rPr>
               <w:tab/>
@@ -495,7 +483,7 @@
                 <w:noProof/>
                 <w:webHidden/>
               </w:rPr>
-              <w:instrText xml:space="preserve"> PAGEREF _Toc148130000 \h </w:instrText>
+              <w:instrText xml:space="preserve"> PAGEREF _Toc148248584 \h </w:instrText>
             </w:r>
             <w:r>
               <w:rPr>
@@ -538,11 +526,11 @@
               <w:kern w:val="2"/>
               <w:sz w:val="24"/>
               <w:szCs w:val="24"/>
-              <w:lang/>
+              <w:lang w:val="en-SA"/>
               <w14:ligatures w14:val="standardContextual"/>
             </w:rPr>
           </w:pPr>
-          <w:hyperlink w:anchor="_Toc148130001" w:history="1">
+          <w:hyperlink w:anchor="_Toc148248585" w:history="1">
             <w:r>
               <w:rPr>
                 <w:rStyle w:val="Hyperlink"/>
@@ -557,7 +545,7 @@
                 <w:kern w:val="2"/>
                 <w:sz w:val="24"/>
                 <w:szCs w:val="24"/>
-                <w:lang/>
+                <w:lang w:val="en-SA"/>
                 <w14:ligatures w14:val="standardContextual"/>
               </w:rPr>
               <w:tab/>
@@ -589,7 +577,7 @@
                 <w:noProof/>
                 <w:webHidden/>
               </w:rPr>
-              <w:instrText xml:space="preserve"> PAGEREF _Toc148130001 \h </w:instrText>
+              <w:instrText xml:space="preserve"> PAGEREF _Toc148248585 \h </w:instrText>
             </w:r>
             <w:r>
               <w:rPr>
@@ -609,7 +597,7 @@
                 <w:noProof/>
                 <w:webHidden/>
               </w:rPr>
-              <w:t>3</w:t>
+              <w:t>4</w:t>
             </w:r>
             <w:r>
               <w:rPr>
@@ -632,11 +620,11 @@
               <w:kern w:val="2"/>
               <w:sz w:val="24"/>
               <w:szCs w:val="24"/>
-              <w:lang/>
+              <w:lang w:val="en-SA"/>
               <w14:ligatures w14:val="standardContextual"/>
             </w:rPr>
           </w:pPr>
-          <w:hyperlink w:anchor="_Toc148130002" w:history="1">
+          <w:hyperlink w:anchor="_Toc148248586" w:history="1">
             <w:r>
               <w:rPr>
                 <w:rStyle w:val="Hyperlink"/>
@@ -651,7 +639,7 @@
                 <w:kern w:val="2"/>
                 <w:sz w:val="24"/>
                 <w:szCs w:val="24"/>
-                <w:lang/>
+                <w:lang w:val="en-SA"/>
                 <w14:ligatures w14:val="standardContextual"/>
               </w:rPr>
               <w:tab/>
@@ -683,7 +671,7 @@
                 <w:noProof/>
                 <w:webHidden/>
               </w:rPr>
-              <w:instrText xml:space="preserve"> PAGEREF _Toc148130002 \h </w:instrText>
+              <w:instrText xml:space="preserve"> PAGEREF _Toc148248586 \h </w:instrText>
             </w:r>
             <w:r>
               <w:rPr>
@@ -703,7 +691,7 @@
                 <w:noProof/>
                 <w:webHidden/>
               </w:rPr>
-              <w:t>3</w:t>
+              <w:t>4</w:t>
             </w:r>
             <w:r>
               <w:rPr>
@@ -726,11 +714,11 @@
               <w:kern w:val="2"/>
               <w:sz w:val="24"/>
               <w:szCs w:val="24"/>
-              <w:lang/>
+              <w:lang w:val="en-SA"/>
               <w14:ligatures w14:val="standardContextual"/>
             </w:rPr>
           </w:pPr>
-          <w:hyperlink w:anchor="_Toc148130003" w:history="1">
+          <w:hyperlink w:anchor="_Toc148248587" w:history="1">
             <w:r>
               <w:rPr>
                 <w:rStyle w:val="Hyperlink"/>
@@ -747,7 +735,7 @@
                 <w:kern w:val="2"/>
                 <w:sz w:val="24"/>
                 <w:szCs w:val="24"/>
-                <w:lang/>
+                <w:lang w:val="en-SA"/>
                 <w14:ligatures w14:val="standardContextual"/>
               </w:rPr>
               <w:tab/>
@@ -780,7 +768,7 @@
                 <w:noProof/>
                 <w:webHidden/>
               </w:rPr>
-              <w:instrText xml:space="preserve"> PAGEREF _Toc148130003 \h </w:instrText>
+              <w:instrText xml:space="preserve"> PAGEREF _Toc148248587 \h </w:instrText>
             </w:r>
             <w:r>
               <w:rPr>
@@ -800,7 +788,7 @@
                 <w:noProof/>
                 <w:webHidden/>
               </w:rPr>
-              <w:t>3</w:t>
+              <w:t>4</w:t>
             </w:r>
             <w:r>
               <w:rPr>
@@ -823,11 +811,11 @@
               <w:kern w:val="2"/>
               <w:sz w:val="24"/>
               <w:szCs w:val="24"/>
-              <w:lang/>
+              <w:lang w:val="en-SA"/>
               <w14:ligatures w14:val="standardContextual"/>
             </w:rPr>
           </w:pPr>
-          <w:hyperlink w:anchor="_Toc148130004" w:history="1">
+          <w:hyperlink w:anchor="_Toc148248588" w:history="1">
             <w:r>
               <w:rPr>
                 <w:rStyle w:val="Hyperlink"/>
@@ -844,7 +832,7 @@
                 <w:kern w:val="2"/>
                 <w:sz w:val="24"/>
                 <w:szCs w:val="24"/>
-                <w:lang/>
+                <w:lang w:val="en-SA"/>
                 <w14:ligatures w14:val="standardContextual"/>
               </w:rPr>
               <w:tab/>
@@ -877,7 +865,7 @@
                 <w:noProof/>
                 <w:webHidden/>
               </w:rPr>
-              <w:instrText xml:space="preserve"> PAGEREF _Toc148130004 \h </w:instrText>
+              <w:instrText xml:space="preserve"> PAGEREF _Toc148248588 \h </w:instrText>
             </w:r>
             <w:r>
               <w:rPr>
@@ -897,7 +885,7 @@
                 <w:noProof/>
                 <w:webHidden/>
               </w:rPr>
-              <w:t>4</w:t>
+              <w:t>5</w:t>
             </w:r>
             <w:r>
               <w:rPr>
@@ -920,11 +908,11 @@
               <w:kern w:val="2"/>
               <w:sz w:val="24"/>
               <w:szCs w:val="24"/>
-              <w:lang/>
+              <w:lang w:val="en-SA"/>
               <w14:ligatures w14:val="standardContextual"/>
             </w:rPr>
           </w:pPr>
-          <w:hyperlink w:anchor="_Toc148130005" w:history="1">
+          <w:hyperlink w:anchor="_Toc148248589" w:history="1">
             <w:r>
               <w:rPr>
                 <w:rStyle w:val="Hyperlink"/>
@@ -941,7 +929,7 @@
                 <w:kern w:val="2"/>
                 <w:sz w:val="24"/>
                 <w:szCs w:val="24"/>
-                <w:lang/>
+                <w:lang w:val="en-SA"/>
                 <w14:ligatures w14:val="standardContextual"/>
               </w:rPr>
               <w:tab/>
@@ -974,7 +962,7 @@
                 <w:noProof/>
                 <w:webHidden/>
               </w:rPr>
-              <w:instrText xml:space="preserve"> PAGEREF _Toc148130005 \h </w:instrText>
+              <w:instrText xml:space="preserve"> PAGEREF _Toc148248589 \h </w:instrText>
             </w:r>
             <w:r>
               <w:rPr>
@@ -994,7 +982,7 @@
                 <w:noProof/>
                 <w:webHidden/>
               </w:rPr>
-              <w:t>4</w:t>
+              <w:t>5</w:t>
             </w:r>
             <w:r>
               <w:rPr>
@@ -1018,11 +1006,11 @@
               <w:kern w:val="2"/>
               <w:sz w:val="24"/>
               <w:szCs w:val="24"/>
-              <w:lang/>
+              <w:lang w:val="en-SA"/>
               <w14:ligatures w14:val="standardContextual"/>
             </w:rPr>
           </w:pPr>
-          <w:hyperlink w:anchor="_Toc148130006" w:history="1">
+          <w:hyperlink w:anchor="_Toc148248590" w:history="1">
             <w:r>
               <w:rPr>
                 <w:rStyle w:val="Hyperlink"/>
@@ -1039,7 +1027,7 @@
                 <w:kern w:val="2"/>
                 <w:sz w:val="24"/>
                 <w:szCs w:val="24"/>
-                <w:lang/>
+                <w:lang w:val="en-SA"/>
                 <w14:ligatures w14:val="standardContextual"/>
               </w:rPr>
               <w:tab/>
@@ -1072,7 +1060,7 @@
                 <w:noProof/>
                 <w:webHidden/>
               </w:rPr>
-              <w:instrText xml:space="preserve"> PAGEREF _Toc148130006 \h </w:instrText>
+              <w:instrText xml:space="preserve"> PAGEREF _Toc148248590 \h </w:instrText>
             </w:r>
             <w:r>
               <w:rPr>
@@ -1092,7 +1080,201 @@
                 <w:noProof/>
                 <w:webHidden/>
               </w:rPr>
-              <w:t>5</w:t>
+              <w:t>6</w:t>
+            </w:r>
+            <w:r>
+              <w:rPr>
+                <w:noProof/>
+                <w:webHidden/>
+              </w:rPr>
+              <w:fldChar w:fldCharType="end"/>
+            </w:r>
+          </w:hyperlink>
+        </w:p>
+        <w:p>
+          <w:pPr>
+            <w:pStyle w:val="TOC2"/>
+            <w:tabs>
+              <w:tab w:val="right" w:leader="dot" w:pos="9019"/>
+            </w:tabs>
+            <w:rPr>
+              <w:rFonts w:asciiTheme="minorHAnsi" w:eastAsiaTheme="minorEastAsia" w:hAnsiTheme="minorHAnsi" w:cstheme="minorBidi"/>
+              <w:noProof/>
+              <w:kern w:val="2"/>
+              <w:sz w:val="24"/>
+              <w:szCs w:val="24"/>
+              <w:lang w:val="en-SA"/>
+              <w14:ligatures w14:val="standardContextual"/>
+            </w:rPr>
+          </w:pPr>
+          <w:hyperlink w:anchor="_Toc148248591" w:history="1">
+            <w:r>
+              <w:rPr>
+                <w:rStyle w:val="Hyperlink"/>
+                <w:i/>
+                <w:iCs/>
+                <w:noProof/>
+              </w:rPr>
+              <w:t>c.</w:t>
+            </w:r>
+            <w:r>
+              <w:rPr>
+                <w:rFonts w:asciiTheme="minorHAnsi" w:eastAsiaTheme="minorEastAsia" w:hAnsiTheme="minorHAnsi" w:cstheme="minorBidi"/>
+                <w:noProof/>
+                <w:kern w:val="2"/>
+                <w:sz w:val="24"/>
+                <w:szCs w:val="24"/>
+                <w:lang w:val="en-SA"/>
+                <w14:ligatures w14:val="standardContextual"/>
+              </w:rPr>
+              <w:tab/>
+            </w:r>
+            <w:r>
+              <w:rPr>
+                <w:rStyle w:val="Hyperlink"/>
+                <w:i/>
+                <w:iCs/>
+                <w:noProof/>
+              </w:rPr>
+              <w:t>Use Case Diagram</w:t>
+            </w:r>
+            <w:r>
+              <w:rPr>
+                <w:noProof/>
+                <w:webHidden/>
+              </w:rPr>
+              <w:tab/>
+            </w:r>
+            <w:r>
+              <w:rPr>
+                <w:noProof/>
+                <w:webHidden/>
+              </w:rPr>
+              <w:fldChar w:fldCharType="begin"/>
+            </w:r>
+            <w:r>
+              <w:rPr>
+                <w:noProof/>
+                <w:webHidden/>
+              </w:rPr>
+              <w:instrText xml:space="preserve"> PAGEREF _Toc148248591 \h </w:instrText>
+            </w:r>
+            <w:r>
+              <w:rPr>
+                <w:noProof/>
+                <w:webHidden/>
+              </w:rPr>
+            </w:r>
+            <w:r>
+              <w:rPr>
+                <w:noProof/>
+                <w:webHidden/>
+              </w:rPr>
+              <w:fldChar w:fldCharType="separate"/>
+            </w:r>
+            <w:r>
+              <w:rPr>
+                <w:noProof/>
+                <w:webHidden/>
+              </w:rPr>
+              <w:t>6</w:t>
+            </w:r>
+            <w:r>
+              <w:rPr>
+                <w:noProof/>
+                <w:webHidden/>
+              </w:rPr>
+              <w:fldChar w:fldCharType="end"/>
+            </w:r>
+          </w:hyperlink>
+        </w:p>
+        <w:p>
+          <w:pPr>
+            <w:pStyle w:val="TOC2"/>
+            <w:tabs>
+              <w:tab w:val="right" w:leader="dot" w:pos="9019"/>
+            </w:tabs>
+            <w:rPr>
+              <w:rFonts w:asciiTheme="minorHAnsi" w:eastAsiaTheme="minorEastAsia" w:hAnsiTheme="minorHAnsi" w:cstheme="minorBidi"/>
+              <w:noProof/>
+              <w:kern w:val="2"/>
+              <w:sz w:val="24"/>
+              <w:szCs w:val="24"/>
+              <w:lang w:val="en-SA"/>
+              <w14:ligatures w14:val="standardContextual"/>
+            </w:rPr>
+          </w:pPr>
+          <w:hyperlink w:anchor="_Toc148248592" w:history="1">
+            <w:r>
+              <w:rPr>
+                <w:rStyle w:val="Hyperlink"/>
+                <w:i/>
+                <w:iCs/>
+                <w:noProof/>
+              </w:rPr>
+              <w:t>d.</w:t>
+            </w:r>
+            <w:r>
+              <w:rPr>
+                <w:rFonts w:asciiTheme="minorHAnsi" w:eastAsiaTheme="minorEastAsia" w:hAnsiTheme="minorHAnsi" w:cstheme="minorBidi"/>
+                <w:noProof/>
+                <w:kern w:val="2"/>
+                <w:sz w:val="24"/>
+                <w:szCs w:val="24"/>
+                <w:lang w:val="en-SA"/>
+                <w14:ligatures w14:val="standardContextual"/>
+              </w:rPr>
+              <w:tab/>
+            </w:r>
+            <w:r>
+              <w:rPr>
+                <w:rStyle w:val="Hyperlink"/>
+                <w:i/>
+                <w:iCs/>
+                <w:noProof/>
+              </w:rPr>
+              <w:t>Use Cases</w:t>
+            </w:r>
+            <w:r>
+              <w:rPr>
+                <w:noProof/>
+                <w:webHidden/>
+              </w:rPr>
+              <w:tab/>
+            </w:r>
+            <w:r>
+              <w:rPr>
+                <w:noProof/>
+                <w:webHidden/>
+              </w:rPr>
+              <w:fldChar w:fldCharType="begin"/>
+            </w:r>
+            <w:r>
+              <w:rPr>
+                <w:noProof/>
+                <w:webHidden/>
+              </w:rPr>
+              <w:instrText xml:space="preserve"> PAGEREF _Toc148248592 \h </w:instrText>
+            </w:r>
+            <w:r>
+              <w:rPr>
+                <w:noProof/>
+                <w:webHidden/>
+              </w:rPr>
+            </w:r>
+            <w:r>
+              <w:rPr>
+                <w:noProof/>
+                <w:webHidden/>
+              </w:rPr>
+              <w:fldChar w:fldCharType="separate"/>
+            </w:r>
+            <w:r>
+              <w:rPr>
+                <w:noProof/>
+                <w:webHidden/>
+              </w:rPr>
+              <w:t>8</w:t>
             </w:r>
             <w:r>
               <w:rPr>
@@ -1115,17 +1297,17 @@
               <w:kern w:val="2"/>
               <w:sz w:val="24"/>
               <w:szCs w:val="24"/>
-              <w:lang/>
+              <w:lang w:val="en-SA"/>
               <w14:ligatures w14:val="standardContextual"/>
             </w:rPr>
           </w:pPr>
-          <w:hyperlink w:anchor="_Toc148130007" w:history="1">
+          <w:hyperlink w:anchor="_Toc148248593" w:history="1">
             <w:r>
               <w:rPr>
                 <w:rStyle w:val="Hyperlink"/>
                 <w:noProof/>
               </w:rPr>
-              <w:t>7.</w:t>
+              <w:t>5.</w:t>
             </w:r>
             <w:r>
               <w:rPr>
@@ -1134,7 +1316,7 @@
                 <w:kern w:val="2"/>
                 <w:sz w:val="24"/>
                 <w:szCs w:val="24"/>
-                <w:lang/>
+                <w:lang w:val="en-SA"/>
                 <w14:ligatures w14:val="standardContextual"/>
               </w:rPr>
               <w:tab/>
@@ -1166,7 +1348,7 @@
                 <w:noProof/>
                 <w:webHidden/>
               </w:rPr>
-              <w:instrText xml:space="preserve"> PAGEREF _Toc148130007 \h </w:instrText>
+              <w:instrText xml:space="preserve"> PAGEREF _Toc148248593 \h </w:instrText>
             </w:r>
             <w:r>
               <w:rPr>
@@ -1186,7 +1368,7 @@
                 <w:noProof/>
                 <w:webHidden/>
               </w:rPr>
-              <w:t>5</w:t>
+              <w:t>8</w:t>
             </w:r>
             <w:r>
               <w:rPr>
@@ -1209,17 +1391,17 @@
               <w:kern w:val="2"/>
               <w:sz w:val="24"/>
               <w:szCs w:val="24"/>
-              <w:lang/>
+              <w:lang w:val="en-SA"/>
               <w14:ligatures w14:val="standardContextual"/>
             </w:rPr>
           </w:pPr>
-          <w:hyperlink w:anchor="_Toc148130008" w:history="1">
+          <w:hyperlink w:anchor="_Toc148248594" w:history="1">
             <w:r>
               <w:rPr>
                 <w:rStyle w:val="Hyperlink"/>
                 <w:noProof/>
               </w:rPr>
-              <w:t>8.</w:t>
+              <w:t>6.</w:t>
             </w:r>
             <w:r>
               <w:rPr>
@@ -1228,7 +1410,7 @@
                 <w:kern w:val="2"/>
                 <w:sz w:val="24"/>
                 <w:szCs w:val="24"/>
-                <w:lang/>
+                <w:lang w:val="en-SA"/>
                 <w14:ligatures w14:val="standardContextual"/>
               </w:rPr>
               <w:tab/>
@@ -1260,7 +1442,7 @@
                 <w:noProof/>
                 <w:webHidden/>
               </w:rPr>
-              <w:instrText xml:space="preserve"> PAGEREF _Toc148130008 \h </w:instrText>
+              <w:instrText xml:space="preserve"> PAGEREF _Toc148248594 \h </w:instrText>
             </w:r>
             <w:r>
               <w:rPr>
@@ -1280,7 +1462,7 @@
                 <w:noProof/>
                 <w:webHidden/>
               </w:rPr>
-              <w:t>5</w:t>
+              <w:t>8</w:t>
             </w:r>
             <w:r>
               <w:rPr>
@@ -1303,17 +1485,17 @@
               <w:kern w:val="2"/>
               <w:sz w:val="24"/>
               <w:szCs w:val="24"/>
-              <w:lang/>
+              <w:lang w:val="en-SA"/>
               <w14:ligatures w14:val="standardContextual"/>
             </w:rPr>
           </w:pPr>
-          <w:hyperlink w:anchor="_Toc148130009" w:history="1">
+          <w:hyperlink w:anchor="_Toc148248595" w:history="1">
             <w:r>
               <w:rPr>
                 <w:rStyle w:val="Hyperlink"/>
                 <w:noProof/>
               </w:rPr>
-              <w:t>9.</w:t>
+              <w:t>7.</w:t>
             </w:r>
             <w:r>
               <w:rPr>
@@ -1322,7 +1504,7 @@
                 <w:kern w:val="2"/>
                 <w:sz w:val="24"/>
                 <w:szCs w:val="24"/>
-                <w:lang/>
+                <w:lang w:val="en-SA"/>
                 <w14:ligatures w14:val="standardContextual"/>
               </w:rPr>
               <w:tab/>
@@ -1354,7 +1536,7 @@
                 <w:noProof/>
                 <w:webHidden/>
               </w:rPr>
-              <w:instrText xml:space="preserve"> PAGEREF _Toc148130009 \h </w:instrText>
+              <w:instrText xml:space="preserve"> PAGEREF _Toc148248595 \h </w:instrText>
             </w:r>
             <w:r>
               <w:rPr>
@@ -1374,7 +1556,7 @@
                 <w:noProof/>
                 <w:webHidden/>
               </w:rPr>
-              <w:t>5</w:t>
+              <w:t>8</w:t>
             </w:r>
             <w:r>
               <w:rPr>
@@ -1397,17 +1579,17 @@
               <w:kern w:val="2"/>
               <w:sz w:val="24"/>
               <w:szCs w:val="24"/>
-              <w:lang/>
+              <w:lang w:val="en-SA"/>
               <w14:ligatures w14:val="standardContextual"/>
             </w:rPr>
           </w:pPr>
-          <w:hyperlink w:anchor="_Toc148130010" w:history="1">
+          <w:hyperlink w:anchor="_Toc148248596" w:history="1">
             <w:r>
               <w:rPr>
                 <w:rStyle w:val="Hyperlink"/>
                 <w:noProof/>
               </w:rPr>
-              <w:t>10.</w:t>
+              <w:t>8.</w:t>
             </w:r>
             <w:r>
               <w:rPr>
@@ -1416,7 +1598,7 @@
                 <w:kern w:val="2"/>
                 <w:sz w:val="24"/>
                 <w:szCs w:val="24"/>
-                <w:lang/>
+                <w:lang w:val="en-SA"/>
                 <w14:ligatures w14:val="standardContextual"/>
               </w:rPr>
               <w:tab/>
@@ -1448,7 +1630,7 @@
                 <w:noProof/>
                 <w:webHidden/>
               </w:rPr>
-              <w:instrText xml:space="preserve"> PAGEREF _Toc148130010 \h </w:instrText>
+              <w:instrText xml:space="preserve"> PAGEREF _Toc148248596 \h </w:instrText>
             </w:r>
             <w:r>
               <w:rPr>
@@ -1468,7 +1650,7 @@
                 <w:noProof/>
                 <w:webHidden/>
               </w:rPr>
-              <w:t>5</w:t>
+              <w:t>8</w:t>
             </w:r>
             <w:r>
               <w:rPr>
@@ -1493,18 +1675,11 @@
             </w:rPr>
           </w:pPr>
           <w:r>
-            <w:lastRenderedPageBreak/>
             <w:fldChar w:fldCharType="end"/>
           </w:r>
         </w:p>
       </w:sdtContent>
     </w:sdt>
-    <w:p>
-      <w:pPr>
-        <w:spacing w:before="160" w:after="160"/>
-        <w:jc w:val="center"/>
-      </w:pPr>
-    </w:p>
     <w:p>
       <w:pPr>
         <w:spacing w:before="160" w:after="160"/>
@@ -1630,6 +1805,7 @@
                 <w:szCs w:val="36"/>
               </w:rPr>
             </w:pPr>
+            <w:proofErr w:type="spellStart"/>
             <w:r>
               <w:rPr>
                 <w:color w:val="000000"/>
@@ -1638,6 +1814,7 @@
               </w:rPr>
               <w:t>Abdulaziz</w:t>
             </w:r>
+            <w:proofErr w:type="spellEnd"/>
             <w:r>
               <w:rPr>
                 <w:sz w:val="36"/>
@@ -1703,6 +1880,7 @@
                 <w:szCs w:val="36"/>
               </w:rPr>
             </w:pPr>
+            <w:proofErr w:type="spellStart"/>
             <w:r>
               <w:rPr>
                 <w:color w:val="000000"/>
@@ -1711,13 +1889,23 @@
               </w:rPr>
               <w:t>Luay</w:t>
             </w:r>
+            <w:proofErr w:type="spellEnd"/>
             <w:r>
               <w:rPr>
                 <w:sz w:val="36"/>
                 <w:szCs w:val="36"/>
               </w:rPr>
-              <w:t xml:space="preserve"> Alluhaydan</w:t>
-            </w:r>
+              <w:t xml:space="preserve"> </w:t>
+            </w:r>
+            <w:proofErr w:type="spellStart"/>
+            <w:r>
+              <w:rPr>
+                <w:sz w:val="36"/>
+                <w:szCs w:val="36"/>
+              </w:rPr>
+              <w:t>Alluhaydan</w:t>
+            </w:r>
+            <w:proofErr w:type="spellEnd"/>
           </w:p>
         </w:tc>
         <w:tc>
@@ -1776,6 +1964,7 @@
                 <w:szCs w:val="36"/>
               </w:rPr>
             </w:pPr>
+            <w:proofErr w:type="spellStart"/>
             <w:r>
               <w:rPr>
                 <w:color w:val="000000"/>
@@ -1784,12 +1973,29 @@
               </w:rPr>
               <w:t>Kaled</w:t>
             </w:r>
+            <w:proofErr w:type="spellEnd"/>
             <w:r>
               <w:rPr>
                 <w:sz w:val="36"/>
                 <w:szCs w:val="36"/>
               </w:rPr>
-              <w:t xml:space="preserve"> Alqahtani </w:t>
+              <w:t xml:space="preserve"> </w:t>
+            </w:r>
+            <w:proofErr w:type="spellStart"/>
+            <w:r>
+              <w:rPr>
+                <w:sz w:val="36"/>
+                <w:szCs w:val="36"/>
+              </w:rPr>
+              <w:t>Alqahtani</w:t>
+            </w:r>
+            <w:proofErr w:type="spellEnd"/>
+            <w:r>
+              <w:rPr>
+                <w:sz w:val="36"/>
+                <w:szCs w:val="36"/>
+              </w:rPr>
+              <w:t xml:space="preserve"> </w:t>
             </w:r>
           </w:p>
         </w:tc>
@@ -1858,6 +2064,7 @@
               </w:rPr>
               <w:t xml:space="preserve">Ali </w:t>
             </w:r>
+            <w:proofErr w:type="spellStart"/>
             <w:r>
               <w:rPr>
                 <w:sz w:val="36"/>
@@ -1865,6 +2072,7 @@
               </w:rPr>
               <w:t>Alrebdi</w:t>
             </w:r>
+            <w:proofErr w:type="spellEnd"/>
           </w:p>
         </w:tc>
         <w:tc>
@@ -1931,6 +2139,7 @@
               </w:rPr>
               <w:t xml:space="preserve">Ziyad </w:t>
             </w:r>
+            <w:proofErr w:type="spellStart"/>
             <w:r>
               <w:rPr>
                 <w:sz w:val="36"/>
@@ -1938,6 +2147,7 @@
               </w:rPr>
               <w:t>Alghanam</w:t>
             </w:r>
+            <w:proofErr w:type="spellEnd"/>
           </w:p>
         </w:tc>
         <w:tc>
@@ -1976,6 +2186,22 @@
     </w:tbl>
     <w:p>
       <w:pPr>
+        <w:spacing w:before="160" w:after="160"/>
+        <w:ind w:left="0" w:firstLine="0"/>
+        <w:rPr>
+          <w:b/>
+          <w:bCs/>
+        </w:rPr>
+      </w:pPr>
+    </w:p>
+    <w:p>
+      <w:pPr>
+        <w:spacing w:before="160" w:after="160"/>
+        <w:jc w:val="center"/>
+      </w:pPr>
+    </w:p>
+    <w:p>
+      <w:pPr>
         <w:jc w:val="center"/>
       </w:pPr>
       <w:r>
@@ -1991,22 +2217,6 @@
         </w:rPr>
         <w:t>KFUPM CourseCraft</w:t>
       </w:r>
-    </w:p>
-    <w:p>
-      <w:pPr>
-        <w:spacing w:before="160" w:after="160"/>
-        <w:jc w:val="center"/>
-        <w:rPr>
-          <w:b/>
-          <w:bCs/>
-        </w:rPr>
-      </w:pPr>
-    </w:p>
-    <w:p>
-      <w:pPr>
-        <w:spacing w:before="160" w:after="160"/>
-        <w:jc w:val="center"/>
-      </w:pPr>
     </w:p>
     <w:p>
       <w:pPr>
@@ -2082,6 +2292,7 @@
           <w:sz w:val="32"/>
         </w:rPr>
       </w:pPr>
+      <w:bookmarkStart w:id="1" w:name="_Toc148248583"/>
       <w:r>
         <w:rPr>
           <w:b/>
@@ -2089,23 +2300,6 @@
           <w:sz w:val="32"/>
         </w:rPr>
         <w:lastRenderedPageBreak/>
-        <w:t xml:space="preserve"> </w:t>
-      </w:r>
-      <w:r>
-        <w:rPr>
-          <w:b/>
-          <w:color w:val="003366"/>
-          <w:sz w:val="32"/>
-        </w:rPr>
-        <w:tab/>
-      </w:r>
-      <w:bookmarkStart w:id="1" w:name="_Toc148129999"/>
-      <w:r>
-        <w:rPr>
-          <w:b/>
-          <w:color w:val="003366"/>
-          <w:sz w:val="32"/>
-        </w:rPr>
         <w:t>Main Motivation</w:t>
       </w:r>
       <w:bookmarkEnd w:id="1"/>
@@ -2208,14 +2402,7 @@
           <w:bCs/>
           <w:iCs/>
         </w:rPr>
-        <w:t xml:space="preserve"> –</w:t>
-      </w:r>
-      <w:r>
-        <w:rPr>
-          <w:bCs/>
-          <w:iCs/>
-        </w:rPr>
-        <w:t xml:space="preserve"> will combine the most useful resources in one place. </w:t>
+        <w:t xml:space="preserve"> – will combine the most useful resources in one place. </w:t>
       </w:r>
     </w:p>
     <w:p>
@@ -2256,29 +2443,13 @@
           <w:sz w:val="32"/>
         </w:rPr>
       </w:pPr>
+      <w:bookmarkStart w:id="2" w:name="_Toc148248584"/>
       <w:r>
         <w:rPr>
           <w:b/>
           <w:color w:val="003366"/>
           <w:sz w:val="32"/>
         </w:rPr>
-        <w:t xml:space="preserve"> </w:t>
-      </w:r>
-      <w:r>
-        <w:rPr>
-          <w:b/>
-          <w:color w:val="003366"/>
-          <w:sz w:val="32"/>
-        </w:rPr>
-        <w:tab/>
-      </w:r>
-      <w:bookmarkStart w:id="2" w:name="_Toc148130000"/>
-      <w:r>
-        <w:rPr>
-          <w:b/>
-          <w:color w:val="003366"/>
-          <w:sz w:val="32"/>
-        </w:rPr>
         <w:t>Users of the web app</w:t>
       </w:r>
       <w:bookmarkEnd w:id="2"/>
@@ -2306,25 +2477,7 @@
         <w:rPr>
           <w:rStyle w:val="ui-provider"/>
         </w:rPr>
-        <w:t>resources of the courses that the students take in the</w:t>
-      </w:r>
-      <w:r>
-        <w:rPr>
-          <w:rStyle w:val="ui-provider"/>
-        </w:rPr>
-        <w:t xml:space="preserve"> </w:t>
-      </w:r>
-      <w:r>
-        <w:rPr>
-          <w:rStyle w:val="ui-provider"/>
-        </w:rPr>
-        <w:t>current semester</w:t>
-      </w:r>
-      <w:r>
-        <w:rPr>
-          <w:rStyle w:val="ui-provider"/>
-        </w:rPr>
-        <w:t>, or the general resources</w:t>
+        <w:t>resources of the courses that the students take in the current semester, or the general resources</w:t>
       </w:r>
       <w:r>
         <w:t>. Furthermore, they can evaluate and see the evaluation of</w:t>
@@ -2364,161 +2517,155 @@
         <w:rPr>
           <w:rStyle w:val="ui-provider"/>
         </w:rPr>
-        <w:t xml:space="preserve">filter the uploaded resources and review them, review user </w:t>
-      </w:r>
+        <w:t>filter the uploaded resources and review them, review user behaviour, and take the appropriate actions if a user misbehaves.</w:t>
+      </w:r>
+    </w:p>
+    <w:p>
       <w:r>
         <w:rPr>
           <w:rStyle w:val="ui-provider"/>
         </w:rPr>
-        <w:t>behaviour,</w:t>
-      </w:r>
+        <w:t xml:space="preserve">     Furthermore, maintaining the integrity of instructor evaluations, and maintain the overall safety of the website safeguarding the platform's integrity.</w:t>
+      </w:r>
+    </w:p>
+    <w:p>
+      <w:r>
+        <w:tab/>
+      </w:r>
+    </w:p>
+    <w:p/>
+    <w:p>
+      <w:r>
+        <w:lastRenderedPageBreak/>
+        <w:t>-G</w:t>
+      </w:r>
+      <w:r>
+        <w:t>ue</w:t>
+      </w:r>
+      <w:r>
+        <w:t xml:space="preserve">sts </w:t>
+      </w:r>
+    </w:p>
+    <w:p>
       <w:r>
         <w:rPr>
           <w:rStyle w:val="ui-provider"/>
         </w:rPr>
-        <w:t xml:space="preserve"> and take the appropriate actions if a user misbehaves.</w:t>
-      </w:r>
-    </w:p>
-    <w:p>
+        <w:t xml:space="preserve">     Non</w:t>
+      </w:r>
       <w:r>
         <w:rPr>
           <w:rStyle w:val="ui-provider"/>
         </w:rPr>
-        <w:t xml:space="preserve">     Furthermore, </w:t>
+        <w:t>-</w:t>
       </w:r>
       <w:r>
         <w:rPr>
           <w:rStyle w:val="ui-provider"/>
         </w:rPr>
-        <w:t xml:space="preserve">maintaining the integrity of instructor </w:t>
+        <w:t xml:space="preserve">registered </w:t>
       </w:r>
       <w:r>
         <w:rPr>
           <w:rStyle w:val="ui-provider"/>
         </w:rPr>
-        <w:t>evaluations, and</w:t>
+        <w:t>users</w:t>
       </w:r>
       <w:r>
         <w:rPr>
           <w:rStyle w:val="ui-provider"/>
         </w:rPr>
-        <w:t xml:space="preserve"> maintain the overall safety of the website safeguarding the platform's integrity.</w:t>
-      </w:r>
-    </w:p>
-    <w:p>
-      <w:r>
-        <w:tab/>
-      </w:r>
-    </w:p>
-    <w:p/>
-    <w:p>
-      <w:r>
-        <w:lastRenderedPageBreak/>
-        <w:t xml:space="preserve">-Gusts </w:t>
-      </w:r>
-    </w:p>
-    <w:p>
+        <w:t xml:space="preserve"> are </w:t>
+      </w:r>
       <w:r>
         <w:rPr>
           <w:rStyle w:val="ui-provider"/>
         </w:rPr>
-        <w:t xml:space="preserve">     Non</w:t>
+        <w:t>like</w:t>
       </w:r>
       <w:r>
         <w:rPr>
           <w:rStyle w:val="ui-provider"/>
         </w:rPr>
-        <w:t>-</w:t>
+        <w:t xml:space="preserve"> </w:t>
+      </w:r>
+      <w:r>
+        <w:t xml:space="preserve">registered </w:t>
+      </w:r>
+      <w:r>
+        <w:t>students,</w:t>
       </w:r>
       <w:r>
         <w:rPr>
           <w:rStyle w:val="ui-provider"/>
         </w:rPr>
-        <w:t xml:space="preserve">registered </w:t>
+        <w:t xml:space="preserve"> </w:t>
       </w:r>
       <w:r>
         <w:rPr>
           <w:rStyle w:val="ui-provider"/>
         </w:rPr>
-        <w:t>users</w:t>
+        <w:t xml:space="preserve">but </w:t>
       </w:r>
       <w:r>
         <w:rPr>
           <w:rStyle w:val="ui-provider"/>
         </w:rPr>
-        <w:t xml:space="preserve"> are similar to </w:t>
-      </w:r>
-      <w:r>
-        <w:t>r</w:t>
-      </w:r>
-      <w:r>
-        <w:t xml:space="preserve">egistered </w:t>
-      </w:r>
-      <w:r>
-        <w:t>s</w:t>
-      </w:r>
-      <w:r>
-        <w:t>tudents</w:t>
+        <w:t>they have</w:t>
       </w:r>
       <w:r>
         <w:rPr>
           <w:rStyle w:val="ui-provider"/>
         </w:rPr>
-        <w:t xml:space="preserve"> </w:t>
+        <w:t xml:space="preserve"> access to limited </w:t>
       </w:r>
       <w:r>
         <w:rPr>
           <w:rStyle w:val="ui-provider"/>
         </w:rPr>
-        <w:t xml:space="preserve">but </w:t>
+        <w:t>features</w:t>
       </w:r>
       <w:r>
         <w:rPr>
           <w:rStyle w:val="ui-provider"/>
         </w:rPr>
-        <w:t>they have</w:t>
+        <w:t xml:space="preserve">, they </w:t>
       </w:r>
       <w:r>
         <w:rPr>
           <w:rStyle w:val="ui-provider"/>
         </w:rPr>
-        <w:t xml:space="preserve"> access to limited </w:t>
+        <w:t>cannot</w:t>
       </w:r>
       <w:r>
         <w:rPr>
           <w:rStyle w:val="ui-provider"/>
         </w:rPr>
-        <w:t>features</w:t>
+        <w:t xml:space="preserve"> save their plans on the cloud, </w:t>
       </w:r>
       <w:r>
         <w:rPr>
           <w:rStyle w:val="ui-provider"/>
         </w:rPr>
-        <w:t xml:space="preserve">, they </w:t>
+        <w:t>cannot</w:t>
       </w:r>
       <w:r>
         <w:rPr>
           <w:rStyle w:val="ui-provider"/>
         </w:rPr>
-        <w:t>cannot</w:t>
+        <w:t xml:space="preserve"> upload </w:t>
       </w:r>
       <w:r>
         <w:rPr>
           <w:rStyle w:val="ui-provider"/>
         </w:rPr>
-        <w:t xml:space="preserve"> save their plans on the cloud, </w:t>
+        <w:t>resources,</w:t>
       </w:r>
       <w:r>
         <w:rPr>
           <w:rStyle w:val="ui-provider"/>
         </w:rPr>
-        <w:t>cannot</w:t>
-      </w:r>
-      <w:r>
-        <w:rPr>
-          <w:rStyle w:val="ui-provider"/>
-        </w:rPr>
-        <w:t xml:space="preserve"> upload resources and do not have access to write a review about instructors. In addition, they don't get personalized resources that match their registered courses in a semester. </w:t>
+        <w:t xml:space="preserve"> and do not have access to write a review about instructors. In addition, they don't get personalized resources that match their registered courses in a semester. </w:t>
       </w:r>
     </w:p>
     <w:p/>
@@ -2537,23 +2684,7 @@
         </w:numPr>
         <w:spacing w:before="160" w:after="160"/>
       </w:pPr>
-      <w:r>
-        <w:rPr>
-          <w:b/>
-          <w:color w:val="003366"/>
-          <w:sz w:val="32"/>
-        </w:rPr>
-        <w:t xml:space="preserve"> </w:t>
-      </w:r>
-      <w:r>
-        <w:rPr>
-          <w:b/>
-          <w:color w:val="003366"/>
-          <w:sz w:val="32"/>
-        </w:rPr>
-        <w:tab/>
-      </w:r>
-      <w:bookmarkStart w:id="3" w:name="_Toc148130001"/>
+      <w:bookmarkStart w:id="3" w:name="_Toc148248585"/>
       <w:r>
         <w:rPr>
           <w:b/>
@@ -2579,23 +2710,7 @@
         </w:numPr>
         <w:spacing w:before="160" w:after="160"/>
       </w:pPr>
-      <w:r>
-        <w:rPr>
-          <w:b/>
-          <w:color w:val="003366"/>
-          <w:sz w:val="32"/>
-        </w:rPr>
-        <w:t xml:space="preserve"> </w:t>
-      </w:r>
-      <w:r>
-        <w:rPr>
-          <w:b/>
-          <w:color w:val="003366"/>
-          <w:sz w:val="32"/>
-        </w:rPr>
-        <w:tab/>
-      </w:r>
-      <w:bookmarkStart w:id="4" w:name="_Toc148130002"/>
+      <w:bookmarkStart w:id="4" w:name="_Toc148248586"/>
       <w:r>
         <w:rPr>
           <w:b/>
@@ -2626,7 +2741,7 @@
           <w:szCs w:val="28"/>
         </w:rPr>
       </w:pPr>
-      <w:bookmarkStart w:id="5" w:name="_Toc148130003"/>
+      <w:bookmarkStart w:id="5" w:name="_Toc148248587"/>
       <w:r>
         <w:rPr>
           <w:i/>
@@ -2674,14 +2789,14 @@
         </w:numPr>
         <w:spacing w:before="160" w:after="160"/>
         <w:rPr>
-          <w:sz w:val="24"/>
-          <w:szCs w:val="24"/>
-        </w:rPr>
-      </w:pPr>
-      <w:r>
-        <w:rPr>
-          <w:sz w:val="24"/>
-          <w:szCs w:val="24"/>
+          <w:sz w:val="26"/>
+          <w:szCs w:val="26"/>
+        </w:rPr>
+      </w:pPr>
+      <w:r>
+        <w:rPr>
+          <w:sz w:val="26"/>
+          <w:szCs w:val="26"/>
         </w:rPr>
         <w:t>Allow students to register, log in, and manage their accounts.</w:t>
       </w:r>
@@ -2694,14 +2809,14 @@
         </w:numPr>
         <w:spacing w:before="160" w:after="160"/>
         <w:rPr>
-          <w:sz w:val="24"/>
-          <w:szCs w:val="24"/>
-        </w:rPr>
-      </w:pPr>
-      <w:r>
-        <w:rPr>
-          <w:sz w:val="24"/>
-          <w:szCs w:val="24"/>
+          <w:sz w:val="26"/>
+          <w:szCs w:val="26"/>
+        </w:rPr>
+      </w:pPr>
+      <w:r>
+        <w:rPr>
+          <w:sz w:val="26"/>
+          <w:szCs w:val="26"/>
         </w:rPr>
         <w:t>Provide administrators with tools to manage user accounts.</w:t>
       </w:r>
@@ -2760,14 +2875,14 @@
         </w:numPr>
         <w:spacing w:before="160" w:after="160"/>
         <w:rPr>
-          <w:sz w:val="24"/>
-          <w:szCs w:val="24"/>
-        </w:rPr>
-      </w:pPr>
-      <w:r>
-        <w:rPr>
-          <w:sz w:val="24"/>
-          <w:szCs w:val="24"/>
+          <w:sz w:val="26"/>
+          <w:szCs w:val="26"/>
+        </w:rPr>
+      </w:pPr>
+      <w:r>
+        <w:rPr>
+          <w:sz w:val="26"/>
+          <w:szCs w:val="26"/>
         </w:rPr>
         <w:t>Enable students to develop and modify their academic plans.</w:t>
       </w:r>
@@ -2778,8 +2893,8 @@
         <w:spacing w:before="160" w:after="160"/>
         <w:ind w:left="2880" w:firstLine="0"/>
         <w:rPr>
-          <w:sz w:val="24"/>
-          <w:szCs w:val="24"/>
+          <w:sz w:val="26"/>
+          <w:szCs w:val="26"/>
         </w:rPr>
       </w:pPr>
     </w:p>
@@ -2792,14 +2907,14 @@
         </w:numPr>
         <w:spacing w:before="160" w:after="160"/>
         <w:rPr>
-          <w:sz w:val="24"/>
-          <w:szCs w:val="24"/>
-        </w:rPr>
-      </w:pPr>
-      <w:r>
-        <w:rPr>
-          <w:sz w:val="24"/>
-          <w:szCs w:val="24"/>
+          <w:sz w:val="26"/>
+          <w:szCs w:val="26"/>
+        </w:rPr>
+      </w:pPr>
+      <w:r>
+        <w:rPr>
+          <w:sz w:val="26"/>
+          <w:szCs w:val="26"/>
         </w:rPr>
         <w:t>Allow searching for courses by entering relevant keywords or browsing through different departments.</w:t>
       </w:r>
@@ -2810,8 +2925,8 @@
         <w:spacing w:before="160" w:after="160"/>
         <w:ind w:left="2880" w:firstLine="0"/>
         <w:rPr>
-          <w:sz w:val="24"/>
-          <w:szCs w:val="24"/>
+          <w:sz w:val="26"/>
+          <w:szCs w:val="26"/>
         </w:rPr>
       </w:pPr>
     </w:p>
@@ -2824,14 +2939,14 @@
         </w:numPr>
         <w:spacing w:before="160" w:after="160"/>
         <w:rPr>
-          <w:sz w:val="24"/>
-          <w:szCs w:val="24"/>
-        </w:rPr>
-      </w:pPr>
-      <w:r>
-        <w:rPr>
-          <w:sz w:val="24"/>
-          <w:szCs w:val="24"/>
+          <w:sz w:val="26"/>
+          <w:szCs w:val="26"/>
+        </w:rPr>
+      </w:pPr>
+      <w:r>
+        <w:rPr>
+          <w:sz w:val="26"/>
+          <w:szCs w:val="26"/>
         </w:rPr>
         <w:t>Provide detailed information about courses, including descriptions, prerequisites, and available sections.</w:t>
       </w:r>
@@ -2842,8 +2957,8 @@
         <w:spacing w:before="160" w:after="160"/>
         <w:ind w:left="2880" w:firstLine="0"/>
         <w:rPr>
-          <w:sz w:val="24"/>
-          <w:szCs w:val="24"/>
+          <w:sz w:val="26"/>
+          <w:szCs w:val="26"/>
         </w:rPr>
       </w:pPr>
     </w:p>
@@ -2856,14 +2971,14 @@
         </w:numPr>
         <w:spacing w:before="160" w:after="160"/>
         <w:rPr>
-          <w:sz w:val="24"/>
-          <w:szCs w:val="24"/>
-        </w:rPr>
-      </w:pPr>
-      <w:r>
-        <w:rPr>
-          <w:sz w:val="24"/>
-          <w:szCs w:val="24"/>
+          <w:sz w:val="26"/>
+          <w:szCs w:val="26"/>
+        </w:rPr>
+      </w:pPr>
+      <w:r>
+        <w:rPr>
+          <w:sz w:val="26"/>
+          <w:szCs w:val="26"/>
         </w:rPr>
         <w:t>Enable the addition of selected courses to the academic plan.</w:t>
       </w:r>
@@ -2874,8 +2989,8 @@
         <w:spacing w:before="160" w:after="160"/>
         <w:ind w:left="2880" w:firstLine="0"/>
         <w:rPr>
-          <w:sz w:val="24"/>
-          <w:szCs w:val="24"/>
+          <w:sz w:val="26"/>
+          <w:szCs w:val="26"/>
         </w:rPr>
       </w:pPr>
     </w:p>
@@ -2888,15 +3003,16 @@
         </w:numPr>
         <w:spacing w:before="160" w:after="160"/>
         <w:rPr>
-          <w:sz w:val="24"/>
-          <w:szCs w:val="24"/>
-        </w:rPr>
-      </w:pPr>
-      <w:r>
-        <w:rPr>
-          <w:sz w:val="24"/>
-          <w:szCs w:val="24"/>
-        </w:rPr>
+          <w:sz w:val="26"/>
+          <w:szCs w:val="26"/>
+        </w:rPr>
+      </w:pPr>
+      <w:r>
+        <w:rPr>
+          <w:sz w:val="26"/>
+          <w:szCs w:val="26"/>
+        </w:rPr>
+        <w:lastRenderedPageBreak/>
         <w:t>Check for scheduling conflicts and prerequisite fulfilment.</w:t>
       </w:r>
     </w:p>
@@ -2962,14 +3078,14 @@
         </w:numPr>
         <w:spacing w:before="160" w:after="160"/>
         <w:rPr>
-          <w:sz w:val="24"/>
-          <w:szCs w:val="24"/>
-        </w:rPr>
-      </w:pPr>
-      <w:r>
-        <w:rPr>
-          <w:sz w:val="24"/>
-          <w:szCs w:val="24"/>
+          <w:sz w:val="26"/>
+          <w:szCs w:val="26"/>
+        </w:rPr>
+      </w:pPr>
+      <w:r>
+        <w:rPr>
+          <w:sz w:val="26"/>
+          <w:szCs w:val="26"/>
         </w:rPr>
         <w:t>Centralize access to course resources.</w:t>
       </w:r>
@@ -2980,8 +3096,8 @@
         <w:spacing w:before="160" w:after="160"/>
         <w:ind w:left="2880" w:firstLine="0"/>
         <w:rPr>
-          <w:sz w:val="24"/>
-          <w:szCs w:val="24"/>
+          <w:sz w:val="26"/>
+          <w:szCs w:val="26"/>
         </w:rPr>
       </w:pPr>
     </w:p>
@@ -2994,14 +3110,14 @@
         </w:numPr>
         <w:spacing w:before="160" w:after="160"/>
         <w:rPr>
-          <w:sz w:val="24"/>
-          <w:szCs w:val="24"/>
-        </w:rPr>
-      </w:pPr>
-      <w:r>
-        <w:rPr>
-          <w:sz w:val="24"/>
-          <w:szCs w:val="24"/>
+          <w:sz w:val="26"/>
+          <w:szCs w:val="26"/>
+        </w:rPr>
+      </w:pPr>
+      <w:r>
+        <w:rPr>
+          <w:sz w:val="26"/>
+          <w:szCs w:val="26"/>
         </w:rPr>
         <w:t>Ensure that students can easily find and access the necessary materials for their studies.</w:t>
       </w:r>
@@ -3065,14 +3181,14 @@
           <w:numId w:val="1"/>
         </w:numPr>
         <w:rPr>
-          <w:sz w:val="24"/>
-          <w:szCs w:val="24"/>
-        </w:rPr>
-      </w:pPr>
-      <w:r>
-        <w:rPr>
-          <w:sz w:val="24"/>
-          <w:szCs w:val="24"/>
+          <w:sz w:val="26"/>
+          <w:szCs w:val="26"/>
+        </w:rPr>
+      </w:pPr>
+      <w:r>
+        <w:rPr>
+          <w:sz w:val="26"/>
+          <w:szCs w:val="26"/>
         </w:rPr>
         <w:t>Allow students to provide feedback and ratings for instructors.</w:t>
       </w:r>
@@ -3082,8 +3198,8 @@
         <w:pStyle w:val="ListParagraph"/>
         <w:ind w:left="2880" w:firstLine="0"/>
         <w:rPr>
-          <w:sz w:val="24"/>
-          <w:szCs w:val="24"/>
+          <w:sz w:val="26"/>
+          <w:szCs w:val="26"/>
         </w:rPr>
       </w:pPr>
     </w:p>
@@ -3095,14 +3211,14 @@
           <w:numId w:val="1"/>
         </w:numPr>
         <w:rPr>
-          <w:sz w:val="24"/>
-          <w:szCs w:val="24"/>
-        </w:rPr>
-      </w:pPr>
-      <w:r>
-        <w:rPr>
-          <w:sz w:val="24"/>
-          <w:szCs w:val="24"/>
+          <w:sz w:val="26"/>
+          <w:szCs w:val="26"/>
+        </w:rPr>
+      </w:pPr>
+      <w:r>
+        <w:rPr>
+          <w:sz w:val="26"/>
+          <w:szCs w:val="26"/>
         </w:rPr>
         <w:t>Enable searching for instructors or courses to review.</w:t>
       </w:r>
@@ -3112,8 +3228,8 @@
         <w:pStyle w:val="ListParagraph"/>
         <w:ind w:left="2880" w:firstLine="0"/>
         <w:rPr>
-          <w:sz w:val="24"/>
-          <w:szCs w:val="24"/>
+          <w:sz w:val="26"/>
+          <w:szCs w:val="26"/>
         </w:rPr>
       </w:pPr>
     </w:p>
@@ -3125,14 +3241,14 @@
           <w:numId w:val="1"/>
         </w:numPr>
         <w:rPr>
-          <w:sz w:val="24"/>
-          <w:szCs w:val="24"/>
-        </w:rPr>
-      </w:pPr>
-      <w:r>
-        <w:rPr>
-          <w:sz w:val="24"/>
-          <w:szCs w:val="24"/>
+          <w:sz w:val="26"/>
+          <w:szCs w:val="26"/>
+        </w:rPr>
+      </w:pPr>
+      <w:r>
+        <w:rPr>
+          <w:sz w:val="26"/>
+          <w:szCs w:val="26"/>
         </w:rPr>
         <w:t>Provide a rating system for various aspects of the instructor's performance.</w:t>
       </w:r>
@@ -3142,8 +3258,8 @@
         <w:pStyle w:val="ListParagraph"/>
         <w:ind w:left="2880" w:firstLine="0"/>
         <w:rPr>
-          <w:sz w:val="24"/>
-          <w:szCs w:val="24"/>
+          <w:sz w:val="26"/>
+          <w:szCs w:val="26"/>
         </w:rPr>
       </w:pPr>
     </w:p>
@@ -3155,14 +3271,14 @@
           <w:numId w:val="1"/>
         </w:numPr>
         <w:rPr>
-          <w:sz w:val="24"/>
-          <w:szCs w:val="24"/>
-        </w:rPr>
-      </w:pPr>
-      <w:r>
-        <w:rPr>
-          <w:sz w:val="24"/>
-          <w:szCs w:val="24"/>
+          <w:sz w:val="26"/>
+          <w:szCs w:val="26"/>
+        </w:rPr>
+      </w:pPr>
+      <w:r>
+        <w:rPr>
+          <w:sz w:val="26"/>
+          <w:szCs w:val="26"/>
         </w:rPr>
         <w:t>Offer a platform for textual feedback alongside ratings.</w:t>
       </w:r>
@@ -3212,14 +3328,14 @@
           <w:numId w:val="1"/>
         </w:numPr>
         <w:rPr>
-          <w:sz w:val="24"/>
-          <w:szCs w:val="24"/>
-        </w:rPr>
-      </w:pPr>
-      <w:r>
-        <w:rPr>
-          <w:sz w:val="24"/>
-          <w:szCs w:val="24"/>
+          <w:sz w:val="26"/>
+          <w:szCs w:val="26"/>
+        </w:rPr>
+      </w:pPr>
+      <w:r>
+        <w:rPr>
+          <w:sz w:val="26"/>
+          <w:szCs w:val="26"/>
         </w:rPr>
         <w:t>Grant administrators the capability to moderate content.</w:t>
       </w:r>
@@ -3229,8 +3345,8 @@
         <w:pStyle w:val="ListParagraph"/>
         <w:ind w:left="2880" w:firstLine="0"/>
         <w:rPr>
-          <w:sz w:val="24"/>
-          <w:szCs w:val="24"/>
+          <w:sz w:val="26"/>
+          <w:szCs w:val="26"/>
         </w:rPr>
       </w:pPr>
     </w:p>
@@ -3242,14 +3358,14 @@
           <w:numId w:val="1"/>
         </w:numPr>
         <w:rPr>
-          <w:sz w:val="24"/>
-          <w:szCs w:val="24"/>
-        </w:rPr>
-      </w:pPr>
-      <w:r>
-        <w:rPr>
-          <w:sz w:val="24"/>
-          <w:szCs w:val="24"/>
+          <w:sz w:val="26"/>
+          <w:szCs w:val="26"/>
+        </w:rPr>
+      </w:pPr>
+      <w:r>
+        <w:rPr>
+          <w:sz w:val="26"/>
+          <w:szCs w:val="26"/>
         </w:rPr>
         <w:t>Provide tools for handling technical issues and managing the platform.</w:t>
       </w:r>
@@ -3275,7 +3391,7 @@
           <w:iCs/>
         </w:rPr>
       </w:pPr>
-      <w:bookmarkStart w:id="6" w:name="_Toc148130004"/>
+      <w:bookmarkStart w:id="6" w:name="_Toc148248588"/>
       <w:r>
         <w:rPr>
           <w:i/>
@@ -3304,7 +3420,7 @@
           <w:color w:val="1F497D" w:themeColor="text2"/>
         </w:rPr>
       </w:pPr>
-      <w:bookmarkStart w:id="7" w:name="_Toc148130005"/>
+      <w:bookmarkStart w:id="7" w:name="_Toc148248589"/>
       <w:r>
         <w:rPr>
           <w:b/>
@@ -3324,14 +3440,14 @@
         </w:numPr>
         <w:spacing w:before="160" w:after="160"/>
         <w:rPr>
-          <w:sz w:val="24"/>
-          <w:szCs w:val="24"/>
-        </w:rPr>
-      </w:pPr>
-      <w:r>
-        <w:rPr>
-          <w:sz w:val="24"/>
-          <w:szCs w:val="24"/>
+          <w:sz w:val="26"/>
+          <w:szCs w:val="26"/>
+        </w:rPr>
+      </w:pPr>
+      <w:r>
+        <w:rPr>
+          <w:sz w:val="26"/>
+          <w:szCs w:val="26"/>
         </w:rPr>
         <w:t>The platform should be user-friendly, ensuring that students can easily navigate and access its features.</w:t>
       </w:r>
@@ -3342,8 +3458,8 @@
         <w:spacing w:before="160" w:after="160"/>
         <w:ind w:left="2880" w:firstLine="0"/>
         <w:rPr>
-          <w:sz w:val="24"/>
-          <w:szCs w:val="24"/>
+          <w:sz w:val="26"/>
+          <w:szCs w:val="26"/>
         </w:rPr>
       </w:pPr>
     </w:p>
@@ -3356,15 +3472,16 @@
         </w:numPr>
         <w:spacing w:before="160" w:after="160"/>
         <w:rPr>
-          <w:sz w:val="24"/>
-          <w:szCs w:val="24"/>
-        </w:rPr>
-      </w:pPr>
-      <w:r>
-        <w:rPr>
-          <w:sz w:val="24"/>
-          <w:szCs w:val="24"/>
-        </w:rPr>
+          <w:sz w:val="26"/>
+          <w:szCs w:val="26"/>
+        </w:rPr>
+      </w:pPr>
+      <w:r>
+        <w:rPr>
+          <w:sz w:val="26"/>
+          <w:szCs w:val="26"/>
+        </w:rPr>
+        <w:lastRenderedPageBreak/>
         <w:t>The website should load quickly and respond to user interactions without noticeable delays.</w:t>
       </w:r>
     </w:p>
@@ -3372,8 +3489,8 @@
       <w:pPr>
         <w:pStyle w:val="ListParagraph"/>
         <w:rPr>
-          <w:sz w:val="24"/>
-          <w:szCs w:val="24"/>
+          <w:sz w:val="26"/>
+          <w:szCs w:val="26"/>
         </w:rPr>
       </w:pPr>
     </w:p>
@@ -3383,8 +3500,8 @@
         <w:spacing w:before="160" w:after="160"/>
         <w:ind w:left="2880" w:firstLine="0"/>
         <w:rPr>
-          <w:sz w:val="24"/>
-          <w:szCs w:val="24"/>
+          <w:sz w:val="26"/>
+          <w:szCs w:val="26"/>
         </w:rPr>
       </w:pPr>
     </w:p>
@@ -3397,14 +3514,14 @@
         </w:numPr>
         <w:spacing w:before="160" w:after="160"/>
         <w:rPr>
-          <w:sz w:val="24"/>
-          <w:szCs w:val="24"/>
-        </w:rPr>
-      </w:pPr>
-      <w:r>
-        <w:rPr>
-          <w:sz w:val="24"/>
-          <w:szCs w:val="24"/>
+          <w:sz w:val="26"/>
+          <w:szCs w:val="26"/>
+        </w:rPr>
+      </w:pPr>
+      <w:r>
+        <w:rPr>
+          <w:sz w:val="26"/>
+          <w:szCs w:val="26"/>
         </w:rPr>
         <w:t>User data, especially feedback and ratings, should be securely stored and protected from unauthorized access. Passwords and sensitive data should be encrypted.</w:t>
       </w:r>
@@ -3415,8 +3532,8 @@
         <w:spacing w:before="160" w:after="160"/>
         <w:ind w:left="2880" w:firstLine="0"/>
         <w:rPr>
-          <w:sz w:val="24"/>
-          <w:szCs w:val="24"/>
+          <w:sz w:val="26"/>
+          <w:szCs w:val="26"/>
         </w:rPr>
       </w:pPr>
     </w:p>
@@ -3429,14 +3546,14 @@
         </w:numPr>
         <w:spacing w:before="160" w:after="160"/>
         <w:rPr>
-          <w:sz w:val="24"/>
-          <w:szCs w:val="24"/>
-        </w:rPr>
-      </w:pPr>
-      <w:r>
-        <w:rPr>
-          <w:sz w:val="24"/>
-          <w:szCs w:val="24"/>
+          <w:sz w:val="26"/>
+          <w:szCs w:val="26"/>
+        </w:rPr>
+      </w:pPr>
+      <w:r>
+        <w:rPr>
+          <w:sz w:val="26"/>
+          <w:szCs w:val="26"/>
         </w:rPr>
         <w:t>The platform should be able to handle many users as the student population grows.</w:t>
       </w:r>
@@ -3445,8 +3562,8 @@
       <w:pPr>
         <w:pStyle w:val="ListParagraph"/>
         <w:rPr>
-          <w:sz w:val="24"/>
-          <w:szCs w:val="24"/>
+          <w:sz w:val="26"/>
+          <w:szCs w:val="26"/>
         </w:rPr>
       </w:pPr>
     </w:p>
@@ -3456,8 +3573,8 @@
         <w:spacing w:before="160" w:after="160"/>
         <w:ind w:left="2880" w:firstLine="0"/>
         <w:rPr>
-          <w:sz w:val="24"/>
-          <w:szCs w:val="24"/>
+          <w:sz w:val="26"/>
+          <w:szCs w:val="26"/>
         </w:rPr>
       </w:pPr>
     </w:p>
@@ -3470,14 +3587,14 @@
         </w:numPr>
         <w:spacing w:before="160" w:after="160"/>
         <w:rPr>
-          <w:sz w:val="24"/>
-          <w:szCs w:val="24"/>
-        </w:rPr>
-      </w:pPr>
-      <w:r>
-        <w:rPr>
-          <w:sz w:val="24"/>
-          <w:szCs w:val="24"/>
+          <w:sz w:val="26"/>
+          <w:szCs w:val="26"/>
+        </w:rPr>
+      </w:pPr>
+      <w:r>
+        <w:rPr>
+          <w:sz w:val="26"/>
+          <w:szCs w:val="26"/>
         </w:rPr>
         <w:t>The platform should have high availability, ensuring that students can access it anytime they need.</w:t>
       </w:r>
@@ -3505,7 +3622,7 @@
           <w:color w:val="1F497D" w:themeColor="text2"/>
         </w:rPr>
       </w:pPr>
-      <w:bookmarkStart w:id="8" w:name="_Toc148130006"/>
+      <w:bookmarkStart w:id="8" w:name="_Toc148248590"/>
       <w:r>
         <w:rPr>
           <w:b/>
@@ -3525,14 +3642,14 @@
         </w:numPr>
         <w:spacing w:before="160" w:after="160"/>
         <w:rPr>
-          <w:sz w:val="24"/>
-          <w:szCs w:val="24"/>
-        </w:rPr>
-      </w:pPr>
-      <w:r>
-        <w:rPr>
-          <w:sz w:val="24"/>
-          <w:szCs w:val="24"/>
+          <w:sz w:val="26"/>
+          <w:szCs w:val="26"/>
+        </w:rPr>
+      </w:pPr>
+      <w:r>
+        <w:rPr>
+          <w:sz w:val="26"/>
+          <w:szCs w:val="26"/>
         </w:rPr>
         <w:t>The website should be compatible with various devices, including desktops, tablets, and smartphones.</w:t>
       </w:r>
@@ -3543,8 +3660,8 @@
         <w:spacing w:before="160" w:after="160"/>
         <w:ind w:left="2880" w:firstLine="0"/>
         <w:rPr>
-          <w:sz w:val="24"/>
-          <w:szCs w:val="24"/>
+          <w:sz w:val="26"/>
+          <w:szCs w:val="26"/>
         </w:rPr>
       </w:pPr>
     </w:p>
@@ -3557,14 +3674,14 @@
         </w:numPr>
         <w:spacing w:before="160" w:after="160"/>
         <w:rPr>
-          <w:sz w:val="24"/>
-          <w:szCs w:val="24"/>
-        </w:rPr>
-      </w:pPr>
-      <w:r>
-        <w:rPr>
-          <w:sz w:val="24"/>
-          <w:szCs w:val="24"/>
+          <w:sz w:val="26"/>
+          <w:szCs w:val="26"/>
+        </w:rPr>
+      </w:pPr>
+      <w:r>
+        <w:rPr>
+          <w:sz w:val="26"/>
+          <w:szCs w:val="26"/>
         </w:rPr>
         <w:t>If the platform integrates with other external tools or platforms, seamless integration should be ensured.</w:t>
       </w:r>
@@ -3573,8 +3690,8 @@
       <w:pPr>
         <w:pStyle w:val="ListParagraph"/>
         <w:rPr>
-          <w:sz w:val="24"/>
-          <w:szCs w:val="24"/>
+          <w:sz w:val="26"/>
+          <w:szCs w:val="26"/>
         </w:rPr>
       </w:pPr>
     </w:p>
@@ -3584,8 +3701,8 @@
         <w:spacing w:before="160" w:after="160"/>
         <w:ind w:left="2880" w:firstLine="0"/>
         <w:rPr>
-          <w:sz w:val="24"/>
-          <w:szCs w:val="24"/>
+          <w:sz w:val="26"/>
+          <w:szCs w:val="26"/>
         </w:rPr>
       </w:pPr>
     </w:p>
@@ -3598,190 +3715,407 @@
         </w:numPr>
         <w:spacing w:before="160" w:after="160"/>
         <w:rPr>
+          <w:sz w:val="26"/>
+          <w:szCs w:val="26"/>
+        </w:rPr>
+      </w:pPr>
+      <w:r>
+        <w:rPr>
+          <w:sz w:val="26"/>
+          <w:szCs w:val="26"/>
+        </w:rPr>
+        <w:t>The platform should adhere to educational and online platform regulations, ensuring that user data is handled appropriately.</w:t>
+      </w:r>
+    </w:p>
+    <w:p>
+      <w:pPr>
+        <w:spacing w:before="160" w:after="160"/>
+        <w:ind w:left="0" w:firstLine="0"/>
+        <w:rPr>
           <w:sz w:val="24"/>
           <w:szCs w:val="24"/>
         </w:rPr>
       </w:pPr>
-      <w:r>
+    </w:p>
+    <w:p>
+      <w:pPr>
+        <w:spacing w:before="160" w:after="160"/>
+        <w:ind w:left="0" w:firstLine="0"/>
         <w:rPr>
           <w:sz w:val="24"/>
           <w:szCs w:val="24"/>
         </w:rPr>
-        <w:t>The platform should adhere to educational and online platform regulations, ensuring that user data is handled appropriately.</w:t>
-      </w:r>
-    </w:p>
-    <w:p>
-      <w:pPr>
-        <w:spacing w:before="160" w:after="160"/>
-        <w:ind w:left="0" w:firstLine="0"/>
-        <w:rPr>
-          <w:sz w:val="24"/>
-          <w:szCs w:val="24"/>
-        </w:rPr>
-      </w:pPr>
-    </w:p>
+      </w:pPr>
+    </w:p>
+    <w:p>
+      <w:pPr>
+        <w:pStyle w:val="Heading2"/>
+        <w:numPr>
+          <w:ilvl w:val="1"/>
+          <w:numId w:val="1"/>
+        </w:numPr>
+        <w:rPr>
+          <w:i/>
+          <w:iCs/>
+        </w:rPr>
+      </w:pPr>
+      <w:r>
+        <w:rPr>
+          <w:i/>
+          <w:iCs/>
+        </w:rPr>
+        <w:t>Use Case Diagram</w:t>
+      </w:r>
+    </w:p>
+    <w:p/>
+    <w:p/>
+    <w:p/>
+    <w:p/>
+    <w:p>
+      <w:pPr>
+        <w:pStyle w:val="Heading2"/>
+        <w:numPr>
+          <w:ilvl w:val="1"/>
+          <w:numId w:val="1"/>
+        </w:numPr>
+        <w:rPr>
+          <w:i/>
+          <w:iCs/>
+        </w:rPr>
+      </w:pPr>
+      <w:bookmarkStart w:id="9" w:name="_Toc148248591"/>
+      <w:r>
+        <w:rPr>
+          <w:i/>
+          <w:iCs/>
+        </w:rPr>
+        <w:lastRenderedPageBreak/>
+        <w:t xml:space="preserve">Use </w:t>
+      </w:r>
+      <w:r>
+        <w:rPr>
+          <w:i/>
+          <w:iCs/>
+        </w:rPr>
+        <w:t>C</w:t>
+      </w:r>
+      <w:r>
+        <w:rPr>
+          <w:i/>
+          <w:iCs/>
+        </w:rPr>
+        <w:t>ase</w:t>
+      </w:r>
+      <w:bookmarkEnd w:id="9"/>
+      <w:r>
+        <w:rPr>
+          <w:i/>
+          <w:iCs/>
+        </w:rPr>
+        <w:t>s</w:t>
+      </w:r>
+    </w:p>
+    <w:p>
+      <w:pPr>
+        <w:rPr>
+          <w:color w:val="4F81BD" w:themeColor="accent1"/>
+        </w:rPr>
+      </w:pPr>
+      <w:r>
+        <w:rPr>
+          <w:color w:val="4F81BD" w:themeColor="accent1"/>
+        </w:rPr>
+        <w:t>Registered Students:</w:t>
+      </w:r>
+    </w:p>
+    <w:p>
+      <w:pPr>
+        <w:pStyle w:val="ListParagraph"/>
+        <w:numPr>
+          <w:ilvl w:val="3"/>
+          <w:numId w:val="1"/>
+        </w:numPr>
+      </w:pPr>
+      <w:r>
+        <w:t>Create, Design, Edit, and Save Plans</w:t>
+      </w:r>
+      <w:r>
+        <w:t>:</w:t>
+      </w:r>
+    </w:p>
+    <w:p>
+      <w:r>
+        <w:rPr>
+          <w:b/>
+          <w:bCs/>
+        </w:rPr>
+        <w:t>Description</w:t>
+      </w:r>
+      <w:r>
+        <w:t>: Registered students are the primary users of the website. They have the capability to initiate, design, modify, and save their academic plans for future terms.</w:t>
+      </w:r>
+    </w:p>
+    <w:p/>
+    <w:p>
+      <w:pPr>
+        <w:pStyle w:val="ListParagraph"/>
+        <w:numPr>
+          <w:ilvl w:val="3"/>
+          <w:numId w:val="1"/>
+        </w:numPr>
+      </w:pPr>
+      <w:r>
+        <w:t xml:space="preserve"> View, Download, and Upload Resources</w:t>
+      </w:r>
+      <w:r>
+        <w:t>:</w:t>
+      </w:r>
+    </w:p>
+    <w:p>
+      <w:r>
+        <w:rPr>
+          <w:b/>
+          <w:bCs/>
+        </w:rPr>
+        <w:t>Description</w:t>
+      </w:r>
+      <w:r>
+        <w:t>: Students can access, download, and contribute resources. These resources may be specific to the courses they are currently enrolled in or general educational materials relevant to their studies.</w:t>
+      </w:r>
+    </w:p>
+    <w:p/>
+    <w:p/>
+    <w:p/>
+    <w:p>
+      <w:pPr>
+        <w:pStyle w:val="ListParagraph"/>
+        <w:numPr>
+          <w:ilvl w:val="3"/>
+          <w:numId w:val="1"/>
+        </w:numPr>
+      </w:pPr>
+      <w:r>
+        <w:t>Evaluate and View Instructor Evaluations</w:t>
+      </w:r>
+      <w:r>
+        <w:t>:</w:t>
+      </w:r>
+    </w:p>
+    <w:p>
+      <w:r>
+        <w:rPr>
+          <w:b/>
+          <w:bCs/>
+        </w:rPr>
+        <w:t>Description</w:t>
+      </w:r>
+      <w:r>
+        <w:t>: Registered students have the privilege to assess their instructors based on their teaching performance. They can also view evaluations given by other students for their current or other instructors.</w:t>
+      </w:r>
+    </w:p>
+    <w:p/>
+    <w:p/>
+    <w:p>
+      <w:pPr>
+        <w:rPr>
+          <w:color w:val="4F81BD" w:themeColor="accent1"/>
+        </w:rPr>
+      </w:pPr>
+      <w:r>
+        <w:rPr>
+          <w:color w:val="4F81BD" w:themeColor="accent1"/>
+        </w:rPr>
+        <w:t>Admins:</w:t>
+      </w:r>
+    </w:p>
+    <w:p>
+      <w:pPr>
+        <w:ind w:left="2520" w:firstLine="0"/>
+      </w:pPr>
+      <w:r>
+        <w:t>1. Filter and Review Uploaded Resources</w:t>
+      </w:r>
+      <w:r>
+        <w:t>:</w:t>
+      </w:r>
+    </w:p>
+    <w:p>
+      <w:r>
+        <w:rPr>
+          <w:b/>
+          <w:bCs/>
+        </w:rPr>
+        <w:t>Description</w:t>
+      </w:r>
+      <w:r>
+        <w:t xml:space="preserve">: Admins have the responsibility to </w:t>
+      </w:r>
+      <w:r>
+        <w:t>look over</w:t>
+      </w:r>
+      <w:r>
+        <w:t xml:space="preserve"> the resources uploaded by users. This ensures that only relevant and appropriate content is made available to the user community.</w:t>
+      </w:r>
+    </w:p>
+    <w:p/>
     <w:p>
       <w:pPr>
         <w:pStyle w:val="ListParagraph"/>
         <w:numPr>
           <w:ilvl w:val="0"/>
-          <w:numId w:val="1"/>
+          <w:numId w:val="11"/>
         </w:numPr>
-        <w:spacing w:before="160" w:after="160"/>
+      </w:pPr>
+      <w:r>
+        <w:t>Review User Behaviour and Take Actions</w:t>
+      </w:r>
+      <w:r>
+        <w:t>:</w:t>
+      </w:r>
+    </w:p>
+    <w:p>
+      <w:r>
         <w:rPr>
           <w:b/>
           <w:bCs/>
-          <w:color w:val="1F497D" w:themeColor="text2"/>
-          <w:sz w:val="32"/>
-          <w:szCs w:val="32"/>
-        </w:rPr>
-      </w:pPr>
-      <w:r>
-        <w:rPr>
-          <w:color w:val="1F497D" w:themeColor="text2"/>
-          <w:sz w:val="32"/>
-          <w:szCs w:val="32"/>
-        </w:rPr>
-        <w:t xml:space="preserve"> </w:t>
-      </w:r>
-      <w:r>
-        <w:rPr>
-          <w:color w:val="1F497D" w:themeColor="text2"/>
-          <w:sz w:val="32"/>
-          <w:szCs w:val="32"/>
-        </w:rPr>
-        <w:tab/>
-      </w:r>
-      <w:r>
-        <w:rPr>
-          <w:b/>
-          <w:bCs/>
-          <w:color w:val="1F497D" w:themeColor="text2"/>
-          <w:sz w:val="32"/>
-          <w:szCs w:val="32"/>
-        </w:rPr>
-        <w:t xml:space="preserve">Use </w:t>
-      </w:r>
-      <w:r>
-        <w:rPr>
-          <w:b/>
-          <w:bCs/>
-          <w:color w:val="1F497D" w:themeColor="text2"/>
-          <w:sz w:val="32"/>
-          <w:szCs w:val="32"/>
-        </w:rPr>
-        <w:t>C</w:t>
-      </w:r>
-      <w:r>
-        <w:rPr>
-          <w:b/>
-          <w:bCs/>
-          <w:color w:val="1F497D" w:themeColor="text2"/>
-          <w:sz w:val="32"/>
-          <w:szCs w:val="32"/>
-        </w:rPr>
-        <w:t xml:space="preserve">ase </w:t>
-      </w:r>
-      <w:r>
-        <w:rPr>
-          <w:b/>
-          <w:bCs/>
-          <w:color w:val="1F497D" w:themeColor="text2"/>
-          <w:sz w:val="32"/>
-          <w:szCs w:val="32"/>
-        </w:rPr>
-        <w:t>D</w:t>
-      </w:r>
-      <w:r>
-        <w:rPr>
-          <w:b/>
-          <w:bCs/>
-          <w:color w:val="1F497D" w:themeColor="text2"/>
-          <w:sz w:val="32"/>
-          <w:szCs w:val="32"/>
-        </w:rPr>
-        <w:t>iagram</w:t>
-      </w:r>
-    </w:p>
-    <w:p>
-      <w:pPr>
-        <w:spacing w:before="160" w:after="160"/>
-        <w:ind w:firstLine="1440"/>
-        <w:rPr>
-          <w:b/>
-          <w:bCs/>
-          <w:color w:val="1F497D" w:themeColor="text2"/>
-          <w:sz w:val="32"/>
-          <w:szCs w:val="32"/>
-        </w:rPr>
-      </w:pPr>
-    </w:p>
+        </w:rPr>
+        <w:t>Description</w:t>
+      </w:r>
+      <w:r>
+        <w:t>: Admins monitor the actions and behaviour of users on the platform. In cases where a user exhibits inappropriate behaviour, admins have the authority to take necessary actions, which might include warnings, suspensions, or other measures.</w:t>
+      </w:r>
+    </w:p>
+    <w:p/>
     <w:p>
       <w:pPr>
         <w:pStyle w:val="ListParagraph"/>
         <w:numPr>
           <w:ilvl w:val="0"/>
-          <w:numId w:val="1"/>
+          <w:numId w:val="11"/>
         </w:numPr>
-        <w:spacing w:before="160" w:after="160"/>
+      </w:pPr>
+      <w:r>
+        <w:t>Maintain Integrity of Instructor Evaluations</w:t>
+      </w:r>
+      <w:r>
+        <w:t>:</w:t>
+      </w:r>
+    </w:p>
+    <w:p>
+      <w:r>
         <w:rPr>
           <w:b/>
           <w:bCs/>
-          <w:color w:val="1F497D" w:themeColor="text2"/>
-          <w:sz w:val="32"/>
-          <w:szCs w:val="32"/>
-        </w:rPr>
-      </w:pPr>
+        </w:rPr>
+        <w:t>Description</w:t>
+      </w:r>
+      <w:r>
+        <w:t xml:space="preserve">: Admins play a crucial role in ensuring that the evaluations provided for instructors are genuine and free from bias. </w:t>
+      </w:r>
+      <w:r>
+        <w:lastRenderedPageBreak/>
+        <w:t>This may involve reviewing evaluations, flagging suspicious activities, and taking corrective actions when needed.</w:t>
+      </w:r>
+    </w:p>
+    <w:p/>
+    <w:p/>
+    <w:p>
+      <w:pPr>
+        <w:rPr>
+          <w:color w:val="4F81BD" w:themeColor="accent1"/>
+        </w:rPr>
+      </w:pPr>
+      <w:r>
+        <w:rPr>
+          <w:color w:val="4F81BD" w:themeColor="accent1"/>
+        </w:rPr>
+        <w:t>Guests:</w:t>
+      </w:r>
+    </w:p>
+    <w:p>
+      <w:pPr>
+        <w:ind w:left="2520" w:firstLine="0"/>
+      </w:pPr>
+      <w:r>
+        <w:t>1. View Plans Without Saving</w:t>
+      </w:r>
+      <w:r>
+        <w:t>:</w:t>
+      </w:r>
+    </w:p>
+    <w:p>
       <w:r>
         <w:rPr>
           <w:b/>
           <w:bCs/>
-          <w:color w:val="1F497D" w:themeColor="text2"/>
-          <w:sz w:val="32"/>
-          <w:szCs w:val="32"/>
-        </w:rPr>
-        <w:t xml:space="preserve"> </w:t>
-      </w:r>
+        </w:rPr>
+        <w:t>Description</w:t>
+      </w:r>
+      <w:r>
+        <w:t>: Guests, or non-registered users, can view and design academic plans, but they lack the capability to save these plans on the platform.</w:t>
+      </w:r>
+    </w:p>
+    <w:p/>
+    <w:p>
+      <w:pPr>
+        <w:pStyle w:val="ListParagraph"/>
+        <w:numPr>
+          <w:ilvl w:val="0"/>
+          <w:numId w:val="13"/>
+        </w:numPr>
+      </w:pPr>
+      <w:r>
+        <w:t>Limited Access to Resources</w:t>
+      </w:r>
+      <w:r>
+        <w:t>:</w:t>
+      </w:r>
+    </w:p>
+    <w:p>
       <w:r>
         <w:rPr>
           <w:b/>
           <w:bCs/>
-          <w:color w:val="1F497D" w:themeColor="text2"/>
-          <w:sz w:val="32"/>
-          <w:szCs w:val="32"/>
-        </w:rPr>
-        <w:tab/>
-      </w:r>
+        </w:rPr>
+        <w:t>Description</w:t>
+      </w:r>
+      <w:r>
+        <w:t>: While guests can view certain educational resources, they cannot upload new resources to the platform.</w:t>
+      </w:r>
+    </w:p>
+    <w:p/>
+    <w:p>
+      <w:pPr>
+        <w:pStyle w:val="ListParagraph"/>
+        <w:numPr>
+          <w:ilvl w:val="0"/>
+          <w:numId w:val="13"/>
+        </w:numPr>
+      </w:pPr>
+      <w:r>
+        <w:t xml:space="preserve"> No Instructor Review Privileges</w:t>
+      </w:r>
+      <w:r>
+        <w:t>:</w:t>
+      </w:r>
+    </w:p>
+    <w:p>
       <w:r>
         <w:rPr>
           <w:b/>
           <w:bCs/>
-          <w:color w:val="1F497D" w:themeColor="text2"/>
-          <w:sz w:val="32"/>
-          <w:szCs w:val="32"/>
-        </w:rPr>
-        <w:t xml:space="preserve">Use </w:t>
-      </w:r>
-      <w:r>
-        <w:rPr>
-          <w:b/>
-          <w:bCs/>
-          <w:color w:val="1F497D" w:themeColor="text2"/>
-          <w:sz w:val="32"/>
-          <w:szCs w:val="32"/>
-        </w:rPr>
-        <w:t>C</w:t>
-      </w:r>
-      <w:r>
-        <w:rPr>
-          <w:b/>
-          <w:bCs/>
-          <w:color w:val="1F497D" w:themeColor="text2"/>
-          <w:sz w:val="32"/>
-          <w:szCs w:val="32"/>
-        </w:rPr>
-        <w:t>ases</w:t>
-      </w:r>
+        </w:rPr>
+        <w:t>Description</w:t>
+      </w:r>
+      <w:r>
+        <w:t>: Guests are not permitted to provide evaluations for instructors. They also do not have access to certain personalized resources that might be available to registered students based on their current courses.</w:t>
+      </w:r>
+    </w:p>
+    <w:p/>
+    <w:p>
+      <w:pPr>
+        <w:ind w:left="0" w:firstLine="0"/>
+      </w:pPr>
     </w:p>
     <w:p>
       <w:pPr>
@@ -3798,40 +4132,24 @@
         </w:numPr>
         <w:spacing w:before="160" w:after="160"/>
       </w:pPr>
+      <w:bookmarkStart w:id="10" w:name="_Toc148248593"/>
+      <w:r>
+        <w:rPr>
+          <w:b/>
+          <w:color w:val="1F497D" w:themeColor="text2"/>
+          <w:sz w:val="32"/>
+        </w:rPr>
+        <w:t xml:space="preserve">Domain </w:t>
+      </w:r>
       <w:r>
         <w:rPr>
           <w:b/>
           <w:color w:val="003366"/>
           <w:sz w:val="32"/>
         </w:rPr>
-        <w:t xml:space="preserve"> </w:t>
-      </w:r>
-      <w:r>
-        <w:rPr>
-          <w:b/>
-          <w:color w:val="003366"/>
-          <w:sz w:val="32"/>
-        </w:rPr>
-        <w:tab/>
-      </w:r>
-      <w:bookmarkStart w:id="9" w:name="_Toc148130007"/>
-      <w:r>
-        <w:rPr>
-          <w:b/>
-          <w:color w:val="1F497D" w:themeColor="text2"/>
-          <w:sz w:val="32"/>
-        </w:rPr>
-        <w:t xml:space="preserve">Domain </w:t>
-      </w:r>
-      <w:r>
-        <w:rPr>
-          <w:b/>
-          <w:color w:val="003366"/>
-          <w:sz w:val="32"/>
-        </w:rPr>
         <w:t>Modelling</w:t>
       </w:r>
-      <w:bookmarkEnd w:id="9"/>
+      <w:bookmarkEnd w:id="10"/>
     </w:p>
     <w:p>
       <w:pPr>
@@ -3848,32 +4166,16 @@
         </w:numPr>
         <w:spacing w:before="160" w:after="160"/>
       </w:pPr>
+      <w:bookmarkStart w:id="11" w:name="_Toc148248594"/>
       <w:r>
         <w:rPr>
           <w:b/>
           <w:color w:val="003366"/>
           <w:sz w:val="32"/>
         </w:rPr>
-        <w:t xml:space="preserve"> </w:t>
-      </w:r>
-      <w:r>
-        <w:rPr>
-          <w:b/>
-          <w:color w:val="003366"/>
-          <w:sz w:val="32"/>
-        </w:rPr>
-        <w:tab/>
-      </w:r>
-      <w:bookmarkStart w:id="10" w:name="_Toc148130008"/>
-      <w:r>
-        <w:rPr>
-          <w:b/>
-          <w:color w:val="003366"/>
-          <w:sz w:val="32"/>
-        </w:rPr>
         <w:t>Navigation Modelling</w:t>
       </w:r>
-      <w:bookmarkEnd w:id="10"/>
+      <w:bookmarkEnd w:id="11"/>
     </w:p>
     <w:p>
       <w:pPr>
@@ -3889,34 +4191,18 @@
         </w:numPr>
         <w:spacing w:before="160" w:after="160"/>
       </w:pPr>
+      <w:bookmarkStart w:id="12" w:name="_Toc148248595"/>
       <w:r>
         <w:rPr>
           <w:b/>
           <w:color w:val="003366"/>
           <w:sz w:val="32"/>
         </w:rPr>
-        <w:t xml:space="preserve">    </w:t>
-      </w:r>
-      <w:r>
-        <w:rPr>
-          <w:b/>
-          <w:color w:val="003366"/>
-          <w:sz w:val="32"/>
-        </w:rPr>
-        <w:tab/>
-      </w:r>
-      <w:bookmarkStart w:id="11" w:name="_Toc148130009"/>
-      <w:r>
-        <w:rPr>
-          <w:b/>
-          <w:color w:val="003366"/>
-          <w:sz w:val="32"/>
-        </w:rPr>
         <w:t>Low-Fi User Interface Design</w:t>
       </w:r>
-      <w:bookmarkStart w:id="12" w:name="_k00sa9331b5l" w:colFirst="0" w:colLast="0"/>
-      <w:bookmarkEnd w:id="11"/>
+      <w:bookmarkStart w:id="13" w:name="_k00sa9331b5l" w:colFirst="0" w:colLast="0"/>
       <w:bookmarkEnd w:id="12"/>
+      <w:bookmarkEnd w:id="13"/>
     </w:p>
     <w:p>
       <w:pPr>
@@ -3932,7 +4218,7 @@
         </w:numPr>
         <w:spacing w:before="160" w:after="160"/>
       </w:pPr>
-      <w:bookmarkStart w:id="13" w:name="_Toc148130010"/>
+      <w:bookmarkStart w:id="14" w:name="_Toc148248596"/>
       <w:r>
         <w:rPr>
           <w:b/>
@@ -3941,7 +4227,7 @@
         </w:rPr>
         <w:t>References and definitions</w:t>
       </w:r>
-      <w:bookmarkEnd w:id="13"/>
+      <w:bookmarkEnd w:id="14"/>
     </w:p>
     <w:p>
       <w:pPr>
@@ -4254,6 +4540,95 @@
     </w:lvl>
   </w:abstractNum>
   <w:abstractNum w:abstractNumId="1" w15:restartNumberingAfterBreak="0">
+    <w:nsid w:val="0A226409"/>
+    <w:multiLevelType w:val="hybridMultilevel"/>
+    <w:tmpl w:val="A1EC7F3E"/>
+    <w:lvl w:ilvl="0" w:tplc="EDA8C97E">
+      <w:start w:val="2"/>
+      <w:numFmt w:val="decimal"/>
+      <w:lvlText w:val="%1."/>
+      <w:lvlJc w:val="left"/>
+      <w:pPr>
+        <w:ind w:left="2520" w:hanging="360"/>
+      </w:pPr>
+      <w:rPr>
+        <w:rFonts w:hint="default"/>
+      </w:rPr>
+    </w:lvl>
+    <w:lvl w:ilvl="1" w:tplc="04090019">
+      <w:start w:val="1"/>
+      <w:numFmt w:val="lowerLetter"/>
+      <w:lvlText w:val="%2."/>
+      <w:lvlJc w:val="left"/>
+      <w:pPr>
+        <w:ind w:left="3240" w:hanging="360"/>
+      </w:pPr>
+    </w:lvl>
+    <w:lvl w:ilvl="2" w:tplc="0409001B" w:tentative="1">
+      <w:start w:val="1"/>
+      <w:numFmt w:val="lowerRoman"/>
+      <w:lvlText w:val="%3."/>
+      <w:lvlJc w:val="right"/>
+      <w:pPr>
+        <w:ind w:left="3960" w:hanging="180"/>
+      </w:pPr>
+    </w:lvl>
+    <w:lvl w:ilvl="3" w:tplc="0409000F" w:tentative="1">
+      <w:start w:val="1"/>
+      <w:numFmt w:val="decimal"/>
+      <w:lvlText w:val="%4."/>
+      <w:lvlJc w:val="left"/>
+      <w:pPr>
+        <w:ind w:left="4680" w:hanging="360"/>
+      </w:pPr>
+    </w:lvl>
+    <w:lvl w:ilvl="4" w:tplc="04090019" w:tentative="1">
+      <w:start w:val="1"/>
+      <w:numFmt w:val="lowerLetter"/>
+      <w:lvlText w:val="%5."/>
+      <w:lvlJc w:val="left"/>
+      <w:pPr>
+        <w:ind w:left="5400" w:hanging="360"/>
+      </w:pPr>
+    </w:lvl>
+    <w:lvl w:ilvl="5" w:tplc="0409001B" w:tentative="1">
+      <w:start w:val="1"/>
+      <w:numFmt w:val="lowerRoman"/>
+      <w:lvlText w:val="%6."/>
+      <w:lvlJc w:val="right"/>
+      <w:pPr>
+        <w:ind w:left="6120" w:hanging="180"/>
+      </w:pPr>
+    </w:lvl>
+    <w:lvl w:ilvl="6" w:tplc="0409000F" w:tentative="1">
+      <w:start w:val="1"/>
+      <w:numFmt w:val="decimal"/>
+      <w:lvlText w:val="%7."/>
+      <w:lvlJc w:val="left"/>
+      <w:pPr>
+        <w:ind w:left="6840" w:hanging="360"/>
+      </w:pPr>
+    </w:lvl>
+    <w:lvl w:ilvl="7" w:tplc="04090019" w:tentative="1">
+      <w:start w:val="1"/>
+      <w:numFmt w:val="lowerLetter"/>
+      <w:lvlText w:val="%8."/>
+      <w:lvlJc w:val="left"/>
+      <w:pPr>
+        <w:ind w:left="7560" w:hanging="360"/>
+      </w:pPr>
+    </w:lvl>
+    <w:lvl w:ilvl="8" w:tplc="0409001B" w:tentative="1">
+      <w:start w:val="1"/>
+      <w:numFmt w:val="lowerRoman"/>
+      <w:lvlText w:val="%9."/>
+      <w:lvlJc w:val="right"/>
+      <w:pPr>
+        <w:ind w:left="8280" w:hanging="180"/>
+      </w:pPr>
+    </w:lvl>
+  </w:abstractNum>
+  <w:abstractNum w:abstractNumId="2" w15:restartNumberingAfterBreak="0">
     <w:nsid w:val="1064756F"/>
     <w:multiLevelType w:val="hybridMultilevel"/>
     <w:tmpl w:val="D7BA952C"/>
@@ -4339,7 +4714,93 @@
       </w:pPr>
     </w:lvl>
   </w:abstractNum>
-  <w:abstractNum w:abstractNumId="2" w15:restartNumberingAfterBreak="0">
+  <w:abstractNum w:abstractNumId="3" w15:restartNumberingAfterBreak="0">
+    <w:nsid w:val="15FB6D83"/>
+    <w:multiLevelType w:val="hybridMultilevel"/>
+    <w:tmpl w:val="041AAA40"/>
+    <w:lvl w:ilvl="0" w:tplc="0409000F">
+      <w:start w:val="1"/>
+      <w:numFmt w:val="decimal"/>
+      <w:lvlText w:val="%1."/>
+      <w:lvlJc w:val="left"/>
+      <w:pPr>
+        <w:ind w:left="1800" w:hanging="360"/>
+      </w:pPr>
+    </w:lvl>
+    <w:lvl w:ilvl="1" w:tplc="04090019" w:tentative="1">
+      <w:start w:val="1"/>
+      <w:numFmt w:val="lowerLetter"/>
+      <w:lvlText w:val="%2."/>
+      <w:lvlJc w:val="left"/>
+      <w:pPr>
+        <w:ind w:left="2520" w:hanging="360"/>
+      </w:pPr>
+    </w:lvl>
+    <w:lvl w:ilvl="2" w:tplc="0409001B" w:tentative="1">
+      <w:start w:val="1"/>
+      <w:numFmt w:val="lowerRoman"/>
+      <w:lvlText w:val="%3."/>
+      <w:lvlJc w:val="right"/>
+      <w:pPr>
+        <w:ind w:left="3240" w:hanging="180"/>
+      </w:pPr>
+    </w:lvl>
+    <w:lvl w:ilvl="3" w:tplc="0409000F" w:tentative="1">
+      <w:start w:val="1"/>
+      <w:numFmt w:val="decimal"/>
+      <w:lvlText w:val="%4."/>
+      <w:lvlJc w:val="left"/>
+      <w:pPr>
+        <w:ind w:left="3960" w:hanging="360"/>
+      </w:pPr>
+    </w:lvl>
+    <w:lvl w:ilvl="4" w:tplc="04090019" w:tentative="1">
+      <w:start w:val="1"/>
+      <w:numFmt w:val="lowerLetter"/>
+      <w:lvlText w:val="%5."/>
+      <w:lvlJc w:val="left"/>
+      <w:pPr>
+        <w:ind w:left="4680" w:hanging="360"/>
+      </w:pPr>
+    </w:lvl>
+    <w:lvl w:ilvl="5" w:tplc="0409001B" w:tentative="1">
+      <w:start w:val="1"/>
+      <w:numFmt w:val="lowerRoman"/>
+      <w:lvlText w:val="%6."/>
+      <w:lvlJc w:val="right"/>
+      <w:pPr>
+        <w:ind w:left="5400" w:hanging="180"/>
+      </w:pPr>
+    </w:lvl>
+    <w:lvl w:ilvl="6" w:tplc="0409000F" w:tentative="1">
+      <w:start w:val="1"/>
+      <w:numFmt w:val="decimal"/>
+      <w:lvlText w:val="%7."/>
+      <w:lvlJc w:val="left"/>
+      <w:pPr>
+        <w:ind w:left="6120" w:hanging="360"/>
+      </w:pPr>
+    </w:lvl>
+    <w:lvl w:ilvl="7" w:tplc="04090019" w:tentative="1">
+      <w:start w:val="1"/>
+      <w:numFmt w:val="lowerLetter"/>
+      <w:lvlText w:val="%8."/>
+      <w:lvlJc w:val="left"/>
+      <w:pPr>
+        <w:ind w:left="6840" w:hanging="360"/>
+      </w:pPr>
+    </w:lvl>
+    <w:lvl w:ilvl="8" w:tplc="0409001B" w:tentative="1">
+      <w:start w:val="1"/>
+      <w:numFmt w:val="lowerRoman"/>
+      <w:lvlText w:val="%9."/>
+      <w:lvlJc w:val="right"/>
+      <w:pPr>
+        <w:ind w:left="7560" w:hanging="180"/>
+      </w:pPr>
+    </w:lvl>
+  </w:abstractNum>
+  <w:abstractNum w:abstractNumId="4" w15:restartNumberingAfterBreak="0">
     <w:nsid w:val="24C55F36"/>
     <w:multiLevelType w:val="hybridMultilevel"/>
     <w:tmpl w:val="3410A620"/>
@@ -4428,7 +4889,7 @@
       </w:pPr>
     </w:lvl>
   </w:abstractNum>
-  <w:abstractNum w:abstractNumId="3" w15:restartNumberingAfterBreak="0">
+  <w:abstractNum w:abstractNumId="5" w15:restartNumberingAfterBreak="0">
     <w:nsid w:val="25992770"/>
     <w:multiLevelType w:val="multilevel"/>
     <w:tmpl w:val="40FA1698"/>
@@ -4577,7 +5038,7 @@
       </w:rPr>
     </w:lvl>
   </w:abstractNum>
-  <w:abstractNum w:abstractNumId="4" w15:restartNumberingAfterBreak="0">
+  <w:abstractNum w:abstractNumId="6" w15:restartNumberingAfterBreak="0">
     <w:nsid w:val="386B2F31"/>
     <w:multiLevelType w:val="hybridMultilevel"/>
     <w:tmpl w:val="3384C0CA"/>
@@ -4663,7 +5124,185 @@
       </w:pPr>
     </w:lvl>
   </w:abstractNum>
-  <w:abstractNum w:abstractNumId="5" w15:restartNumberingAfterBreak="0">
+  <w:abstractNum w:abstractNumId="7" w15:restartNumberingAfterBreak="0">
+    <w:nsid w:val="39646B61"/>
+    <w:multiLevelType w:val="hybridMultilevel"/>
+    <w:tmpl w:val="54801D5C"/>
+    <w:lvl w:ilvl="0" w:tplc="05ACEDF4">
+      <w:start w:val="2"/>
+      <w:numFmt w:val="decimal"/>
+      <w:lvlText w:val="%1."/>
+      <w:lvlJc w:val="left"/>
+      <w:pPr>
+        <w:ind w:left="2880" w:hanging="360"/>
+      </w:pPr>
+      <w:rPr>
+        <w:rFonts w:hint="default"/>
+      </w:rPr>
+    </w:lvl>
+    <w:lvl w:ilvl="1" w:tplc="04090019">
+      <w:start w:val="1"/>
+      <w:numFmt w:val="lowerLetter"/>
+      <w:lvlText w:val="%2."/>
+      <w:lvlJc w:val="left"/>
+      <w:pPr>
+        <w:ind w:left="3600" w:hanging="360"/>
+      </w:pPr>
+    </w:lvl>
+    <w:lvl w:ilvl="2" w:tplc="0409001B" w:tentative="1">
+      <w:start w:val="1"/>
+      <w:numFmt w:val="lowerRoman"/>
+      <w:lvlText w:val="%3."/>
+      <w:lvlJc w:val="right"/>
+      <w:pPr>
+        <w:ind w:left="4320" w:hanging="180"/>
+      </w:pPr>
+    </w:lvl>
+    <w:lvl w:ilvl="3" w:tplc="0409000F">
+      <w:start w:val="1"/>
+      <w:numFmt w:val="decimal"/>
+      <w:lvlText w:val="%4."/>
+      <w:lvlJc w:val="left"/>
+      <w:pPr>
+        <w:ind w:left="5040" w:hanging="360"/>
+      </w:pPr>
+    </w:lvl>
+    <w:lvl w:ilvl="4" w:tplc="04090019" w:tentative="1">
+      <w:start w:val="1"/>
+      <w:numFmt w:val="lowerLetter"/>
+      <w:lvlText w:val="%5."/>
+      <w:lvlJc w:val="left"/>
+      <w:pPr>
+        <w:ind w:left="5760" w:hanging="360"/>
+      </w:pPr>
+    </w:lvl>
+    <w:lvl w:ilvl="5" w:tplc="0409001B" w:tentative="1">
+      <w:start w:val="1"/>
+      <w:numFmt w:val="lowerRoman"/>
+      <w:lvlText w:val="%6."/>
+      <w:lvlJc w:val="right"/>
+      <w:pPr>
+        <w:ind w:left="6480" w:hanging="180"/>
+      </w:pPr>
+    </w:lvl>
+    <w:lvl w:ilvl="6" w:tplc="0409000F" w:tentative="1">
+      <w:start w:val="1"/>
+      <w:numFmt w:val="decimal"/>
+      <w:lvlText w:val="%7."/>
+      <w:lvlJc w:val="left"/>
+      <w:pPr>
+        <w:ind w:left="7200" w:hanging="360"/>
+      </w:pPr>
+    </w:lvl>
+    <w:lvl w:ilvl="7" w:tplc="04090019" w:tentative="1">
+      <w:start w:val="1"/>
+      <w:numFmt w:val="lowerLetter"/>
+      <w:lvlText w:val="%8."/>
+      <w:lvlJc w:val="left"/>
+      <w:pPr>
+        <w:ind w:left="7920" w:hanging="360"/>
+      </w:pPr>
+    </w:lvl>
+    <w:lvl w:ilvl="8" w:tplc="0409001B" w:tentative="1">
+      <w:start w:val="1"/>
+      <w:numFmt w:val="lowerRoman"/>
+      <w:lvlText w:val="%9."/>
+      <w:lvlJc w:val="right"/>
+      <w:pPr>
+        <w:ind w:left="8640" w:hanging="180"/>
+      </w:pPr>
+    </w:lvl>
+  </w:abstractNum>
+  <w:abstractNum w:abstractNumId="8" w15:restartNumberingAfterBreak="0">
+    <w:nsid w:val="4EB42435"/>
+    <w:multiLevelType w:val="hybridMultilevel"/>
+    <w:tmpl w:val="01767BFE"/>
+    <w:lvl w:ilvl="0" w:tplc="CF7685B6">
+      <w:start w:val="4"/>
+      <w:numFmt w:val="upperLetter"/>
+      <w:lvlText w:val="%1."/>
+      <w:lvlJc w:val="left"/>
+      <w:pPr>
+        <w:ind w:left="1440" w:hanging="360"/>
+      </w:pPr>
+      <w:rPr>
+        <w:rFonts w:hint="default"/>
+      </w:rPr>
+    </w:lvl>
+    <w:lvl w:ilvl="1" w:tplc="04090019" w:tentative="1">
+      <w:start w:val="1"/>
+      <w:numFmt w:val="lowerLetter"/>
+      <w:lvlText w:val="%2."/>
+      <w:lvlJc w:val="left"/>
+      <w:pPr>
+        <w:ind w:left="2160" w:hanging="360"/>
+      </w:pPr>
+    </w:lvl>
+    <w:lvl w:ilvl="2" w:tplc="0409001B" w:tentative="1">
+      <w:start w:val="1"/>
+      <w:numFmt w:val="lowerRoman"/>
+      <w:lvlText w:val="%3."/>
+      <w:lvlJc w:val="right"/>
+      <w:pPr>
+        <w:ind w:left="2880" w:hanging="180"/>
+      </w:pPr>
+    </w:lvl>
+    <w:lvl w:ilvl="3" w:tplc="0409000F" w:tentative="1">
+      <w:start w:val="1"/>
+      <w:numFmt w:val="decimal"/>
+      <w:lvlText w:val="%4."/>
+      <w:lvlJc w:val="left"/>
+      <w:pPr>
+        <w:ind w:left="3600" w:hanging="360"/>
+      </w:pPr>
+    </w:lvl>
+    <w:lvl w:ilvl="4" w:tplc="04090019" w:tentative="1">
+      <w:start w:val="1"/>
+      <w:numFmt w:val="lowerLetter"/>
+      <w:lvlText w:val="%5."/>
+      <w:lvlJc w:val="left"/>
+      <w:pPr>
+        <w:ind w:left="4320" w:hanging="360"/>
+      </w:pPr>
+    </w:lvl>
+    <w:lvl w:ilvl="5" w:tplc="0409001B" w:tentative="1">
+      <w:start w:val="1"/>
+      <w:numFmt w:val="lowerRoman"/>
+      <w:lvlText w:val="%6."/>
+      <w:lvlJc w:val="right"/>
+      <w:pPr>
+        <w:ind w:left="5040" w:hanging="180"/>
+      </w:pPr>
+    </w:lvl>
+    <w:lvl w:ilvl="6" w:tplc="0409000F" w:tentative="1">
+      <w:start w:val="1"/>
+      <w:numFmt w:val="decimal"/>
+      <w:lvlText w:val="%7."/>
+      <w:lvlJc w:val="left"/>
+      <w:pPr>
+        <w:ind w:left="5760" w:hanging="360"/>
+      </w:pPr>
+    </w:lvl>
+    <w:lvl w:ilvl="7" w:tplc="04090019" w:tentative="1">
+      <w:start w:val="1"/>
+      <w:numFmt w:val="lowerLetter"/>
+      <w:lvlText w:val="%8."/>
+      <w:lvlJc w:val="left"/>
+      <w:pPr>
+        <w:ind w:left="6480" w:hanging="360"/>
+      </w:pPr>
+    </w:lvl>
+    <w:lvl w:ilvl="8" w:tplc="0409001B" w:tentative="1">
+      <w:start w:val="1"/>
+      <w:numFmt w:val="lowerRoman"/>
+      <w:lvlText w:val="%9."/>
+      <w:lvlJc w:val="right"/>
+      <w:pPr>
+        <w:ind w:left="7200" w:hanging="180"/>
+      </w:pPr>
+    </w:lvl>
+  </w:abstractNum>
+  <w:abstractNum w:abstractNumId="9" w15:restartNumberingAfterBreak="0">
     <w:nsid w:val="5E5814D1"/>
     <w:multiLevelType w:val="hybridMultilevel"/>
     <w:tmpl w:val="678CCC6A"/>
@@ -4751,7 +5390,7 @@
       </w:pPr>
     </w:lvl>
   </w:abstractNum>
-  <w:abstractNum w:abstractNumId="6" w15:restartNumberingAfterBreak="0">
+  <w:abstractNum w:abstractNumId="10" w15:restartNumberingAfterBreak="0">
     <w:nsid w:val="5E9E1E86"/>
     <w:multiLevelType w:val="hybridMultilevel"/>
     <w:tmpl w:val="611264E0"/>
@@ -4837,10 +5476,10 @@
       </w:pPr>
     </w:lvl>
   </w:abstractNum>
-  <w:abstractNum w:abstractNumId="7" w15:restartNumberingAfterBreak="0">
+  <w:abstractNum w:abstractNumId="11" w15:restartNumberingAfterBreak="0">
     <w:nsid w:val="60055AF0"/>
     <w:multiLevelType w:val="multilevel"/>
-    <w:tmpl w:val="9B4AF3B0"/>
+    <w:tmpl w:val="87A8CBBC"/>
     <w:lvl w:ilvl="0">
       <w:start w:val="1"/>
       <w:numFmt w:val="decimal"/>
@@ -4927,6 +5566,7 @@
         <w:ind w:left="5040" w:hanging="360"/>
       </w:pPr>
       <w:rPr>
+        <w:color w:val="000000" w:themeColor="text1"/>
         <w:u w:val="none"/>
       </w:rPr>
     </w:lvl>
@@ -4955,7 +5595,7 @@
       </w:rPr>
     </w:lvl>
   </w:abstractNum>
-  <w:abstractNum w:abstractNumId="8" w15:restartNumberingAfterBreak="0">
+  <w:abstractNum w:abstractNumId="12" w15:restartNumberingAfterBreak="0">
     <w:nsid w:val="7A683393"/>
     <w:multiLevelType w:val="hybridMultilevel"/>
     <w:tmpl w:val="B3D0B296"/>
@@ -5041,32 +5681,136 @@
       </w:pPr>
     </w:lvl>
   </w:abstractNum>
+  <w:abstractNum w:abstractNumId="13" w15:restartNumberingAfterBreak="0">
+    <w:nsid w:val="7CE81DC4"/>
+    <w:multiLevelType w:val="hybridMultilevel"/>
+    <w:tmpl w:val="8B141552"/>
+    <w:lvl w:ilvl="0" w:tplc="5E1E2D0C">
+      <w:start w:val="4"/>
+      <w:numFmt w:val="decimal"/>
+      <w:lvlText w:val="%1."/>
+      <w:lvlJc w:val="left"/>
+      <w:pPr>
+        <w:ind w:left="1440" w:hanging="360"/>
+      </w:pPr>
+      <w:rPr>
+        <w:rFonts w:hint="default"/>
+      </w:rPr>
+    </w:lvl>
+    <w:lvl w:ilvl="1" w:tplc="04090019">
+      <w:start w:val="1"/>
+      <w:numFmt w:val="lowerLetter"/>
+      <w:lvlText w:val="%2."/>
+      <w:lvlJc w:val="left"/>
+      <w:pPr>
+        <w:ind w:left="2160" w:hanging="360"/>
+      </w:pPr>
+    </w:lvl>
+    <w:lvl w:ilvl="2" w:tplc="0409001B" w:tentative="1">
+      <w:start w:val="1"/>
+      <w:numFmt w:val="lowerRoman"/>
+      <w:lvlText w:val="%3."/>
+      <w:lvlJc w:val="right"/>
+      <w:pPr>
+        <w:ind w:left="2880" w:hanging="180"/>
+      </w:pPr>
+    </w:lvl>
+    <w:lvl w:ilvl="3" w:tplc="0409000F">
+      <w:start w:val="1"/>
+      <w:numFmt w:val="decimal"/>
+      <w:lvlText w:val="%4."/>
+      <w:lvlJc w:val="left"/>
+      <w:pPr>
+        <w:ind w:left="3600" w:hanging="360"/>
+      </w:pPr>
+    </w:lvl>
+    <w:lvl w:ilvl="4" w:tplc="04090019" w:tentative="1">
+      <w:start w:val="1"/>
+      <w:numFmt w:val="lowerLetter"/>
+      <w:lvlText w:val="%5."/>
+      <w:lvlJc w:val="left"/>
+      <w:pPr>
+        <w:ind w:left="4320" w:hanging="360"/>
+      </w:pPr>
+    </w:lvl>
+    <w:lvl w:ilvl="5" w:tplc="0409001B" w:tentative="1">
+      <w:start w:val="1"/>
+      <w:numFmt w:val="lowerRoman"/>
+      <w:lvlText w:val="%6."/>
+      <w:lvlJc w:val="right"/>
+      <w:pPr>
+        <w:ind w:left="5040" w:hanging="180"/>
+      </w:pPr>
+    </w:lvl>
+    <w:lvl w:ilvl="6" w:tplc="0409000F" w:tentative="1">
+      <w:start w:val="1"/>
+      <w:numFmt w:val="decimal"/>
+      <w:lvlText w:val="%7."/>
+      <w:lvlJc w:val="left"/>
+      <w:pPr>
+        <w:ind w:left="5760" w:hanging="360"/>
+      </w:pPr>
+    </w:lvl>
+    <w:lvl w:ilvl="7" w:tplc="04090019" w:tentative="1">
+      <w:start w:val="1"/>
+      <w:numFmt w:val="lowerLetter"/>
+      <w:lvlText w:val="%8."/>
+      <w:lvlJc w:val="left"/>
+      <w:pPr>
+        <w:ind w:left="6480" w:hanging="360"/>
+      </w:pPr>
+    </w:lvl>
+    <w:lvl w:ilvl="8" w:tplc="0409001B" w:tentative="1">
+      <w:start w:val="1"/>
+      <w:numFmt w:val="lowerRoman"/>
+      <w:lvlText w:val="%9."/>
+      <w:lvlJc w:val="right"/>
+      <w:pPr>
+        <w:ind w:left="7200" w:hanging="180"/>
+      </w:pPr>
+    </w:lvl>
+  </w:abstractNum>
   <w:num w:numId="1" w16cid:durableId="1451362596">
-    <w:abstractNumId w:val="7"/>
+    <w:abstractNumId w:val="11"/>
   </w:num>
   <w:num w:numId="2" w16cid:durableId="175003058">
     <w:abstractNumId w:val="0"/>
   </w:num>
   <w:num w:numId="3" w16cid:durableId="42947487">
+    <w:abstractNumId w:val="5"/>
+  </w:num>
+  <w:num w:numId="4" w16cid:durableId="51276535">
+    <w:abstractNumId w:val="9"/>
+  </w:num>
+  <w:num w:numId="5" w16cid:durableId="974678832">
+    <w:abstractNumId w:val="10"/>
+  </w:num>
+  <w:num w:numId="6" w16cid:durableId="833571222">
+    <w:abstractNumId w:val="6"/>
+  </w:num>
+  <w:num w:numId="7" w16cid:durableId="1604072161">
+    <w:abstractNumId w:val="2"/>
+  </w:num>
+  <w:num w:numId="8" w16cid:durableId="1040126376">
+    <w:abstractNumId w:val="12"/>
+  </w:num>
+  <w:num w:numId="9" w16cid:durableId="1560677086">
+    <w:abstractNumId w:val="4"/>
+  </w:num>
+  <w:num w:numId="10" w16cid:durableId="1513760477">
+    <w:abstractNumId w:val="13"/>
+  </w:num>
+  <w:num w:numId="11" w16cid:durableId="1639266577">
+    <w:abstractNumId w:val="7"/>
+  </w:num>
+  <w:num w:numId="12" w16cid:durableId="2015254066">
     <w:abstractNumId w:val="3"/>
   </w:num>
-  <w:num w:numId="4" w16cid:durableId="51276535">
-    <w:abstractNumId w:val="5"/>
-  </w:num>
-  <w:num w:numId="5" w16cid:durableId="974678832">
-    <w:abstractNumId w:val="6"/>
-  </w:num>
-  <w:num w:numId="6" w16cid:durableId="833571222">
-    <w:abstractNumId w:val="4"/>
-  </w:num>
-  <w:num w:numId="7" w16cid:durableId="1604072161">
+  <w:num w:numId="13" w16cid:durableId="180357206">
     <w:abstractNumId w:val="1"/>
   </w:num>
-  <w:num w:numId="8" w16cid:durableId="1040126376">
+  <w:num w:numId="14" w16cid:durableId="1997414097">
     <w:abstractNumId w:val="8"/>
-  </w:num>
-  <w:num w:numId="9" w16cid:durableId="1560677086">
-    <w:abstractNumId w:val="2"/>
   </w:num>
 </w:numbering>
 </file>
@@ -5697,7 +6441,6 @@
     <w:rPr>
       <w:sz w:val="24"/>
       <w:szCs w:val="24"/>
-      <w:lang/>
     </w:rPr>
   </w:style>
   <w:style w:type="character" w:styleId="Strong">

</xml_diff>

<commit_message>
Empty Schedule template added
</commit_message>
<xml_diff>
--- a/Project_Phase_3.docx
+++ b/Project_Phase_3.docx
@@ -1820,8 +1820,17 @@
                 <w:sz w:val="36"/>
                 <w:szCs w:val="36"/>
               </w:rPr>
-              <w:t xml:space="preserve"> Binyabis</w:t>
-            </w:r>
+              <w:t xml:space="preserve"> </w:t>
+            </w:r>
+            <w:proofErr w:type="spellStart"/>
+            <w:r>
+              <w:rPr>
+                <w:sz w:val="36"/>
+                <w:szCs w:val="36"/>
+              </w:rPr>
+              <w:t>Binyabis</w:t>
+            </w:r>
+            <w:proofErr w:type="spellEnd"/>
           </w:p>
         </w:tc>
         <w:tc>
@@ -2683,18 +2692,2128 @@
           <w:numId w:val="1"/>
         </w:numPr>
         <w:spacing w:before="160" w:after="160"/>
-      </w:pPr>
-      <w:bookmarkStart w:id="3" w:name="_Toc148248585"/>
-      <w:r>
         <w:rPr>
           <w:b/>
           <w:color w:val="003366"/>
           <w:sz w:val="32"/>
         </w:rPr>
+      </w:pPr>
+      <w:bookmarkStart w:id="3" w:name="_Toc148248585"/>
+      <w:r>
+        <w:rPr>
+          <w:b/>
+          <w:color w:val="003366"/>
+          <w:sz w:val="32"/>
+        </w:rPr>
         <w:t>Schedule</w:t>
       </w:r>
       <w:bookmarkEnd w:id="3"/>
     </w:p>
+    <w:tbl>
+      <w:tblPr>
+        <w:tblW w:w="8926" w:type="dxa"/>
+        <w:tblBorders>
+          <w:top w:val="single" w:sz="4" w:space="0" w:color="BFBFBF"/>
+          <w:left w:val="single" w:sz="4" w:space="0" w:color="BFBFBF"/>
+          <w:bottom w:val="single" w:sz="4" w:space="0" w:color="BFBFBF"/>
+          <w:right w:val="single" w:sz="4" w:space="0" w:color="BFBFBF"/>
+          <w:insideH w:val="single" w:sz="4" w:space="0" w:color="BFBFBF"/>
+          <w:insideV w:val="single" w:sz="4" w:space="0" w:color="BFBFBF"/>
+        </w:tblBorders>
+        <w:tblLook w:val="04A0" w:firstRow="1" w:lastRow="0" w:firstColumn="1" w:lastColumn="0" w:noHBand="0" w:noVBand="1"/>
+      </w:tblPr>
+      <w:tblGrid>
+        <w:gridCol w:w="577"/>
+        <w:gridCol w:w="1686"/>
+        <w:gridCol w:w="1843"/>
+        <w:gridCol w:w="1134"/>
+        <w:gridCol w:w="1134"/>
+        <w:gridCol w:w="1276"/>
+        <w:gridCol w:w="1276"/>
+      </w:tblGrid>
+      <w:tr>
+        <w:trPr>
+          <w:trHeight w:val="528"/>
+        </w:trPr>
+        <w:tc>
+          <w:tcPr>
+            <w:tcW w:w="577" w:type="dxa"/>
+            <w:shd w:val="clear" w:color="000000" w:fill="222B35"/>
+            <w:vAlign w:val="center"/>
+            <w:hideMark/>
+          </w:tcPr>
+          <w:p>
+            <w:pPr>
+              <w:spacing w:line="240" w:lineRule="auto"/>
+              <w:ind w:left="0" w:firstLine="0"/>
+              <w:rPr>
+                <w:rFonts w:ascii="Century Gothic" w:hAnsi="Century Gothic" w:cs="Calibri"/>
+                <w:b/>
+                <w:bCs/>
+                <w:color w:val="FFFFFF"/>
+                <w:sz w:val="18"/>
+                <w:szCs w:val="18"/>
+                <w:lang w:val="en-US"/>
+              </w:rPr>
+            </w:pPr>
+            <w:r>
+              <w:rPr>
+                <w:rFonts w:ascii="Century Gothic" w:hAnsi="Century Gothic" w:cs="Calibri"/>
+                <w:b/>
+                <w:bCs/>
+                <w:color w:val="FFFFFF"/>
+                <w:sz w:val="18"/>
+                <w:szCs w:val="18"/>
+                <w:lang w:val="en-US"/>
+              </w:rPr>
+              <w:t>AT RISK</w:t>
+            </w:r>
+          </w:p>
+        </w:tc>
+        <w:tc>
+          <w:tcPr>
+            <w:tcW w:w="1686" w:type="dxa"/>
+            <w:shd w:val="clear" w:color="000000" w:fill="222B35"/>
+            <w:vAlign w:val="center"/>
+            <w:hideMark/>
+          </w:tcPr>
+          <w:p>
+            <w:pPr>
+              <w:spacing w:line="240" w:lineRule="auto"/>
+              <w:ind w:left="0" w:firstLine="0"/>
+              <w:rPr>
+                <w:rFonts w:ascii="Century Gothic" w:hAnsi="Century Gothic" w:cs="Calibri"/>
+                <w:b/>
+                <w:bCs/>
+                <w:color w:val="FFFFFF"/>
+                <w:sz w:val="18"/>
+                <w:szCs w:val="18"/>
+                <w:lang w:val="en-US"/>
+              </w:rPr>
+            </w:pPr>
+            <w:r>
+              <w:rPr>
+                <w:rFonts w:ascii="Century Gothic" w:hAnsi="Century Gothic" w:cs="Calibri"/>
+                <w:b/>
+                <w:bCs/>
+                <w:color w:val="FFFFFF"/>
+                <w:sz w:val="18"/>
+                <w:szCs w:val="18"/>
+                <w:lang w:val="en-US"/>
+              </w:rPr>
+              <w:t>TASK NAME</w:t>
+            </w:r>
+          </w:p>
+        </w:tc>
+        <w:tc>
+          <w:tcPr>
+            <w:tcW w:w="1843" w:type="dxa"/>
+            <w:shd w:val="clear" w:color="000000" w:fill="222B35"/>
+            <w:vAlign w:val="center"/>
+            <w:hideMark/>
+          </w:tcPr>
+          <w:p>
+            <w:pPr>
+              <w:spacing w:line="240" w:lineRule="auto"/>
+              <w:ind w:left="0" w:firstLine="0"/>
+              <w:rPr>
+                <w:rFonts w:ascii="Century Gothic" w:hAnsi="Century Gothic" w:cs="Calibri"/>
+                <w:b/>
+                <w:bCs/>
+                <w:color w:val="FFFFFF"/>
+                <w:sz w:val="18"/>
+                <w:szCs w:val="18"/>
+                <w:lang w:val="en-US"/>
+              </w:rPr>
+            </w:pPr>
+            <w:r>
+              <w:rPr>
+                <w:rFonts w:ascii="Century Gothic" w:hAnsi="Century Gothic" w:cs="Calibri"/>
+                <w:b/>
+                <w:bCs/>
+                <w:color w:val="FFFFFF"/>
+                <w:sz w:val="18"/>
+                <w:szCs w:val="18"/>
+                <w:lang w:val="en-US"/>
+              </w:rPr>
+              <w:t>ASSIGNED TO</w:t>
+            </w:r>
+          </w:p>
+        </w:tc>
+        <w:tc>
+          <w:tcPr>
+            <w:tcW w:w="1134" w:type="dxa"/>
+            <w:shd w:val="clear" w:color="000000" w:fill="44546A"/>
+            <w:vAlign w:val="center"/>
+            <w:hideMark/>
+          </w:tcPr>
+          <w:p>
+            <w:pPr>
+              <w:spacing w:line="240" w:lineRule="auto"/>
+              <w:ind w:left="0" w:firstLine="0"/>
+              <w:rPr>
+                <w:rFonts w:ascii="Century Gothic" w:hAnsi="Century Gothic" w:cs="Calibri"/>
+                <w:b/>
+                <w:bCs/>
+                <w:color w:val="FFFFFF"/>
+                <w:sz w:val="18"/>
+                <w:szCs w:val="18"/>
+                <w:lang w:val="en-US"/>
+              </w:rPr>
+            </w:pPr>
+            <w:r>
+              <w:rPr>
+                <w:rFonts w:ascii="Century Gothic" w:hAnsi="Century Gothic" w:cs="Calibri"/>
+                <w:b/>
+                <w:bCs/>
+                <w:color w:val="FFFFFF"/>
+                <w:sz w:val="18"/>
+                <w:szCs w:val="18"/>
+                <w:lang w:val="en-US"/>
+              </w:rPr>
+              <w:t xml:space="preserve">START </w:t>
+            </w:r>
+            <w:r>
+              <w:rPr>
+                <w:rFonts w:ascii="Century Gothic" w:hAnsi="Century Gothic" w:cs="Calibri"/>
+                <w:b/>
+                <w:bCs/>
+                <w:color w:val="FFFFFF"/>
+                <w:sz w:val="18"/>
+                <w:szCs w:val="18"/>
+                <w:lang w:val="en-US"/>
+              </w:rPr>
+              <w:br/>
+              <w:t>DATE</w:t>
+            </w:r>
+          </w:p>
+        </w:tc>
+        <w:tc>
+          <w:tcPr>
+            <w:tcW w:w="1134" w:type="dxa"/>
+            <w:shd w:val="clear" w:color="000000" w:fill="44546A"/>
+            <w:vAlign w:val="center"/>
+            <w:hideMark/>
+          </w:tcPr>
+          <w:p>
+            <w:pPr>
+              <w:spacing w:line="240" w:lineRule="auto"/>
+              <w:ind w:left="0" w:firstLine="0"/>
+              <w:rPr>
+                <w:rFonts w:ascii="Century Gothic" w:hAnsi="Century Gothic" w:cs="Calibri"/>
+                <w:b/>
+                <w:bCs/>
+                <w:color w:val="FFFFFF"/>
+                <w:sz w:val="18"/>
+                <w:szCs w:val="18"/>
+                <w:lang w:val="en-US"/>
+              </w:rPr>
+            </w:pPr>
+            <w:r>
+              <w:rPr>
+                <w:rFonts w:ascii="Century Gothic" w:hAnsi="Century Gothic" w:cs="Calibri"/>
+                <w:b/>
+                <w:bCs/>
+                <w:color w:val="FFFFFF"/>
+                <w:sz w:val="18"/>
+                <w:szCs w:val="18"/>
+                <w:lang w:val="en-US"/>
+              </w:rPr>
+              <w:t xml:space="preserve">END </w:t>
+            </w:r>
+            <w:r>
+              <w:rPr>
+                <w:rFonts w:ascii="Century Gothic" w:hAnsi="Century Gothic" w:cs="Calibri"/>
+                <w:b/>
+                <w:bCs/>
+                <w:color w:val="FFFFFF"/>
+                <w:sz w:val="18"/>
+                <w:szCs w:val="18"/>
+                <w:lang w:val="en-US"/>
+              </w:rPr>
+              <w:br/>
+              <w:t>DATE</w:t>
+            </w:r>
+          </w:p>
+        </w:tc>
+        <w:tc>
+          <w:tcPr>
+            <w:tcW w:w="1276" w:type="dxa"/>
+            <w:shd w:val="clear" w:color="000000" w:fill="333F4F"/>
+            <w:vAlign w:val="center"/>
+            <w:hideMark/>
+          </w:tcPr>
+          <w:p>
+            <w:pPr>
+              <w:spacing w:line="240" w:lineRule="auto"/>
+              <w:ind w:left="0" w:firstLine="0"/>
+              <w:rPr>
+                <w:rFonts w:ascii="Century Gothic" w:hAnsi="Century Gothic" w:cs="Calibri"/>
+                <w:b/>
+                <w:bCs/>
+                <w:color w:val="FFFFFF"/>
+                <w:sz w:val="18"/>
+                <w:szCs w:val="18"/>
+                <w:lang w:val="en-US"/>
+              </w:rPr>
+            </w:pPr>
+            <w:r>
+              <w:rPr>
+                <w:rFonts w:ascii="Century Gothic" w:hAnsi="Century Gothic" w:cs="Calibri"/>
+                <w:b/>
+                <w:bCs/>
+                <w:color w:val="FFFFFF"/>
+                <w:sz w:val="18"/>
+                <w:szCs w:val="18"/>
+                <w:lang w:val="en-US"/>
+              </w:rPr>
+              <w:t>DURATION</w:t>
+            </w:r>
+            <w:r>
+              <w:rPr>
+                <w:rFonts w:ascii="Century Gothic" w:hAnsi="Century Gothic" w:cs="Calibri"/>
+                <w:color w:val="FFFFFF"/>
+                <w:sz w:val="18"/>
+                <w:szCs w:val="18"/>
+                <w:lang w:val="en-US"/>
+              </w:rPr>
+              <w:t xml:space="preserve"> </w:t>
+            </w:r>
+            <w:r>
+              <w:rPr>
+                <w:rFonts w:ascii="Century Gothic" w:hAnsi="Century Gothic" w:cs="Calibri"/>
+                <w:color w:val="FFFFFF"/>
+                <w:sz w:val="18"/>
+                <w:szCs w:val="18"/>
+                <w:lang w:val="en-US"/>
+              </w:rPr>
+              <w:br/>
+              <w:t>in days</w:t>
+            </w:r>
+          </w:p>
+        </w:tc>
+        <w:tc>
+          <w:tcPr>
+            <w:tcW w:w="1276" w:type="dxa"/>
+            <w:shd w:val="clear" w:color="000000" w:fill="333F4F"/>
+            <w:vAlign w:val="center"/>
+          </w:tcPr>
+          <w:p>
+            <w:pPr>
+              <w:spacing w:line="240" w:lineRule="auto"/>
+              <w:ind w:left="0" w:firstLine="0"/>
+              <w:rPr>
+                <w:rFonts w:ascii="Century Gothic" w:hAnsi="Century Gothic" w:cs="Calibri"/>
+                <w:b/>
+                <w:bCs/>
+                <w:color w:val="FFFFFF"/>
+                <w:sz w:val="18"/>
+                <w:szCs w:val="18"/>
+                <w:lang w:val="en-US"/>
+              </w:rPr>
+            </w:pPr>
+            <w:r>
+              <w:rPr>
+                <w:rFonts w:ascii="Century Gothic" w:hAnsi="Century Gothic" w:cs="Calibri"/>
+                <w:b/>
+                <w:bCs/>
+                <w:color w:val="FFFFFF"/>
+                <w:sz w:val="18"/>
+                <w:szCs w:val="18"/>
+                <w:lang w:val="en-US"/>
+              </w:rPr>
+              <w:t>STATUS</w:t>
+            </w:r>
+          </w:p>
+        </w:tc>
+      </w:tr>
+      <w:tr>
+        <w:trPr>
+          <w:trHeight w:val="576"/>
+        </w:trPr>
+        <w:tc>
+          <w:tcPr>
+            <w:tcW w:w="577" w:type="dxa"/>
+            <w:shd w:val="clear" w:color="000000" w:fill="EAEEF3"/>
+            <w:vAlign w:val="center"/>
+          </w:tcPr>
+          <w:p>
+            <w:pPr>
+              <w:spacing w:line="240" w:lineRule="auto"/>
+              <w:ind w:left="0" w:firstLine="0"/>
+              <w:jc w:val="center"/>
+              <w:rPr>
+                <w:rFonts w:ascii="Century Gothic" w:hAnsi="Century Gothic" w:cs="Calibri"/>
+                <w:b/>
+                <w:bCs/>
+                <w:color w:val="000000"/>
+                <w:sz w:val="20"/>
+                <w:szCs w:val="20"/>
+                <w:lang w:val="en-US"/>
+              </w:rPr>
+            </w:pPr>
+          </w:p>
+        </w:tc>
+        <w:tc>
+          <w:tcPr>
+            <w:tcW w:w="1686" w:type="dxa"/>
+            <w:shd w:val="clear" w:color="000000" w:fill="FFFFFF"/>
+            <w:vAlign w:val="center"/>
+          </w:tcPr>
+          <w:p>
+            <w:pPr>
+              <w:spacing w:line="240" w:lineRule="auto"/>
+              <w:ind w:left="0" w:firstLine="0"/>
+              <w:rPr>
+                <w:rFonts w:ascii="Century Gothic" w:hAnsi="Century Gothic" w:cs="Calibri"/>
+                <w:color w:val="000000"/>
+                <w:sz w:val="18"/>
+                <w:szCs w:val="18"/>
+                <w:lang w:val="en-US"/>
+              </w:rPr>
+            </w:pPr>
+          </w:p>
+        </w:tc>
+        <w:tc>
+          <w:tcPr>
+            <w:tcW w:w="1843" w:type="dxa"/>
+            <w:shd w:val="clear" w:color="000000" w:fill="FFFFFF"/>
+            <w:vAlign w:val="center"/>
+          </w:tcPr>
+          <w:p>
+            <w:pPr>
+              <w:spacing w:line="240" w:lineRule="auto"/>
+              <w:ind w:left="0" w:firstLine="0"/>
+              <w:rPr>
+                <w:rFonts w:ascii="Century Gothic" w:hAnsi="Century Gothic" w:cs="Calibri"/>
+                <w:color w:val="000000"/>
+                <w:sz w:val="18"/>
+                <w:szCs w:val="18"/>
+                <w:lang w:val="en-US"/>
+              </w:rPr>
+            </w:pPr>
+          </w:p>
+        </w:tc>
+        <w:tc>
+          <w:tcPr>
+            <w:tcW w:w="1134" w:type="dxa"/>
+            <w:shd w:val="clear" w:color="000000" w:fill="F2F2F2"/>
+            <w:vAlign w:val="center"/>
+          </w:tcPr>
+          <w:p>
+            <w:pPr>
+              <w:spacing w:line="240" w:lineRule="auto"/>
+              <w:ind w:left="0" w:firstLine="0"/>
+              <w:rPr>
+                <w:rFonts w:ascii="Century Gothic" w:hAnsi="Century Gothic" w:cs="Calibri"/>
+                <w:color w:val="000000"/>
+                <w:sz w:val="18"/>
+                <w:szCs w:val="18"/>
+                <w:lang w:val="en-US"/>
+              </w:rPr>
+            </w:pPr>
+          </w:p>
+        </w:tc>
+        <w:tc>
+          <w:tcPr>
+            <w:tcW w:w="1134" w:type="dxa"/>
+            <w:shd w:val="clear" w:color="000000" w:fill="F2F2F2"/>
+            <w:vAlign w:val="center"/>
+          </w:tcPr>
+          <w:p>
+            <w:pPr>
+              <w:spacing w:line="240" w:lineRule="auto"/>
+              <w:ind w:left="0" w:firstLine="0"/>
+              <w:rPr>
+                <w:rFonts w:ascii="Century Gothic" w:hAnsi="Century Gothic" w:cs="Calibri"/>
+                <w:color w:val="000000"/>
+                <w:sz w:val="18"/>
+                <w:szCs w:val="18"/>
+                <w:lang w:val="en-US"/>
+              </w:rPr>
+            </w:pPr>
+          </w:p>
+        </w:tc>
+        <w:tc>
+          <w:tcPr>
+            <w:tcW w:w="1276" w:type="dxa"/>
+            <w:shd w:val="clear" w:color="000000" w:fill="EAEEF3"/>
+            <w:vAlign w:val="center"/>
+          </w:tcPr>
+          <w:p>
+            <w:pPr>
+              <w:spacing w:line="240" w:lineRule="auto"/>
+              <w:ind w:left="0" w:firstLine="0"/>
+              <w:rPr>
+                <w:rFonts w:ascii="Century Gothic" w:hAnsi="Century Gothic" w:cs="Calibri"/>
+                <w:color w:val="000000"/>
+                <w:sz w:val="18"/>
+                <w:szCs w:val="18"/>
+                <w:lang w:val="en-US"/>
+              </w:rPr>
+            </w:pPr>
+          </w:p>
+        </w:tc>
+        <w:tc>
+          <w:tcPr>
+            <w:tcW w:w="1276" w:type="dxa"/>
+            <w:shd w:val="clear" w:color="000000" w:fill="EAEEF3"/>
+            <w:vAlign w:val="center"/>
+          </w:tcPr>
+          <w:p>
+            <w:pPr>
+              <w:spacing w:line="240" w:lineRule="auto"/>
+              <w:ind w:left="0" w:firstLine="0"/>
+              <w:rPr>
+                <w:rFonts w:ascii="Century Gothic" w:hAnsi="Century Gothic" w:cs="Calibri"/>
+                <w:color w:val="000000"/>
+                <w:sz w:val="18"/>
+                <w:szCs w:val="18"/>
+                <w:lang w:val="en-US"/>
+              </w:rPr>
+            </w:pPr>
+          </w:p>
+        </w:tc>
+      </w:tr>
+      <w:tr>
+        <w:trPr>
+          <w:trHeight w:val="576"/>
+        </w:trPr>
+        <w:tc>
+          <w:tcPr>
+            <w:tcW w:w="577" w:type="dxa"/>
+            <w:shd w:val="clear" w:color="000000" w:fill="EAEEF3"/>
+            <w:vAlign w:val="center"/>
+          </w:tcPr>
+          <w:p>
+            <w:pPr>
+              <w:spacing w:line="240" w:lineRule="auto"/>
+              <w:ind w:left="0" w:firstLine="0"/>
+              <w:jc w:val="center"/>
+              <w:rPr>
+                <w:rFonts w:ascii="Century Gothic" w:hAnsi="Century Gothic" w:cs="Calibri"/>
+                <w:b/>
+                <w:bCs/>
+                <w:color w:val="000000"/>
+                <w:sz w:val="20"/>
+                <w:szCs w:val="20"/>
+                <w:lang w:val="en-US"/>
+              </w:rPr>
+            </w:pPr>
+          </w:p>
+        </w:tc>
+        <w:tc>
+          <w:tcPr>
+            <w:tcW w:w="1686" w:type="dxa"/>
+            <w:shd w:val="clear" w:color="auto" w:fill="auto"/>
+            <w:vAlign w:val="center"/>
+          </w:tcPr>
+          <w:p>
+            <w:pPr>
+              <w:spacing w:line="240" w:lineRule="auto"/>
+              <w:ind w:left="0" w:firstLine="0"/>
+              <w:rPr>
+                <w:rFonts w:ascii="Century Gothic" w:hAnsi="Century Gothic" w:cs="Calibri"/>
+                <w:color w:val="000000"/>
+                <w:sz w:val="18"/>
+                <w:szCs w:val="18"/>
+                <w:lang w:val="en-US"/>
+              </w:rPr>
+            </w:pPr>
+          </w:p>
+        </w:tc>
+        <w:tc>
+          <w:tcPr>
+            <w:tcW w:w="1843" w:type="dxa"/>
+            <w:shd w:val="clear" w:color="000000" w:fill="FFFFFF"/>
+            <w:vAlign w:val="center"/>
+          </w:tcPr>
+          <w:p>
+            <w:pPr>
+              <w:spacing w:line="240" w:lineRule="auto"/>
+              <w:ind w:left="0" w:firstLine="0"/>
+              <w:rPr>
+                <w:rFonts w:ascii="Century Gothic" w:hAnsi="Century Gothic" w:cs="Calibri"/>
+                <w:color w:val="000000"/>
+                <w:sz w:val="18"/>
+                <w:szCs w:val="18"/>
+                <w:lang w:val="en-US"/>
+              </w:rPr>
+            </w:pPr>
+          </w:p>
+        </w:tc>
+        <w:tc>
+          <w:tcPr>
+            <w:tcW w:w="1134" w:type="dxa"/>
+            <w:shd w:val="clear" w:color="000000" w:fill="F2F2F2"/>
+            <w:vAlign w:val="center"/>
+          </w:tcPr>
+          <w:p>
+            <w:pPr>
+              <w:spacing w:line="240" w:lineRule="auto"/>
+              <w:ind w:left="0" w:firstLine="0"/>
+              <w:rPr>
+                <w:rFonts w:ascii="Century Gothic" w:hAnsi="Century Gothic" w:cs="Calibri"/>
+                <w:color w:val="000000"/>
+                <w:sz w:val="18"/>
+                <w:szCs w:val="18"/>
+                <w:lang w:val="en-US"/>
+              </w:rPr>
+            </w:pPr>
+          </w:p>
+        </w:tc>
+        <w:tc>
+          <w:tcPr>
+            <w:tcW w:w="1134" w:type="dxa"/>
+            <w:shd w:val="clear" w:color="000000" w:fill="F2F2F2"/>
+            <w:vAlign w:val="center"/>
+          </w:tcPr>
+          <w:p>
+            <w:pPr>
+              <w:spacing w:line="240" w:lineRule="auto"/>
+              <w:ind w:left="0" w:firstLine="0"/>
+              <w:rPr>
+                <w:rFonts w:ascii="Century Gothic" w:hAnsi="Century Gothic" w:cs="Calibri"/>
+                <w:color w:val="000000"/>
+                <w:sz w:val="18"/>
+                <w:szCs w:val="18"/>
+                <w:lang w:val="en-US"/>
+              </w:rPr>
+            </w:pPr>
+          </w:p>
+        </w:tc>
+        <w:tc>
+          <w:tcPr>
+            <w:tcW w:w="1276" w:type="dxa"/>
+            <w:shd w:val="clear" w:color="000000" w:fill="EAEEF3"/>
+            <w:vAlign w:val="center"/>
+          </w:tcPr>
+          <w:p>
+            <w:pPr>
+              <w:spacing w:line="240" w:lineRule="auto"/>
+              <w:ind w:left="0" w:firstLine="0"/>
+              <w:rPr>
+                <w:rFonts w:ascii="Century Gothic" w:hAnsi="Century Gothic" w:cs="Calibri"/>
+                <w:color w:val="000000"/>
+                <w:sz w:val="18"/>
+                <w:szCs w:val="18"/>
+                <w:lang w:val="en-US"/>
+              </w:rPr>
+            </w:pPr>
+          </w:p>
+        </w:tc>
+        <w:tc>
+          <w:tcPr>
+            <w:tcW w:w="1276" w:type="dxa"/>
+            <w:shd w:val="clear" w:color="000000" w:fill="EAEEF3"/>
+            <w:vAlign w:val="center"/>
+          </w:tcPr>
+          <w:p>
+            <w:pPr>
+              <w:spacing w:line="240" w:lineRule="auto"/>
+              <w:ind w:left="0" w:firstLine="0"/>
+              <w:rPr>
+                <w:rFonts w:ascii="Century Gothic" w:hAnsi="Century Gothic" w:cs="Calibri"/>
+                <w:color w:val="000000"/>
+                <w:sz w:val="18"/>
+                <w:szCs w:val="18"/>
+                <w:lang w:val="en-US"/>
+              </w:rPr>
+            </w:pPr>
+          </w:p>
+        </w:tc>
+      </w:tr>
+      <w:tr>
+        <w:trPr>
+          <w:trHeight w:val="576"/>
+        </w:trPr>
+        <w:tc>
+          <w:tcPr>
+            <w:tcW w:w="577" w:type="dxa"/>
+            <w:shd w:val="clear" w:color="000000" w:fill="EAEEF3"/>
+            <w:vAlign w:val="center"/>
+            <w:hideMark/>
+          </w:tcPr>
+          <w:p>
+            <w:pPr>
+              <w:spacing w:line="240" w:lineRule="auto"/>
+              <w:ind w:left="0" w:firstLine="0"/>
+              <w:jc w:val="center"/>
+              <w:rPr>
+                <w:rFonts w:ascii="Century Gothic" w:hAnsi="Century Gothic" w:cs="Calibri"/>
+                <w:b/>
+                <w:bCs/>
+                <w:color w:val="000000"/>
+                <w:sz w:val="20"/>
+                <w:szCs w:val="20"/>
+                <w:lang w:val="en-US"/>
+              </w:rPr>
+            </w:pPr>
+          </w:p>
+        </w:tc>
+        <w:tc>
+          <w:tcPr>
+            <w:tcW w:w="1686" w:type="dxa"/>
+            <w:shd w:val="clear" w:color="000000" w:fill="FFFFFF"/>
+            <w:vAlign w:val="center"/>
+          </w:tcPr>
+          <w:p>
+            <w:pPr>
+              <w:spacing w:line="240" w:lineRule="auto"/>
+              <w:ind w:left="0" w:firstLine="0"/>
+              <w:rPr>
+                <w:rFonts w:ascii="Century Gothic" w:hAnsi="Century Gothic" w:cs="Calibri"/>
+                <w:color w:val="000000"/>
+                <w:sz w:val="18"/>
+                <w:szCs w:val="18"/>
+                <w:lang w:val="en-US"/>
+              </w:rPr>
+            </w:pPr>
+          </w:p>
+        </w:tc>
+        <w:tc>
+          <w:tcPr>
+            <w:tcW w:w="1843" w:type="dxa"/>
+            <w:shd w:val="clear" w:color="000000" w:fill="FFFFFF"/>
+            <w:vAlign w:val="center"/>
+          </w:tcPr>
+          <w:p>
+            <w:pPr>
+              <w:spacing w:line="240" w:lineRule="auto"/>
+              <w:ind w:left="0" w:firstLine="0"/>
+              <w:rPr>
+                <w:rFonts w:ascii="Century Gothic" w:hAnsi="Century Gothic" w:cs="Calibri"/>
+                <w:color w:val="000000"/>
+                <w:sz w:val="18"/>
+                <w:szCs w:val="18"/>
+                <w:lang w:val="en-US"/>
+              </w:rPr>
+            </w:pPr>
+          </w:p>
+        </w:tc>
+        <w:tc>
+          <w:tcPr>
+            <w:tcW w:w="1134" w:type="dxa"/>
+            <w:shd w:val="clear" w:color="000000" w:fill="F2F2F2"/>
+            <w:vAlign w:val="center"/>
+          </w:tcPr>
+          <w:p>
+            <w:pPr>
+              <w:spacing w:line="240" w:lineRule="auto"/>
+              <w:ind w:left="0" w:firstLine="0"/>
+              <w:rPr>
+                <w:rFonts w:ascii="Century Gothic" w:hAnsi="Century Gothic" w:cs="Calibri"/>
+                <w:color w:val="000000"/>
+                <w:sz w:val="18"/>
+                <w:szCs w:val="18"/>
+                <w:lang w:val="en-US"/>
+              </w:rPr>
+            </w:pPr>
+          </w:p>
+        </w:tc>
+        <w:tc>
+          <w:tcPr>
+            <w:tcW w:w="1134" w:type="dxa"/>
+            <w:shd w:val="clear" w:color="000000" w:fill="F2F2F2"/>
+            <w:vAlign w:val="center"/>
+          </w:tcPr>
+          <w:p>
+            <w:pPr>
+              <w:spacing w:line="240" w:lineRule="auto"/>
+              <w:ind w:left="0" w:firstLine="0"/>
+              <w:rPr>
+                <w:rFonts w:ascii="Century Gothic" w:hAnsi="Century Gothic" w:cs="Calibri"/>
+                <w:color w:val="000000"/>
+                <w:sz w:val="18"/>
+                <w:szCs w:val="18"/>
+                <w:lang w:val="en-US"/>
+              </w:rPr>
+            </w:pPr>
+          </w:p>
+        </w:tc>
+        <w:tc>
+          <w:tcPr>
+            <w:tcW w:w="1276" w:type="dxa"/>
+            <w:shd w:val="clear" w:color="000000" w:fill="EAEEF3"/>
+            <w:vAlign w:val="center"/>
+          </w:tcPr>
+          <w:p>
+            <w:pPr>
+              <w:spacing w:line="240" w:lineRule="auto"/>
+              <w:ind w:left="0" w:firstLine="0"/>
+              <w:rPr>
+                <w:rFonts w:ascii="Century Gothic" w:hAnsi="Century Gothic" w:cs="Calibri"/>
+                <w:color w:val="000000"/>
+                <w:sz w:val="18"/>
+                <w:szCs w:val="18"/>
+                <w:lang w:val="en-US"/>
+              </w:rPr>
+            </w:pPr>
+          </w:p>
+        </w:tc>
+        <w:tc>
+          <w:tcPr>
+            <w:tcW w:w="1276" w:type="dxa"/>
+            <w:shd w:val="clear" w:color="000000" w:fill="EAEEF3"/>
+            <w:vAlign w:val="center"/>
+          </w:tcPr>
+          <w:p>
+            <w:pPr>
+              <w:spacing w:line="240" w:lineRule="auto"/>
+              <w:ind w:left="0" w:firstLine="0"/>
+              <w:rPr>
+                <w:rFonts w:ascii="Century Gothic" w:hAnsi="Century Gothic" w:cs="Calibri"/>
+                <w:color w:val="000000"/>
+                <w:sz w:val="18"/>
+                <w:szCs w:val="18"/>
+                <w:lang w:val="en-US"/>
+              </w:rPr>
+            </w:pPr>
+          </w:p>
+        </w:tc>
+      </w:tr>
+      <w:tr>
+        <w:trPr>
+          <w:trHeight w:val="576"/>
+        </w:trPr>
+        <w:tc>
+          <w:tcPr>
+            <w:tcW w:w="577" w:type="dxa"/>
+            <w:shd w:val="clear" w:color="000000" w:fill="EAEEF3"/>
+            <w:vAlign w:val="center"/>
+            <w:hideMark/>
+          </w:tcPr>
+          <w:p>
+            <w:pPr>
+              <w:spacing w:line="240" w:lineRule="auto"/>
+              <w:ind w:left="0" w:firstLine="0"/>
+              <w:jc w:val="center"/>
+              <w:rPr>
+                <w:rFonts w:ascii="Century Gothic" w:hAnsi="Century Gothic" w:cs="Calibri"/>
+                <w:b/>
+                <w:bCs/>
+                <w:color w:val="000000"/>
+                <w:sz w:val="20"/>
+                <w:szCs w:val="20"/>
+                <w:lang w:val="en-US"/>
+              </w:rPr>
+            </w:pPr>
+          </w:p>
+        </w:tc>
+        <w:tc>
+          <w:tcPr>
+            <w:tcW w:w="1686" w:type="dxa"/>
+            <w:shd w:val="clear" w:color="auto" w:fill="auto"/>
+            <w:vAlign w:val="center"/>
+          </w:tcPr>
+          <w:p>
+            <w:pPr>
+              <w:spacing w:line="240" w:lineRule="auto"/>
+              <w:ind w:left="0" w:firstLine="0"/>
+              <w:rPr>
+                <w:rFonts w:ascii="Century Gothic" w:hAnsi="Century Gothic" w:cs="Calibri"/>
+                <w:color w:val="000000"/>
+                <w:sz w:val="18"/>
+                <w:szCs w:val="18"/>
+                <w:lang w:val="en-US"/>
+              </w:rPr>
+            </w:pPr>
+          </w:p>
+        </w:tc>
+        <w:tc>
+          <w:tcPr>
+            <w:tcW w:w="1843" w:type="dxa"/>
+            <w:shd w:val="clear" w:color="auto" w:fill="auto"/>
+            <w:vAlign w:val="center"/>
+          </w:tcPr>
+          <w:p>
+            <w:pPr>
+              <w:spacing w:line="240" w:lineRule="auto"/>
+              <w:ind w:left="0" w:firstLine="0"/>
+              <w:rPr>
+                <w:rFonts w:ascii="Century Gothic" w:hAnsi="Century Gothic" w:cs="Calibri"/>
+                <w:color w:val="000000"/>
+                <w:sz w:val="18"/>
+                <w:szCs w:val="18"/>
+                <w:lang w:val="en-US"/>
+              </w:rPr>
+            </w:pPr>
+          </w:p>
+        </w:tc>
+        <w:tc>
+          <w:tcPr>
+            <w:tcW w:w="1134" w:type="dxa"/>
+            <w:shd w:val="clear" w:color="000000" w:fill="F2F2F2"/>
+            <w:vAlign w:val="center"/>
+          </w:tcPr>
+          <w:p>
+            <w:pPr>
+              <w:spacing w:line="240" w:lineRule="auto"/>
+              <w:ind w:left="0" w:firstLine="0"/>
+              <w:rPr>
+                <w:rFonts w:ascii="Century Gothic" w:hAnsi="Century Gothic" w:cs="Calibri"/>
+                <w:color w:val="000000"/>
+                <w:sz w:val="18"/>
+                <w:szCs w:val="18"/>
+                <w:lang w:val="en-US"/>
+              </w:rPr>
+            </w:pPr>
+          </w:p>
+        </w:tc>
+        <w:tc>
+          <w:tcPr>
+            <w:tcW w:w="1134" w:type="dxa"/>
+            <w:shd w:val="clear" w:color="000000" w:fill="F2F2F2"/>
+            <w:vAlign w:val="center"/>
+          </w:tcPr>
+          <w:p>
+            <w:pPr>
+              <w:spacing w:line="240" w:lineRule="auto"/>
+              <w:ind w:left="0" w:firstLine="0"/>
+              <w:rPr>
+                <w:rFonts w:ascii="Century Gothic" w:hAnsi="Century Gothic" w:cs="Calibri"/>
+                <w:color w:val="000000"/>
+                <w:sz w:val="18"/>
+                <w:szCs w:val="18"/>
+                <w:lang w:val="en-US"/>
+              </w:rPr>
+            </w:pPr>
+          </w:p>
+        </w:tc>
+        <w:tc>
+          <w:tcPr>
+            <w:tcW w:w="1276" w:type="dxa"/>
+            <w:shd w:val="clear" w:color="000000" w:fill="EAEEF3"/>
+            <w:vAlign w:val="center"/>
+          </w:tcPr>
+          <w:p>
+            <w:pPr>
+              <w:spacing w:line="240" w:lineRule="auto"/>
+              <w:ind w:left="0" w:firstLine="0"/>
+              <w:rPr>
+                <w:rFonts w:ascii="Century Gothic" w:hAnsi="Century Gothic" w:cs="Calibri"/>
+                <w:color w:val="000000"/>
+                <w:sz w:val="18"/>
+                <w:szCs w:val="18"/>
+                <w:lang w:val="en-US"/>
+              </w:rPr>
+            </w:pPr>
+          </w:p>
+        </w:tc>
+        <w:tc>
+          <w:tcPr>
+            <w:tcW w:w="1276" w:type="dxa"/>
+            <w:shd w:val="clear" w:color="000000" w:fill="EAEEF3"/>
+            <w:vAlign w:val="center"/>
+          </w:tcPr>
+          <w:p>
+            <w:pPr>
+              <w:spacing w:line="240" w:lineRule="auto"/>
+              <w:ind w:left="0" w:firstLine="0"/>
+              <w:rPr>
+                <w:rFonts w:ascii="Century Gothic" w:hAnsi="Century Gothic" w:cs="Calibri"/>
+                <w:color w:val="000000"/>
+                <w:sz w:val="18"/>
+                <w:szCs w:val="18"/>
+                <w:lang w:val="en-US"/>
+              </w:rPr>
+            </w:pPr>
+          </w:p>
+        </w:tc>
+      </w:tr>
+      <w:tr>
+        <w:trPr>
+          <w:trHeight w:val="576"/>
+        </w:trPr>
+        <w:tc>
+          <w:tcPr>
+            <w:tcW w:w="577" w:type="dxa"/>
+            <w:shd w:val="clear" w:color="000000" w:fill="EAEEF3"/>
+            <w:vAlign w:val="center"/>
+            <w:hideMark/>
+          </w:tcPr>
+          <w:p>
+            <w:pPr>
+              <w:spacing w:line="240" w:lineRule="auto"/>
+              <w:ind w:left="0" w:firstLine="0"/>
+              <w:jc w:val="center"/>
+              <w:rPr>
+                <w:rFonts w:ascii="Century Gothic" w:hAnsi="Century Gothic" w:cs="Calibri"/>
+                <w:b/>
+                <w:bCs/>
+                <w:color w:val="000000"/>
+                <w:sz w:val="20"/>
+                <w:szCs w:val="20"/>
+                <w:lang w:val="en-US"/>
+              </w:rPr>
+            </w:pPr>
+          </w:p>
+        </w:tc>
+        <w:tc>
+          <w:tcPr>
+            <w:tcW w:w="1686" w:type="dxa"/>
+            <w:shd w:val="clear" w:color="000000" w:fill="FFFFFF"/>
+            <w:vAlign w:val="center"/>
+          </w:tcPr>
+          <w:p>
+            <w:pPr>
+              <w:spacing w:line="240" w:lineRule="auto"/>
+              <w:ind w:left="0" w:firstLine="0"/>
+              <w:rPr>
+                <w:rFonts w:ascii="Century Gothic" w:hAnsi="Century Gothic" w:cs="Calibri"/>
+                <w:color w:val="000000"/>
+                <w:sz w:val="18"/>
+                <w:szCs w:val="18"/>
+                <w:lang w:val="en-US"/>
+              </w:rPr>
+            </w:pPr>
+          </w:p>
+        </w:tc>
+        <w:tc>
+          <w:tcPr>
+            <w:tcW w:w="1843" w:type="dxa"/>
+            <w:shd w:val="clear" w:color="000000" w:fill="FFFFFF"/>
+            <w:vAlign w:val="center"/>
+          </w:tcPr>
+          <w:p>
+            <w:pPr>
+              <w:spacing w:line="240" w:lineRule="auto"/>
+              <w:ind w:left="0" w:firstLine="0"/>
+              <w:rPr>
+                <w:rFonts w:ascii="Century Gothic" w:hAnsi="Century Gothic" w:cs="Calibri"/>
+                <w:color w:val="000000"/>
+                <w:sz w:val="18"/>
+                <w:szCs w:val="18"/>
+                <w:lang w:val="en-US"/>
+              </w:rPr>
+            </w:pPr>
+          </w:p>
+        </w:tc>
+        <w:tc>
+          <w:tcPr>
+            <w:tcW w:w="1134" w:type="dxa"/>
+            <w:shd w:val="clear" w:color="000000" w:fill="F2F2F2"/>
+            <w:vAlign w:val="center"/>
+          </w:tcPr>
+          <w:p>
+            <w:pPr>
+              <w:spacing w:line="240" w:lineRule="auto"/>
+              <w:ind w:left="0" w:firstLine="0"/>
+              <w:rPr>
+                <w:rFonts w:ascii="Century Gothic" w:hAnsi="Century Gothic" w:cs="Calibri"/>
+                <w:color w:val="000000"/>
+                <w:sz w:val="18"/>
+                <w:szCs w:val="18"/>
+                <w:lang w:val="en-US"/>
+              </w:rPr>
+            </w:pPr>
+          </w:p>
+        </w:tc>
+        <w:tc>
+          <w:tcPr>
+            <w:tcW w:w="1134" w:type="dxa"/>
+            <w:shd w:val="clear" w:color="000000" w:fill="F2F2F2"/>
+            <w:vAlign w:val="center"/>
+          </w:tcPr>
+          <w:p>
+            <w:pPr>
+              <w:spacing w:line="240" w:lineRule="auto"/>
+              <w:ind w:left="0" w:firstLine="0"/>
+              <w:rPr>
+                <w:rFonts w:ascii="Century Gothic" w:hAnsi="Century Gothic" w:cs="Calibri"/>
+                <w:color w:val="000000"/>
+                <w:sz w:val="18"/>
+                <w:szCs w:val="18"/>
+                <w:lang w:val="en-US"/>
+              </w:rPr>
+            </w:pPr>
+          </w:p>
+        </w:tc>
+        <w:tc>
+          <w:tcPr>
+            <w:tcW w:w="1276" w:type="dxa"/>
+            <w:shd w:val="clear" w:color="000000" w:fill="EAEEF3"/>
+            <w:vAlign w:val="center"/>
+          </w:tcPr>
+          <w:p>
+            <w:pPr>
+              <w:spacing w:line="240" w:lineRule="auto"/>
+              <w:ind w:left="0" w:firstLine="0"/>
+              <w:rPr>
+                <w:rFonts w:ascii="Century Gothic" w:hAnsi="Century Gothic" w:cs="Calibri"/>
+                <w:color w:val="000000"/>
+                <w:sz w:val="18"/>
+                <w:szCs w:val="18"/>
+                <w:lang w:val="en-US"/>
+              </w:rPr>
+            </w:pPr>
+          </w:p>
+        </w:tc>
+        <w:tc>
+          <w:tcPr>
+            <w:tcW w:w="1276" w:type="dxa"/>
+            <w:shd w:val="clear" w:color="000000" w:fill="EAEEF3"/>
+            <w:vAlign w:val="center"/>
+          </w:tcPr>
+          <w:p>
+            <w:pPr>
+              <w:spacing w:line="240" w:lineRule="auto"/>
+              <w:ind w:left="0" w:firstLine="0"/>
+              <w:rPr>
+                <w:rFonts w:ascii="Century Gothic" w:hAnsi="Century Gothic" w:cs="Calibri"/>
+                <w:color w:val="000000"/>
+                <w:sz w:val="18"/>
+                <w:szCs w:val="18"/>
+                <w:lang w:val="en-US"/>
+              </w:rPr>
+            </w:pPr>
+          </w:p>
+        </w:tc>
+      </w:tr>
+      <w:tr>
+        <w:trPr>
+          <w:trHeight w:val="576"/>
+        </w:trPr>
+        <w:tc>
+          <w:tcPr>
+            <w:tcW w:w="577" w:type="dxa"/>
+            <w:shd w:val="clear" w:color="000000" w:fill="EAEEF3"/>
+            <w:vAlign w:val="center"/>
+            <w:hideMark/>
+          </w:tcPr>
+          <w:p>
+            <w:pPr>
+              <w:spacing w:line="240" w:lineRule="auto"/>
+              <w:ind w:left="0" w:firstLine="0"/>
+              <w:jc w:val="center"/>
+              <w:rPr>
+                <w:rFonts w:ascii="Century Gothic" w:hAnsi="Century Gothic" w:cs="Calibri"/>
+                <w:b/>
+                <w:bCs/>
+                <w:color w:val="000000"/>
+                <w:sz w:val="20"/>
+                <w:szCs w:val="20"/>
+                <w:lang w:val="en-US"/>
+              </w:rPr>
+            </w:pPr>
+          </w:p>
+        </w:tc>
+        <w:tc>
+          <w:tcPr>
+            <w:tcW w:w="1686" w:type="dxa"/>
+            <w:shd w:val="clear" w:color="000000" w:fill="FFFFFF"/>
+            <w:vAlign w:val="center"/>
+          </w:tcPr>
+          <w:p>
+            <w:pPr>
+              <w:spacing w:line="240" w:lineRule="auto"/>
+              <w:ind w:left="0" w:firstLine="0"/>
+              <w:rPr>
+                <w:rFonts w:ascii="Century Gothic" w:hAnsi="Century Gothic" w:cs="Calibri"/>
+                <w:color w:val="000000"/>
+                <w:sz w:val="18"/>
+                <w:szCs w:val="18"/>
+                <w:lang w:val="en-US"/>
+              </w:rPr>
+            </w:pPr>
+          </w:p>
+        </w:tc>
+        <w:tc>
+          <w:tcPr>
+            <w:tcW w:w="1843" w:type="dxa"/>
+            <w:shd w:val="clear" w:color="000000" w:fill="FFFFFF"/>
+            <w:vAlign w:val="center"/>
+          </w:tcPr>
+          <w:p>
+            <w:pPr>
+              <w:spacing w:line="240" w:lineRule="auto"/>
+              <w:ind w:left="0" w:firstLine="0"/>
+              <w:rPr>
+                <w:rFonts w:ascii="Century Gothic" w:hAnsi="Century Gothic" w:cs="Calibri"/>
+                <w:color w:val="000000"/>
+                <w:sz w:val="18"/>
+                <w:szCs w:val="18"/>
+                <w:lang w:val="en-US"/>
+              </w:rPr>
+            </w:pPr>
+          </w:p>
+        </w:tc>
+        <w:tc>
+          <w:tcPr>
+            <w:tcW w:w="1134" w:type="dxa"/>
+            <w:shd w:val="clear" w:color="000000" w:fill="F2F2F2"/>
+            <w:vAlign w:val="center"/>
+          </w:tcPr>
+          <w:p>
+            <w:pPr>
+              <w:spacing w:line="240" w:lineRule="auto"/>
+              <w:ind w:left="0" w:firstLine="0"/>
+              <w:rPr>
+                <w:rFonts w:ascii="Century Gothic" w:hAnsi="Century Gothic" w:cs="Calibri"/>
+                <w:color w:val="000000"/>
+                <w:sz w:val="18"/>
+                <w:szCs w:val="18"/>
+                <w:lang w:val="en-US"/>
+              </w:rPr>
+            </w:pPr>
+          </w:p>
+        </w:tc>
+        <w:tc>
+          <w:tcPr>
+            <w:tcW w:w="1134" w:type="dxa"/>
+            <w:shd w:val="clear" w:color="000000" w:fill="F2F2F2"/>
+            <w:vAlign w:val="center"/>
+          </w:tcPr>
+          <w:p>
+            <w:pPr>
+              <w:spacing w:line="240" w:lineRule="auto"/>
+              <w:ind w:left="0" w:firstLine="0"/>
+              <w:rPr>
+                <w:rFonts w:ascii="Century Gothic" w:hAnsi="Century Gothic" w:cs="Calibri"/>
+                <w:color w:val="000000"/>
+                <w:sz w:val="18"/>
+                <w:szCs w:val="18"/>
+                <w:lang w:val="en-US"/>
+              </w:rPr>
+            </w:pPr>
+          </w:p>
+        </w:tc>
+        <w:tc>
+          <w:tcPr>
+            <w:tcW w:w="1276" w:type="dxa"/>
+            <w:shd w:val="clear" w:color="000000" w:fill="EAEEF3"/>
+            <w:vAlign w:val="center"/>
+          </w:tcPr>
+          <w:p>
+            <w:pPr>
+              <w:spacing w:line="240" w:lineRule="auto"/>
+              <w:ind w:left="0" w:firstLine="0"/>
+              <w:rPr>
+                <w:rFonts w:ascii="Century Gothic" w:hAnsi="Century Gothic" w:cs="Calibri"/>
+                <w:color w:val="000000"/>
+                <w:sz w:val="18"/>
+                <w:szCs w:val="18"/>
+                <w:lang w:val="en-US"/>
+              </w:rPr>
+            </w:pPr>
+          </w:p>
+        </w:tc>
+        <w:tc>
+          <w:tcPr>
+            <w:tcW w:w="1276" w:type="dxa"/>
+            <w:shd w:val="clear" w:color="000000" w:fill="EAEEF3"/>
+            <w:vAlign w:val="center"/>
+          </w:tcPr>
+          <w:p>
+            <w:pPr>
+              <w:spacing w:line="240" w:lineRule="auto"/>
+              <w:ind w:left="0" w:firstLine="0"/>
+              <w:rPr>
+                <w:rFonts w:ascii="Century Gothic" w:hAnsi="Century Gothic" w:cs="Calibri"/>
+                <w:color w:val="000000"/>
+                <w:sz w:val="18"/>
+                <w:szCs w:val="18"/>
+                <w:lang w:val="en-US"/>
+              </w:rPr>
+            </w:pPr>
+          </w:p>
+        </w:tc>
+      </w:tr>
+      <w:tr>
+        <w:trPr>
+          <w:trHeight w:val="576"/>
+        </w:trPr>
+        <w:tc>
+          <w:tcPr>
+            <w:tcW w:w="577" w:type="dxa"/>
+            <w:shd w:val="clear" w:color="000000" w:fill="EAEEF3"/>
+            <w:vAlign w:val="center"/>
+            <w:hideMark/>
+          </w:tcPr>
+          <w:p>
+            <w:pPr>
+              <w:spacing w:line="240" w:lineRule="auto"/>
+              <w:ind w:left="0" w:firstLine="0"/>
+              <w:jc w:val="center"/>
+              <w:rPr>
+                <w:rFonts w:ascii="Century Gothic" w:hAnsi="Century Gothic" w:cs="Calibri"/>
+                <w:b/>
+                <w:bCs/>
+                <w:color w:val="000000"/>
+                <w:sz w:val="20"/>
+                <w:szCs w:val="20"/>
+                <w:lang w:val="en-US"/>
+              </w:rPr>
+            </w:pPr>
+          </w:p>
+        </w:tc>
+        <w:tc>
+          <w:tcPr>
+            <w:tcW w:w="1686" w:type="dxa"/>
+            <w:shd w:val="clear" w:color="000000" w:fill="FFFFFF"/>
+            <w:vAlign w:val="center"/>
+          </w:tcPr>
+          <w:p>
+            <w:pPr>
+              <w:spacing w:line="240" w:lineRule="auto"/>
+              <w:ind w:left="0" w:firstLine="0"/>
+              <w:rPr>
+                <w:rFonts w:ascii="Century Gothic" w:hAnsi="Century Gothic" w:cs="Calibri"/>
+                <w:color w:val="000000"/>
+                <w:sz w:val="18"/>
+                <w:szCs w:val="18"/>
+                <w:lang w:val="en-US"/>
+              </w:rPr>
+            </w:pPr>
+          </w:p>
+        </w:tc>
+        <w:tc>
+          <w:tcPr>
+            <w:tcW w:w="1843" w:type="dxa"/>
+            <w:shd w:val="clear" w:color="000000" w:fill="FFFFFF"/>
+            <w:vAlign w:val="center"/>
+          </w:tcPr>
+          <w:p>
+            <w:pPr>
+              <w:spacing w:line="240" w:lineRule="auto"/>
+              <w:ind w:left="0" w:firstLine="0"/>
+              <w:rPr>
+                <w:rFonts w:ascii="Century Gothic" w:hAnsi="Century Gothic" w:cs="Calibri"/>
+                <w:color w:val="000000"/>
+                <w:sz w:val="18"/>
+                <w:szCs w:val="18"/>
+                <w:lang w:val="en-US"/>
+              </w:rPr>
+            </w:pPr>
+          </w:p>
+        </w:tc>
+        <w:tc>
+          <w:tcPr>
+            <w:tcW w:w="1134" w:type="dxa"/>
+            <w:shd w:val="clear" w:color="000000" w:fill="F2F2F2"/>
+            <w:vAlign w:val="center"/>
+          </w:tcPr>
+          <w:p>
+            <w:pPr>
+              <w:spacing w:line="240" w:lineRule="auto"/>
+              <w:ind w:left="0" w:firstLine="0"/>
+              <w:rPr>
+                <w:rFonts w:ascii="Century Gothic" w:hAnsi="Century Gothic" w:cs="Calibri"/>
+                <w:color w:val="000000"/>
+                <w:sz w:val="18"/>
+                <w:szCs w:val="18"/>
+                <w:lang w:val="en-US"/>
+              </w:rPr>
+            </w:pPr>
+          </w:p>
+        </w:tc>
+        <w:tc>
+          <w:tcPr>
+            <w:tcW w:w="1134" w:type="dxa"/>
+            <w:shd w:val="clear" w:color="000000" w:fill="F2F2F2"/>
+            <w:vAlign w:val="center"/>
+          </w:tcPr>
+          <w:p>
+            <w:pPr>
+              <w:spacing w:line="240" w:lineRule="auto"/>
+              <w:ind w:left="0" w:firstLine="0"/>
+              <w:rPr>
+                <w:rFonts w:ascii="Century Gothic" w:hAnsi="Century Gothic" w:cs="Calibri"/>
+                <w:color w:val="000000"/>
+                <w:sz w:val="18"/>
+                <w:szCs w:val="18"/>
+                <w:lang w:val="en-US"/>
+              </w:rPr>
+            </w:pPr>
+          </w:p>
+        </w:tc>
+        <w:tc>
+          <w:tcPr>
+            <w:tcW w:w="1276" w:type="dxa"/>
+            <w:shd w:val="clear" w:color="000000" w:fill="EAEEF3"/>
+            <w:vAlign w:val="center"/>
+          </w:tcPr>
+          <w:p>
+            <w:pPr>
+              <w:spacing w:line="240" w:lineRule="auto"/>
+              <w:ind w:left="0" w:firstLine="0"/>
+              <w:rPr>
+                <w:rFonts w:ascii="Century Gothic" w:hAnsi="Century Gothic" w:cs="Calibri"/>
+                <w:color w:val="000000"/>
+                <w:sz w:val="18"/>
+                <w:szCs w:val="18"/>
+                <w:lang w:val="en-US"/>
+              </w:rPr>
+            </w:pPr>
+          </w:p>
+        </w:tc>
+        <w:tc>
+          <w:tcPr>
+            <w:tcW w:w="1276" w:type="dxa"/>
+            <w:shd w:val="clear" w:color="000000" w:fill="EAEEF3"/>
+            <w:vAlign w:val="center"/>
+          </w:tcPr>
+          <w:p>
+            <w:pPr>
+              <w:spacing w:line="240" w:lineRule="auto"/>
+              <w:ind w:left="0" w:firstLine="0"/>
+              <w:rPr>
+                <w:rFonts w:ascii="Century Gothic" w:hAnsi="Century Gothic" w:cs="Calibri"/>
+                <w:color w:val="000000"/>
+                <w:sz w:val="18"/>
+                <w:szCs w:val="18"/>
+                <w:lang w:val="en-US"/>
+              </w:rPr>
+            </w:pPr>
+          </w:p>
+        </w:tc>
+      </w:tr>
+      <w:tr>
+        <w:trPr>
+          <w:trHeight w:val="576"/>
+        </w:trPr>
+        <w:tc>
+          <w:tcPr>
+            <w:tcW w:w="577" w:type="dxa"/>
+            <w:shd w:val="clear" w:color="000000" w:fill="EAEEF3"/>
+            <w:vAlign w:val="center"/>
+            <w:hideMark/>
+          </w:tcPr>
+          <w:p>
+            <w:pPr>
+              <w:spacing w:line="240" w:lineRule="auto"/>
+              <w:ind w:left="0" w:firstLine="0"/>
+              <w:jc w:val="center"/>
+              <w:rPr>
+                <w:rFonts w:ascii="Century Gothic" w:hAnsi="Century Gothic" w:cs="Calibri"/>
+                <w:b/>
+                <w:bCs/>
+                <w:color w:val="000000"/>
+                <w:sz w:val="20"/>
+                <w:szCs w:val="20"/>
+                <w:lang w:val="en-US"/>
+              </w:rPr>
+            </w:pPr>
+          </w:p>
+        </w:tc>
+        <w:tc>
+          <w:tcPr>
+            <w:tcW w:w="1686" w:type="dxa"/>
+            <w:shd w:val="clear" w:color="000000" w:fill="FFFFFF"/>
+            <w:vAlign w:val="center"/>
+          </w:tcPr>
+          <w:p>
+            <w:pPr>
+              <w:spacing w:line="240" w:lineRule="auto"/>
+              <w:ind w:left="0" w:firstLine="0"/>
+              <w:rPr>
+                <w:rFonts w:ascii="Century Gothic" w:hAnsi="Century Gothic" w:cs="Calibri"/>
+                <w:color w:val="000000"/>
+                <w:sz w:val="18"/>
+                <w:szCs w:val="18"/>
+                <w:lang w:val="en-US"/>
+              </w:rPr>
+            </w:pPr>
+          </w:p>
+        </w:tc>
+        <w:tc>
+          <w:tcPr>
+            <w:tcW w:w="1843" w:type="dxa"/>
+            <w:shd w:val="clear" w:color="000000" w:fill="FFFFFF"/>
+            <w:vAlign w:val="center"/>
+          </w:tcPr>
+          <w:p>
+            <w:pPr>
+              <w:spacing w:line="240" w:lineRule="auto"/>
+              <w:ind w:left="0" w:firstLine="0"/>
+              <w:rPr>
+                <w:rFonts w:ascii="Century Gothic" w:hAnsi="Century Gothic" w:cs="Calibri"/>
+                <w:color w:val="000000"/>
+                <w:sz w:val="18"/>
+                <w:szCs w:val="18"/>
+                <w:lang w:val="en-US"/>
+              </w:rPr>
+            </w:pPr>
+          </w:p>
+        </w:tc>
+        <w:tc>
+          <w:tcPr>
+            <w:tcW w:w="1134" w:type="dxa"/>
+            <w:shd w:val="clear" w:color="000000" w:fill="F2F2F2"/>
+            <w:vAlign w:val="center"/>
+          </w:tcPr>
+          <w:p>
+            <w:pPr>
+              <w:spacing w:line="240" w:lineRule="auto"/>
+              <w:ind w:left="0" w:firstLine="0"/>
+              <w:rPr>
+                <w:rFonts w:ascii="Century Gothic" w:hAnsi="Century Gothic" w:cs="Calibri"/>
+                <w:color w:val="000000"/>
+                <w:sz w:val="18"/>
+                <w:szCs w:val="18"/>
+                <w:lang w:val="en-US"/>
+              </w:rPr>
+            </w:pPr>
+          </w:p>
+        </w:tc>
+        <w:tc>
+          <w:tcPr>
+            <w:tcW w:w="1134" w:type="dxa"/>
+            <w:shd w:val="clear" w:color="000000" w:fill="F2F2F2"/>
+            <w:vAlign w:val="center"/>
+          </w:tcPr>
+          <w:p>
+            <w:pPr>
+              <w:spacing w:line="240" w:lineRule="auto"/>
+              <w:ind w:left="0" w:firstLine="0"/>
+              <w:rPr>
+                <w:rFonts w:ascii="Century Gothic" w:hAnsi="Century Gothic" w:cs="Calibri"/>
+                <w:color w:val="000000"/>
+                <w:sz w:val="18"/>
+                <w:szCs w:val="18"/>
+                <w:lang w:val="en-US"/>
+              </w:rPr>
+            </w:pPr>
+          </w:p>
+        </w:tc>
+        <w:tc>
+          <w:tcPr>
+            <w:tcW w:w="1276" w:type="dxa"/>
+            <w:shd w:val="clear" w:color="000000" w:fill="EAEEF3"/>
+            <w:vAlign w:val="center"/>
+          </w:tcPr>
+          <w:p>
+            <w:pPr>
+              <w:spacing w:line="240" w:lineRule="auto"/>
+              <w:ind w:left="0" w:firstLine="0"/>
+              <w:rPr>
+                <w:rFonts w:ascii="Century Gothic" w:hAnsi="Century Gothic" w:cs="Calibri"/>
+                <w:color w:val="000000"/>
+                <w:sz w:val="18"/>
+                <w:szCs w:val="18"/>
+                <w:lang w:val="en-US"/>
+              </w:rPr>
+            </w:pPr>
+          </w:p>
+        </w:tc>
+        <w:tc>
+          <w:tcPr>
+            <w:tcW w:w="1276" w:type="dxa"/>
+            <w:shd w:val="clear" w:color="000000" w:fill="EAEEF3"/>
+            <w:vAlign w:val="center"/>
+          </w:tcPr>
+          <w:p>
+            <w:pPr>
+              <w:spacing w:line="240" w:lineRule="auto"/>
+              <w:ind w:left="0" w:firstLine="0"/>
+              <w:rPr>
+                <w:rFonts w:ascii="Century Gothic" w:hAnsi="Century Gothic" w:cs="Calibri"/>
+                <w:color w:val="000000"/>
+                <w:sz w:val="18"/>
+                <w:szCs w:val="18"/>
+                <w:lang w:val="en-US"/>
+              </w:rPr>
+            </w:pPr>
+          </w:p>
+        </w:tc>
+      </w:tr>
+      <w:tr>
+        <w:trPr>
+          <w:trHeight w:val="576"/>
+        </w:trPr>
+        <w:tc>
+          <w:tcPr>
+            <w:tcW w:w="577" w:type="dxa"/>
+            <w:shd w:val="clear" w:color="000000" w:fill="EAEEF3"/>
+            <w:vAlign w:val="center"/>
+            <w:hideMark/>
+          </w:tcPr>
+          <w:p>
+            <w:pPr>
+              <w:spacing w:line="240" w:lineRule="auto"/>
+              <w:ind w:left="0" w:firstLine="0"/>
+              <w:jc w:val="center"/>
+              <w:rPr>
+                <w:rFonts w:ascii="Century Gothic" w:hAnsi="Century Gothic" w:cs="Calibri"/>
+                <w:b/>
+                <w:bCs/>
+                <w:color w:val="000000"/>
+                <w:sz w:val="20"/>
+                <w:szCs w:val="20"/>
+                <w:lang w:val="en-US"/>
+              </w:rPr>
+            </w:pPr>
+          </w:p>
+        </w:tc>
+        <w:tc>
+          <w:tcPr>
+            <w:tcW w:w="1686" w:type="dxa"/>
+            <w:shd w:val="clear" w:color="000000" w:fill="FFFFFF"/>
+            <w:vAlign w:val="center"/>
+          </w:tcPr>
+          <w:p>
+            <w:pPr>
+              <w:spacing w:line="240" w:lineRule="auto"/>
+              <w:ind w:left="0" w:firstLine="0"/>
+              <w:rPr>
+                <w:rFonts w:ascii="Century Gothic" w:hAnsi="Century Gothic" w:cs="Calibri"/>
+                <w:color w:val="000000"/>
+                <w:sz w:val="18"/>
+                <w:szCs w:val="18"/>
+                <w:lang w:val="en-US"/>
+              </w:rPr>
+            </w:pPr>
+          </w:p>
+        </w:tc>
+        <w:tc>
+          <w:tcPr>
+            <w:tcW w:w="1843" w:type="dxa"/>
+            <w:shd w:val="clear" w:color="000000" w:fill="FFFFFF"/>
+            <w:vAlign w:val="center"/>
+          </w:tcPr>
+          <w:p>
+            <w:pPr>
+              <w:spacing w:line="240" w:lineRule="auto"/>
+              <w:ind w:left="0" w:firstLine="0"/>
+              <w:rPr>
+                <w:rFonts w:ascii="Century Gothic" w:hAnsi="Century Gothic" w:cs="Calibri"/>
+                <w:color w:val="000000"/>
+                <w:sz w:val="18"/>
+                <w:szCs w:val="18"/>
+                <w:lang w:val="en-US"/>
+              </w:rPr>
+            </w:pPr>
+          </w:p>
+        </w:tc>
+        <w:tc>
+          <w:tcPr>
+            <w:tcW w:w="1134" w:type="dxa"/>
+            <w:shd w:val="clear" w:color="000000" w:fill="F2F2F2"/>
+            <w:vAlign w:val="center"/>
+          </w:tcPr>
+          <w:p>
+            <w:pPr>
+              <w:spacing w:line="240" w:lineRule="auto"/>
+              <w:ind w:left="0" w:firstLine="0"/>
+              <w:rPr>
+                <w:rFonts w:ascii="Century Gothic" w:hAnsi="Century Gothic" w:cs="Calibri"/>
+                <w:color w:val="000000"/>
+                <w:sz w:val="18"/>
+                <w:szCs w:val="18"/>
+                <w:lang w:val="en-US"/>
+              </w:rPr>
+            </w:pPr>
+          </w:p>
+        </w:tc>
+        <w:tc>
+          <w:tcPr>
+            <w:tcW w:w="1134" w:type="dxa"/>
+            <w:shd w:val="clear" w:color="000000" w:fill="F2F2F2"/>
+            <w:vAlign w:val="center"/>
+          </w:tcPr>
+          <w:p>
+            <w:pPr>
+              <w:spacing w:line="240" w:lineRule="auto"/>
+              <w:ind w:left="0" w:firstLine="0"/>
+              <w:rPr>
+                <w:rFonts w:ascii="Century Gothic" w:hAnsi="Century Gothic" w:cs="Calibri"/>
+                <w:color w:val="000000"/>
+                <w:sz w:val="18"/>
+                <w:szCs w:val="18"/>
+                <w:lang w:val="en-US"/>
+              </w:rPr>
+            </w:pPr>
+          </w:p>
+        </w:tc>
+        <w:tc>
+          <w:tcPr>
+            <w:tcW w:w="1276" w:type="dxa"/>
+            <w:shd w:val="clear" w:color="000000" w:fill="EAEEF3"/>
+            <w:vAlign w:val="center"/>
+          </w:tcPr>
+          <w:p>
+            <w:pPr>
+              <w:spacing w:line="240" w:lineRule="auto"/>
+              <w:ind w:left="0" w:firstLine="0"/>
+              <w:rPr>
+                <w:rFonts w:ascii="Century Gothic" w:hAnsi="Century Gothic" w:cs="Calibri"/>
+                <w:color w:val="000000"/>
+                <w:sz w:val="18"/>
+                <w:szCs w:val="18"/>
+                <w:lang w:val="en-US"/>
+              </w:rPr>
+            </w:pPr>
+          </w:p>
+        </w:tc>
+        <w:tc>
+          <w:tcPr>
+            <w:tcW w:w="1276" w:type="dxa"/>
+            <w:shd w:val="clear" w:color="000000" w:fill="EAEEF3"/>
+            <w:vAlign w:val="center"/>
+          </w:tcPr>
+          <w:p>
+            <w:pPr>
+              <w:spacing w:line="240" w:lineRule="auto"/>
+              <w:ind w:left="0" w:firstLine="0"/>
+              <w:rPr>
+                <w:rFonts w:ascii="Century Gothic" w:hAnsi="Century Gothic" w:cs="Calibri"/>
+                <w:color w:val="000000"/>
+                <w:sz w:val="18"/>
+                <w:szCs w:val="18"/>
+                <w:lang w:val="en-US"/>
+              </w:rPr>
+            </w:pPr>
+          </w:p>
+        </w:tc>
+      </w:tr>
+      <w:tr>
+        <w:trPr>
+          <w:trHeight w:val="576"/>
+        </w:trPr>
+        <w:tc>
+          <w:tcPr>
+            <w:tcW w:w="577" w:type="dxa"/>
+            <w:shd w:val="clear" w:color="000000" w:fill="EAEEF3"/>
+            <w:vAlign w:val="center"/>
+            <w:hideMark/>
+          </w:tcPr>
+          <w:p>
+            <w:pPr>
+              <w:spacing w:line="240" w:lineRule="auto"/>
+              <w:ind w:left="0" w:firstLine="0"/>
+              <w:jc w:val="center"/>
+              <w:rPr>
+                <w:rFonts w:ascii="Century Gothic" w:hAnsi="Century Gothic" w:cs="Calibri"/>
+                <w:b/>
+                <w:bCs/>
+                <w:color w:val="000000"/>
+                <w:sz w:val="20"/>
+                <w:szCs w:val="20"/>
+                <w:lang w:val="en-US"/>
+              </w:rPr>
+            </w:pPr>
+          </w:p>
+        </w:tc>
+        <w:tc>
+          <w:tcPr>
+            <w:tcW w:w="1686" w:type="dxa"/>
+            <w:shd w:val="clear" w:color="000000" w:fill="FFFFFF"/>
+            <w:vAlign w:val="center"/>
+          </w:tcPr>
+          <w:p>
+            <w:pPr>
+              <w:spacing w:line="240" w:lineRule="auto"/>
+              <w:ind w:left="0" w:firstLine="0"/>
+              <w:rPr>
+                <w:rFonts w:ascii="Century Gothic" w:hAnsi="Century Gothic" w:cs="Calibri"/>
+                <w:color w:val="000000"/>
+                <w:sz w:val="18"/>
+                <w:szCs w:val="18"/>
+                <w:lang w:val="en-US"/>
+              </w:rPr>
+            </w:pPr>
+          </w:p>
+        </w:tc>
+        <w:tc>
+          <w:tcPr>
+            <w:tcW w:w="1843" w:type="dxa"/>
+            <w:shd w:val="clear" w:color="000000" w:fill="FFFFFF"/>
+            <w:vAlign w:val="center"/>
+          </w:tcPr>
+          <w:p>
+            <w:pPr>
+              <w:spacing w:line="240" w:lineRule="auto"/>
+              <w:ind w:left="0" w:firstLine="0"/>
+              <w:rPr>
+                <w:rFonts w:ascii="Century Gothic" w:hAnsi="Century Gothic" w:cs="Calibri"/>
+                <w:color w:val="000000"/>
+                <w:sz w:val="18"/>
+                <w:szCs w:val="18"/>
+                <w:lang w:val="en-US"/>
+              </w:rPr>
+            </w:pPr>
+          </w:p>
+        </w:tc>
+        <w:tc>
+          <w:tcPr>
+            <w:tcW w:w="1134" w:type="dxa"/>
+            <w:shd w:val="clear" w:color="000000" w:fill="F2F2F2"/>
+            <w:vAlign w:val="center"/>
+          </w:tcPr>
+          <w:p>
+            <w:pPr>
+              <w:spacing w:line="240" w:lineRule="auto"/>
+              <w:ind w:left="0" w:firstLine="0"/>
+              <w:rPr>
+                <w:rFonts w:ascii="Century Gothic" w:hAnsi="Century Gothic" w:cs="Calibri"/>
+                <w:color w:val="000000"/>
+                <w:sz w:val="18"/>
+                <w:szCs w:val="18"/>
+                <w:lang w:val="en-US"/>
+              </w:rPr>
+            </w:pPr>
+          </w:p>
+        </w:tc>
+        <w:tc>
+          <w:tcPr>
+            <w:tcW w:w="1134" w:type="dxa"/>
+            <w:shd w:val="clear" w:color="000000" w:fill="F2F2F2"/>
+            <w:vAlign w:val="center"/>
+          </w:tcPr>
+          <w:p>
+            <w:pPr>
+              <w:spacing w:line="240" w:lineRule="auto"/>
+              <w:ind w:left="0" w:firstLine="0"/>
+              <w:rPr>
+                <w:rFonts w:ascii="Century Gothic" w:hAnsi="Century Gothic" w:cs="Calibri"/>
+                <w:color w:val="000000"/>
+                <w:sz w:val="18"/>
+                <w:szCs w:val="18"/>
+                <w:lang w:val="en-US"/>
+              </w:rPr>
+            </w:pPr>
+          </w:p>
+        </w:tc>
+        <w:tc>
+          <w:tcPr>
+            <w:tcW w:w="1276" w:type="dxa"/>
+            <w:shd w:val="clear" w:color="000000" w:fill="EAEEF3"/>
+            <w:vAlign w:val="center"/>
+          </w:tcPr>
+          <w:p>
+            <w:pPr>
+              <w:spacing w:line="240" w:lineRule="auto"/>
+              <w:ind w:left="0" w:firstLine="0"/>
+              <w:rPr>
+                <w:rFonts w:ascii="Century Gothic" w:hAnsi="Century Gothic" w:cs="Calibri"/>
+                <w:color w:val="000000"/>
+                <w:sz w:val="18"/>
+                <w:szCs w:val="18"/>
+                <w:lang w:val="en-US"/>
+              </w:rPr>
+            </w:pPr>
+          </w:p>
+        </w:tc>
+        <w:tc>
+          <w:tcPr>
+            <w:tcW w:w="1276" w:type="dxa"/>
+            <w:shd w:val="clear" w:color="000000" w:fill="EAEEF3"/>
+            <w:vAlign w:val="center"/>
+          </w:tcPr>
+          <w:p>
+            <w:pPr>
+              <w:spacing w:line="240" w:lineRule="auto"/>
+              <w:ind w:left="0" w:firstLine="0"/>
+              <w:rPr>
+                <w:rFonts w:ascii="Century Gothic" w:hAnsi="Century Gothic" w:cs="Calibri"/>
+                <w:color w:val="000000"/>
+                <w:sz w:val="18"/>
+                <w:szCs w:val="18"/>
+                <w:lang w:val="en-US"/>
+              </w:rPr>
+            </w:pPr>
+          </w:p>
+        </w:tc>
+      </w:tr>
+      <w:tr>
+        <w:trPr>
+          <w:trHeight w:val="576"/>
+        </w:trPr>
+        <w:tc>
+          <w:tcPr>
+            <w:tcW w:w="577" w:type="dxa"/>
+            <w:shd w:val="clear" w:color="000000" w:fill="EAEEF3"/>
+            <w:vAlign w:val="center"/>
+          </w:tcPr>
+          <w:p>
+            <w:pPr>
+              <w:spacing w:line="240" w:lineRule="auto"/>
+              <w:ind w:left="0" w:firstLine="0"/>
+              <w:jc w:val="center"/>
+              <w:rPr>
+                <w:rFonts w:ascii="Century Gothic" w:hAnsi="Century Gothic" w:cs="Calibri"/>
+                <w:b/>
+                <w:bCs/>
+                <w:color w:val="000000"/>
+                <w:sz w:val="20"/>
+                <w:szCs w:val="20"/>
+                <w:lang w:val="en-US"/>
+              </w:rPr>
+            </w:pPr>
+          </w:p>
+        </w:tc>
+        <w:tc>
+          <w:tcPr>
+            <w:tcW w:w="1686" w:type="dxa"/>
+            <w:shd w:val="clear" w:color="000000" w:fill="FFFFFF"/>
+            <w:vAlign w:val="center"/>
+          </w:tcPr>
+          <w:p>
+            <w:pPr>
+              <w:spacing w:line="240" w:lineRule="auto"/>
+              <w:ind w:left="0" w:firstLine="0"/>
+              <w:rPr>
+                <w:rFonts w:ascii="Century Gothic" w:hAnsi="Century Gothic" w:cs="Calibri"/>
+                <w:color w:val="000000"/>
+                <w:sz w:val="18"/>
+                <w:szCs w:val="18"/>
+                <w:lang w:val="en-US"/>
+              </w:rPr>
+            </w:pPr>
+          </w:p>
+        </w:tc>
+        <w:tc>
+          <w:tcPr>
+            <w:tcW w:w="1843" w:type="dxa"/>
+            <w:shd w:val="clear" w:color="000000" w:fill="FFFFFF"/>
+            <w:vAlign w:val="center"/>
+          </w:tcPr>
+          <w:p>
+            <w:pPr>
+              <w:spacing w:line="240" w:lineRule="auto"/>
+              <w:ind w:left="0" w:firstLine="0"/>
+              <w:rPr>
+                <w:rFonts w:ascii="Century Gothic" w:hAnsi="Century Gothic" w:cs="Calibri"/>
+                <w:color w:val="000000"/>
+                <w:sz w:val="18"/>
+                <w:szCs w:val="18"/>
+                <w:lang w:val="en-US"/>
+              </w:rPr>
+            </w:pPr>
+          </w:p>
+        </w:tc>
+        <w:tc>
+          <w:tcPr>
+            <w:tcW w:w="1134" w:type="dxa"/>
+            <w:shd w:val="clear" w:color="000000" w:fill="F2F2F2"/>
+            <w:vAlign w:val="center"/>
+          </w:tcPr>
+          <w:p>
+            <w:pPr>
+              <w:spacing w:line="240" w:lineRule="auto"/>
+              <w:ind w:left="0" w:firstLine="0"/>
+              <w:rPr>
+                <w:rFonts w:ascii="Century Gothic" w:hAnsi="Century Gothic" w:cs="Calibri"/>
+                <w:color w:val="000000"/>
+                <w:sz w:val="18"/>
+                <w:szCs w:val="18"/>
+                <w:lang w:val="en-US"/>
+              </w:rPr>
+            </w:pPr>
+          </w:p>
+        </w:tc>
+        <w:tc>
+          <w:tcPr>
+            <w:tcW w:w="1134" w:type="dxa"/>
+            <w:shd w:val="clear" w:color="000000" w:fill="F2F2F2"/>
+            <w:vAlign w:val="center"/>
+          </w:tcPr>
+          <w:p>
+            <w:pPr>
+              <w:spacing w:line="240" w:lineRule="auto"/>
+              <w:ind w:left="0" w:firstLine="0"/>
+              <w:rPr>
+                <w:rFonts w:ascii="Century Gothic" w:hAnsi="Century Gothic" w:cs="Calibri"/>
+                <w:color w:val="000000"/>
+                <w:sz w:val="18"/>
+                <w:szCs w:val="18"/>
+                <w:lang w:val="en-US"/>
+              </w:rPr>
+            </w:pPr>
+          </w:p>
+        </w:tc>
+        <w:tc>
+          <w:tcPr>
+            <w:tcW w:w="1276" w:type="dxa"/>
+            <w:shd w:val="clear" w:color="000000" w:fill="EAEEF3"/>
+            <w:vAlign w:val="center"/>
+          </w:tcPr>
+          <w:p>
+            <w:pPr>
+              <w:spacing w:line="240" w:lineRule="auto"/>
+              <w:ind w:left="0" w:firstLine="0"/>
+              <w:rPr>
+                <w:rFonts w:ascii="Century Gothic" w:hAnsi="Century Gothic" w:cs="Calibri"/>
+                <w:color w:val="000000"/>
+                <w:sz w:val="18"/>
+                <w:szCs w:val="18"/>
+                <w:lang w:val="en-US"/>
+              </w:rPr>
+            </w:pPr>
+          </w:p>
+        </w:tc>
+        <w:tc>
+          <w:tcPr>
+            <w:tcW w:w="1276" w:type="dxa"/>
+            <w:shd w:val="clear" w:color="000000" w:fill="EAEEF3"/>
+            <w:vAlign w:val="center"/>
+          </w:tcPr>
+          <w:p>
+            <w:pPr>
+              <w:spacing w:line="240" w:lineRule="auto"/>
+              <w:ind w:left="0" w:firstLine="0"/>
+              <w:rPr>
+                <w:rFonts w:ascii="Century Gothic" w:hAnsi="Century Gothic" w:cs="Calibri"/>
+                <w:color w:val="000000"/>
+                <w:sz w:val="18"/>
+                <w:szCs w:val="18"/>
+                <w:lang w:val="en-US"/>
+              </w:rPr>
+            </w:pPr>
+          </w:p>
+        </w:tc>
+      </w:tr>
+      <w:tr>
+        <w:trPr>
+          <w:trHeight w:val="576"/>
+        </w:trPr>
+        <w:tc>
+          <w:tcPr>
+            <w:tcW w:w="577" w:type="dxa"/>
+            <w:shd w:val="clear" w:color="000000" w:fill="EAEEF3"/>
+            <w:vAlign w:val="center"/>
+            <w:hideMark/>
+          </w:tcPr>
+          <w:p>
+            <w:pPr>
+              <w:spacing w:line="240" w:lineRule="auto"/>
+              <w:ind w:left="0" w:firstLine="0"/>
+              <w:jc w:val="center"/>
+              <w:rPr>
+                <w:rFonts w:ascii="Century Gothic" w:hAnsi="Century Gothic" w:cs="Calibri"/>
+                <w:b/>
+                <w:bCs/>
+                <w:color w:val="000000"/>
+                <w:sz w:val="20"/>
+                <w:szCs w:val="20"/>
+                <w:lang w:val="en-US"/>
+              </w:rPr>
+            </w:pPr>
+          </w:p>
+        </w:tc>
+        <w:tc>
+          <w:tcPr>
+            <w:tcW w:w="1686" w:type="dxa"/>
+            <w:shd w:val="clear" w:color="000000" w:fill="FFFFFF"/>
+            <w:vAlign w:val="center"/>
+          </w:tcPr>
+          <w:p>
+            <w:pPr>
+              <w:spacing w:line="240" w:lineRule="auto"/>
+              <w:ind w:left="0" w:firstLine="0"/>
+              <w:rPr>
+                <w:rFonts w:ascii="Century Gothic" w:hAnsi="Century Gothic" w:cs="Calibri"/>
+                <w:color w:val="000000"/>
+                <w:sz w:val="18"/>
+                <w:szCs w:val="18"/>
+                <w:lang w:val="en-US"/>
+              </w:rPr>
+            </w:pPr>
+          </w:p>
+        </w:tc>
+        <w:tc>
+          <w:tcPr>
+            <w:tcW w:w="1843" w:type="dxa"/>
+            <w:shd w:val="clear" w:color="000000" w:fill="FFFFFF"/>
+            <w:vAlign w:val="center"/>
+          </w:tcPr>
+          <w:p>
+            <w:pPr>
+              <w:spacing w:line="240" w:lineRule="auto"/>
+              <w:ind w:left="0" w:firstLine="0"/>
+              <w:rPr>
+                <w:rFonts w:ascii="Century Gothic" w:hAnsi="Century Gothic" w:cs="Calibri"/>
+                <w:color w:val="000000"/>
+                <w:sz w:val="18"/>
+                <w:szCs w:val="18"/>
+                <w:lang w:val="en-US"/>
+              </w:rPr>
+            </w:pPr>
+          </w:p>
+        </w:tc>
+        <w:tc>
+          <w:tcPr>
+            <w:tcW w:w="1134" w:type="dxa"/>
+            <w:shd w:val="clear" w:color="000000" w:fill="F2F2F2"/>
+            <w:vAlign w:val="center"/>
+          </w:tcPr>
+          <w:p>
+            <w:pPr>
+              <w:spacing w:line="240" w:lineRule="auto"/>
+              <w:ind w:left="0" w:firstLine="0"/>
+              <w:rPr>
+                <w:rFonts w:ascii="Century Gothic" w:hAnsi="Century Gothic" w:cs="Calibri"/>
+                <w:color w:val="000000"/>
+                <w:sz w:val="18"/>
+                <w:szCs w:val="18"/>
+                <w:lang w:val="en-US"/>
+              </w:rPr>
+            </w:pPr>
+          </w:p>
+        </w:tc>
+        <w:tc>
+          <w:tcPr>
+            <w:tcW w:w="1134" w:type="dxa"/>
+            <w:shd w:val="clear" w:color="000000" w:fill="F2F2F2"/>
+            <w:vAlign w:val="center"/>
+          </w:tcPr>
+          <w:p>
+            <w:pPr>
+              <w:spacing w:line="240" w:lineRule="auto"/>
+              <w:ind w:left="0" w:firstLine="0"/>
+              <w:rPr>
+                <w:rFonts w:ascii="Century Gothic" w:hAnsi="Century Gothic" w:cs="Calibri"/>
+                <w:color w:val="000000"/>
+                <w:sz w:val="18"/>
+                <w:szCs w:val="18"/>
+                <w:lang w:val="en-US"/>
+              </w:rPr>
+            </w:pPr>
+          </w:p>
+        </w:tc>
+        <w:tc>
+          <w:tcPr>
+            <w:tcW w:w="1276" w:type="dxa"/>
+            <w:shd w:val="clear" w:color="000000" w:fill="EAEEF3"/>
+            <w:vAlign w:val="center"/>
+          </w:tcPr>
+          <w:p>
+            <w:pPr>
+              <w:spacing w:line="240" w:lineRule="auto"/>
+              <w:ind w:left="0" w:firstLine="0"/>
+              <w:rPr>
+                <w:rFonts w:ascii="Century Gothic" w:hAnsi="Century Gothic" w:cs="Calibri"/>
+                <w:color w:val="000000"/>
+                <w:sz w:val="18"/>
+                <w:szCs w:val="18"/>
+                <w:lang w:val="en-US"/>
+              </w:rPr>
+            </w:pPr>
+          </w:p>
+        </w:tc>
+        <w:tc>
+          <w:tcPr>
+            <w:tcW w:w="1276" w:type="dxa"/>
+            <w:shd w:val="clear" w:color="000000" w:fill="EAEEF3"/>
+            <w:vAlign w:val="center"/>
+          </w:tcPr>
+          <w:p>
+            <w:pPr>
+              <w:spacing w:line="240" w:lineRule="auto"/>
+              <w:ind w:left="0" w:firstLine="0"/>
+              <w:rPr>
+                <w:rFonts w:ascii="Century Gothic" w:hAnsi="Century Gothic" w:cs="Calibri"/>
+                <w:color w:val="000000"/>
+                <w:sz w:val="18"/>
+                <w:szCs w:val="18"/>
+                <w:lang w:val="en-US"/>
+              </w:rPr>
+            </w:pPr>
+          </w:p>
+        </w:tc>
+      </w:tr>
+    </w:tbl>
+    <w:p/>
     <w:p>
       <w:pPr>
         <w:spacing w:before="160" w:after="160"/>
@@ -2749,6 +4868,7 @@
           <w:sz w:val="28"/>
           <w:szCs w:val="28"/>
         </w:rPr>
+        <w:lastRenderedPageBreak/>
         <w:t>Functional requirements</w:t>
       </w:r>
       <w:bookmarkEnd w:id="5"/>
@@ -3012,7 +5132,6 @@
           <w:sz w:val="26"/>
           <w:szCs w:val="26"/>
         </w:rPr>
-        <w:lastRenderedPageBreak/>
         <w:t>Check for scheduling conflicts and prerequisite fulfilment.</w:t>
       </w:r>
     </w:p>
@@ -3220,6 +5339,7 @@
           <w:sz w:val="26"/>
           <w:szCs w:val="26"/>
         </w:rPr>
+        <w:lastRenderedPageBreak/>
         <w:t>Enable searching for instructors or courses to review.</w:t>
       </w:r>
     </w:p>
@@ -3481,7 +5601,6 @@
           <w:sz w:val="26"/>
           <w:szCs w:val="26"/>
         </w:rPr>
-        <w:lastRenderedPageBreak/>
         <w:t>The website should load quickly and respond to user interactions without noticeable delays.</w:t>
       </w:r>
     </w:p>
@@ -3629,6 +5748,7 @@
           <w:bCs/>
           <w:color w:val="1F497D" w:themeColor="text2"/>
         </w:rPr>
+        <w:lastRenderedPageBreak/>
         <w:t>External</w:t>
       </w:r>
       <w:bookmarkEnd w:id="8"/>
@@ -3789,7 +5909,6 @@
           <w:i/>
           <w:iCs/>
         </w:rPr>
-        <w:lastRenderedPageBreak/>
         <w:t xml:space="preserve">Use </w:t>
       </w:r>
       <w:r>
@@ -3907,6 +6026,7 @@
           <w:b/>
           <w:bCs/>
         </w:rPr>
+        <w:lastRenderedPageBreak/>
         <w:t>Description</w:t>
       </w:r>
       <w:r>
@@ -4010,11 +6130,7 @@
         <w:t>Description</w:t>
       </w:r>
       <w:r>
-        <w:t xml:space="preserve">: Admins play a crucial role in ensuring that the evaluations provided for instructors are genuine and free from bias. </w:t>
-      </w:r>
-      <w:r>
-        <w:lastRenderedPageBreak/>
-        <w:t>This may involve reviewing evaluations, flagging suspicious activities, and taking corrective actions when needed.</w:t>
+        <w:t>: Admins play a crucial role in ensuring that the evaluations provided for instructors are genuine and free from bias. This may involve reviewing evaluations, flagging suspicious activities, and taking corrective actions when needed.</w:t>
       </w:r>
     </w:p>
     <w:p/>
@@ -4105,6 +6221,7 @@
           <w:b/>
           <w:bCs/>
         </w:rPr>
+        <w:lastRenderedPageBreak/>
         <w:t>Description</w:t>
       </w:r>
       <w:r>
@@ -6332,7 +8449,6 @@
   <w:style w:type="character" w:default="1" w:styleId="DefaultParagraphFont">
     <w:name w:val="Default Paragraph Font"/>
     <w:uiPriority w:val="1"/>
-    <w:semiHidden/>
     <w:unhideWhenUsed/>
   </w:style>
   <w:style w:type="table" w:default="1" w:styleId="TableNormal">

</xml_diff>

<commit_message>
Add all images and integrated.
</commit_message>
<xml_diff>
--- a/Project_Phase_3.docx
+++ b/Project_Phase_3.docx
@@ -60,7 +60,7 @@
                     </pic:cNvPicPr>
                   </pic:nvPicPr>
                   <pic:blipFill>
-                    <a:blip r:embed="rId7" cstate="print">
+                    <a:blip r:embed="rId8" cstate="print">
                       <a:extLst>
                         <a:ext uri="{28A0092B-C50C-407E-A947-70E740481C1C}">
                           <a14:useLocalDpi xmlns:a14="http://schemas.microsoft.com/office/drawing/2010/main" val="0"/>
@@ -202,7 +202,13 @@
         <w:jc w:val="center"/>
       </w:pPr>
       <w:r>
-        <w:t>Date: XX/10/2023</w:t>
+        <w:t xml:space="preserve">Date: </w:t>
+      </w:r>
+      <w:r>
+        <w:t>23</w:t>
+      </w:r>
+      <w:r>
+        <w:t>/10/2023</w:t>
       </w:r>
     </w:p>
     <w:p>
@@ -1462,7 +1468,7 @@
                 <w:noProof/>
                 <w:webHidden/>
               </w:rPr>
-              <w:t>10</w:t>
+              <w:t>11</w:t>
             </w:r>
             <w:r>
               <w:rPr>
@@ -1556,7 +1562,7 @@
                 <w:noProof/>
                 <w:webHidden/>
               </w:rPr>
-              <w:t>10</w:t>
+              <w:t>12</w:t>
             </w:r>
             <w:r>
               <w:rPr>
@@ -1650,7 +1656,7 @@
                 <w:noProof/>
                 <w:webHidden/>
               </w:rPr>
-              <w:t>10</w:t>
+              <w:t>13</w:t>
             </w:r>
             <w:r>
               <w:rPr>
@@ -2407,13 +2413,7 @@
     </w:p>
     <w:p>
       <w:pPr>
-        <w:ind w:left="1080" w:firstLine="0"/>
-      </w:pPr>
-    </w:p>
-    <w:p>
-      <w:pPr>
-        <w:pStyle w:val="ListParagraph"/>
-        <w:ind w:left="1440" w:firstLine="0"/>
+        <w:ind w:left="0" w:firstLine="0"/>
       </w:pPr>
       <w:r>
         <w:rPr>
@@ -2455,13 +2455,31 @@
       <w:bookmarkEnd w:id="2"/>
     </w:p>
     <w:p>
-      <w:r>
+      <w:pPr>
+        <w:rPr>
+          <w:b/>
+          <w:bCs/>
+        </w:rPr>
+      </w:pPr>
+      <w:r>
+        <w:rPr>
+          <w:b/>
+          <w:bCs/>
+        </w:rPr>
         <w:t>-</w:t>
       </w:r>
       <w:r>
+        <w:rPr>
+          <w:b/>
+          <w:bCs/>
+        </w:rPr>
         <w:t xml:space="preserve"> Registered </w:t>
       </w:r>
       <w:r>
+        <w:rPr>
+          <w:b/>
+          <w:bCs/>
+        </w:rPr>
         <w:t>Students</w:t>
       </w:r>
     </w:p>
@@ -2502,7 +2520,17 @@
       </w:pPr>
     </w:p>
     <w:p>
-      <w:r>
+      <w:pPr>
+        <w:rPr>
+          <w:b/>
+          <w:bCs/>
+        </w:rPr>
+      </w:pPr>
+      <w:r>
+        <w:rPr>
+          <w:b/>
+          <w:bCs/>
+        </w:rPr>
         <w:t xml:space="preserve">-Admins </w:t>
       </w:r>
     </w:p>
@@ -2537,14 +2565,33 @@
       </w:r>
     </w:p>
     <w:p/>
-    <w:p>
-      <w:r>
+    <w:p/>
+    <w:p>
+      <w:pPr>
+        <w:rPr>
+          <w:b/>
+          <w:bCs/>
+        </w:rPr>
+      </w:pPr>
+      <w:r>
+        <w:rPr>
+          <w:b/>
+          <w:bCs/>
+        </w:rPr>
         <w:t>-G</w:t>
       </w:r>
       <w:r>
+        <w:rPr>
+          <w:b/>
+          <w:bCs/>
+        </w:rPr>
         <w:t>ue</w:t>
       </w:r>
       <w:r>
+        <w:rPr>
+          <w:b/>
+          <w:bCs/>
+        </w:rPr>
         <w:t xml:space="preserve">sts </w:t>
       </w:r>
     </w:p>
@@ -4818,7 +4865,7 @@
         <w:tc>
           <w:tcPr>
             <w:tcW w:w="1590" w:type="dxa"/>
-            <w:shd w:val="clear" w:color="auto" w:fill="FABF8F"/>
+            <w:shd w:val="clear" w:color="auto" w:fill="C2D69B" w:themeFill="accent3" w:themeFillTint="99"/>
             <w:vAlign w:val="center"/>
             <w:hideMark/>
           </w:tcPr>
@@ -4863,7 +4910,7 @@
         <w:tc>
           <w:tcPr>
             <w:tcW w:w="1800" w:type="dxa"/>
-            <w:shd w:val="clear" w:color="auto" w:fill="FABF8F"/>
+            <w:shd w:val="clear" w:color="auto" w:fill="C2D69B" w:themeFill="accent3" w:themeFillTint="99"/>
             <w:vAlign w:val="center"/>
             <w:hideMark/>
           </w:tcPr>
@@ -4910,7 +4957,7 @@
         <w:tc>
           <w:tcPr>
             <w:tcW w:w="1380" w:type="dxa"/>
-            <w:shd w:val="clear" w:color="auto" w:fill="FABF8F"/>
+            <w:shd w:val="clear" w:color="auto" w:fill="C2D69B" w:themeFill="accent3" w:themeFillTint="99"/>
             <w:vAlign w:val="center"/>
             <w:hideMark/>
           </w:tcPr>
@@ -4970,7 +5017,7 @@
         <w:tc>
           <w:tcPr>
             <w:tcW w:w="1485" w:type="dxa"/>
-            <w:shd w:val="clear" w:color="auto" w:fill="FABF8F"/>
+            <w:shd w:val="clear" w:color="auto" w:fill="C2D69B" w:themeFill="accent3" w:themeFillTint="99"/>
             <w:vAlign w:val="center"/>
             <w:hideMark/>
           </w:tcPr>
@@ -5031,7 +5078,7 @@
         <w:tc>
           <w:tcPr>
             <w:tcW w:w="975" w:type="dxa"/>
-            <w:shd w:val="clear" w:color="auto" w:fill="FABF8F"/>
+            <w:shd w:val="clear" w:color="auto" w:fill="C2D69B" w:themeFill="accent3" w:themeFillTint="99"/>
             <w:vAlign w:val="center"/>
             <w:hideMark/>
           </w:tcPr>
@@ -5076,7 +5123,7 @@
         <w:tc>
           <w:tcPr>
             <w:tcW w:w="1544" w:type="dxa"/>
-            <w:shd w:val="clear" w:color="auto" w:fill="FABF8F"/>
+            <w:shd w:val="clear" w:color="auto" w:fill="C2D69B" w:themeFill="accent3" w:themeFillTint="99"/>
             <w:vAlign w:val="center"/>
             <w:hideMark/>
           </w:tcPr>
@@ -5103,12 +5150,10 @@
                 <w:szCs w:val="20"/>
                 <w:lang w:val="en-US"/>
               </w:rPr>
-              <w:t>In-Progress</w:t>
-            </w:r>
-            <w:r>
-              <w:rPr>
-                <w:b/>
-                <w:bCs/>
+              <w:t>Finished</w:t>
+            </w:r>
+            <w:r>
+              <w:rPr>
                 <w:color w:val="000000"/>
                 <w:sz w:val="20"/>
                 <w:szCs w:val="20"/>
@@ -5127,7 +5172,7 @@
         <w:tc>
           <w:tcPr>
             <w:tcW w:w="1590" w:type="dxa"/>
-            <w:shd w:val="clear" w:color="auto" w:fill="FABF8F"/>
+            <w:shd w:val="clear" w:color="auto" w:fill="C2D69B" w:themeFill="accent3" w:themeFillTint="99"/>
             <w:vAlign w:val="center"/>
             <w:hideMark/>
           </w:tcPr>
@@ -5172,7 +5217,7 @@
         <w:tc>
           <w:tcPr>
             <w:tcW w:w="1800" w:type="dxa"/>
-            <w:shd w:val="clear" w:color="auto" w:fill="FABF8F"/>
+            <w:shd w:val="clear" w:color="auto" w:fill="C2D69B" w:themeFill="accent3" w:themeFillTint="99"/>
             <w:vAlign w:val="center"/>
             <w:hideMark/>
           </w:tcPr>
@@ -5217,7 +5262,7 @@
         <w:tc>
           <w:tcPr>
             <w:tcW w:w="1380" w:type="dxa"/>
-            <w:shd w:val="clear" w:color="auto" w:fill="FABF8F"/>
+            <w:shd w:val="clear" w:color="auto" w:fill="C2D69B" w:themeFill="accent3" w:themeFillTint="99"/>
             <w:vAlign w:val="center"/>
             <w:hideMark/>
           </w:tcPr>
@@ -5256,7 +5301,7 @@
         <w:tc>
           <w:tcPr>
             <w:tcW w:w="1485" w:type="dxa"/>
-            <w:shd w:val="clear" w:color="auto" w:fill="FABF8F"/>
+            <w:shd w:val="clear" w:color="auto" w:fill="C2D69B" w:themeFill="accent3" w:themeFillTint="99"/>
             <w:vAlign w:val="center"/>
             <w:hideMark/>
           </w:tcPr>
@@ -5295,7 +5340,7 @@
         <w:tc>
           <w:tcPr>
             <w:tcW w:w="975" w:type="dxa"/>
-            <w:shd w:val="clear" w:color="auto" w:fill="FABF8F"/>
+            <w:shd w:val="clear" w:color="auto" w:fill="C2D69B" w:themeFill="accent3" w:themeFillTint="99"/>
             <w:vAlign w:val="center"/>
             <w:hideMark/>
           </w:tcPr>
@@ -5340,7 +5385,7 @@
         <w:tc>
           <w:tcPr>
             <w:tcW w:w="1544" w:type="dxa"/>
-            <w:shd w:val="clear" w:color="auto" w:fill="FABF8F"/>
+            <w:shd w:val="clear" w:color="auto" w:fill="C2D69B" w:themeFill="accent3" w:themeFillTint="99"/>
             <w:vAlign w:val="center"/>
             <w:hideMark/>
           </w:tcPr>
@@ -5367,12 +5412,534 @@
                 <w:szCs w:val="20"/>
                 <w:lang w:val="en-US"/>
               </w:rPr>
-              <w:t>In-Progress</w:t>
-            </w:r>
-            <w:r>
+              <w:t>Finished</w:t>
+            </w:r>
+            <w:r>
+              <w:rPr>
+                <w:color w:val="000000"/>
+                <w:sz w:val="20"/>
+                <w:szCs w:val="20"/>
+                <w:lang w:val="en-SA"/>
+              </w:rPr>
+              <w:t> </w:t>
+            </w:r>
+          </w:p>
+        </w:tc>
+      </w:tr>
+      <w:tr>
+        <w:trPr>
+          <w:trHeight w:val="570"/>
+          <w:jc w:val="center"/>
+        </w:trPr>
+        <w:tc>
+          <w:tcPr>
+            <w:tcW w:w="1590" w:type="dxa"/>
+            <w:shd w:val="clear" w:color="auto" w:fill="C2D69B" w:themeFill="accent3" w:themeFillTint="99"/>
+            <w:vAlign w:val="center"/>
+            <w:hideMark/>
+          </w:tcPr>
+          <w:p>
+            <w:pPr>
+              <w:spacing w:line="240" w:lineRule="auto"/>
+              <w:ind w:left="0" w:firstLine="0"/>
+              <w:jc w:val="center"/>
+              <w:textAlignment w:val="baseline"/>
               <w:rPr>
                 <w:b/>
                 <w:bCs/>
+                <w:sz w:val="20"/>
+                <w:szCs w:val="20"/>
+                <w:lang w:val="en-SA"/>
+              </w:rPr>
+            </w:pPr>
+            <w:r>
+              <w:rPr>
+                <w:b/>
+                <w:bCs/>
+                <w:color w:val="000000"/>
+                <w:sz w:val="20"/>
+                <w:szCs w:val="20"/>
+                <w:lang w:val="en-US"/>
+              </w:rPr>
+              <w:t>Low-Fi User Interface Design</w:t>
+            </w:r>
+            <w:r>
+              <w:rPr>
+                <w:b/>
+                <w:bCs/>
+                <w:color w:val="000000"/>
+                <w:sz w:val="20"/>
+                <w:szCs w:val="20"/>
+                <w:lang w:val="en-SA"/>
+              </w:rPr>
+              <w:t> </w:t>
+            </w:r>
+          </w:p>
+        </w:tc>
+        <w:tc>
+          <w:tcPr>
+            <w:tcW w:w="1800" w:type="dxa"/>
+            <w:shd w:val="clear" w:color="auto" w:fill="C2D69B" w:themeFill="accent3" w:themeFillTint="99"/>
+            <w:vAlign w:val="center"/>
+            <w:hideMark/>
+          </w:tcPr>
+          <w:p>
+            <w:pPr>
+              <w:spacing w:line="240" w:lineRule="auto"/>
+              <w:ind w:left="0" w:firstLine="0"/>
+              <w:jc w:val="center"/>
+              <w:textAlignment w:val="baseline"/>
+              <w:rPr>
+                <w:i/>
+                <w:iCs/>
+                <w:sz w:val="20"/>
+                <w:szCs w:val="20"/>
+                <w:lang w:val="en-SA"/>
+              </w:rPr>
+            </w:pPr>
+            <w:r>
+              <w:rPr>
+                <w:i/>
+                <w:iCs/>
+                <w:color w:val="000000"/>
+                <w:sz w:val="20"/>
+                <w:szCs w:val="20"/>
+                <w:lang w:val="en-US"/>
+              </w:rPr>
+              <w:t>Ziyad</w:t>
+            </w:r>
+            <w:r>
+              <w:rPr>
+                <w:i/>
+                <w:iCs/>
+                <w:color w:val="000000"/>
+                <w:sz w:val="20"/>
+                <w:szCs w:val="20"/>
+                <w:lang w:val="en-SA"/>
+              </w:rPr>
+              <w:t> </w:t>
+            </w:r>
+          </w:p>
+        </w:tc>
+        <w:tc>
+          <w:tcPr>
+            <w:tcW w:w="1380" w:type="dxa"/>
+            <w:shd w:val="clear" w:color="auto" w:fill="C2D69B" w:themeFill="accent3" w:themeFillTint="99"/>
+            <w:vAlign w:val="center"/>
+            <w:hideMark/>
+          </w:tcPr>
+          <w:p>
+            <w:pPr>
+              <w:spacing w:line="240" w:lineRule="auto"/>
+              <w:ind w:left="0" w:firstLine="0"/>
+              <w:jc w:val="center"/>
+              <w:textAlignment w:val="baseline"/>
+              <w:rPr>
+                <w:sz w:val="20"/>
+                <w:szCs w:val="20"/>
+                <w:lang w:val="en-SA"/>
+              </w:rPr>
+            </w:pPr>
+            <w:r>
+              <w:rPr>
+                <w:color w:val="000000"/>
+                <w:sz w:val="20"/>
+                <w:szCs w:val="20"/>
+                <w:lang w:val="en-US"/>
+              </w:rPr>
+              <w:t>19/10/2023</w:t>
+            </w:r>
+            <w:r>
+              <w:rPr>
+                <w:color w:val="000000"/>
+                <w:sz w:val="20"/>
+                <w:szCs w:val="20"/>
+                <w:lang w:val="en-SA"/>
+              </w:rPr>
+              <w:t> </w:t>
+            </w:r>
+          </w:p>
+        </w:tc>
+        <w:tc>
+          <w:tcPr>
+            <w:tcW w:w="1485" w:type="dxa"/>
+            <w:shd w:val="clear" w:color="auto" w:fill="C2D69B" w:themeFill="accent3" w:themeFillTint="99"/>
+            <w:vAlign w:val="center"/>
+            <w:hideMark/>
+          </w:tcPr>
+          <w:p>
+            <w:pPr>
+              <w:spacing w:line="240" w:lineRule="auto"/>
+              <w:ind w:left="0" w:firstLine="0"/>
+              <w:jc w:val="center"/>
+              <w:textAlignment w:val="baseline"/>
+              <w:rPr>
+                <w:sz w:val="20"/>
+                <w:szCs w:val="20"/>
+                <w:lang w:val="en-SA"/>
+              </w:rPr>
+            </w:pPr>
+            <w:r>
+              <w:rPr>
+                <w:color w:val="000000"/>
+                <w:sz w:val="20"/>
+                <w:szCs w:val="20"/>
+                <w:lang w:val="en-US"/>
+              </w:rPr>
+              <w:t>21/10/2023</w:t>
+            </w:r>
+            <w:r>
+              <w:rPr>
+                <w:color w:val="000000"/>
+                <w:sz w:val="20"/>
+                <w:szCs w:val="20"/>
+                <w:lang w:val="en-SA"/>
+              </w:rPr>
+              <w:t> </w:t>
+            </w:r>
+          </w:p>
+        </w:tc>
+        <w:tc>
+          <w:tcPr>
+            <w:tcW w:w="975" w:type="dxa"/>
+            <w:shd w:val="clear" w:color="auto" w:fill="C2D69B" w:themeFill="accent3" w:themeFillTint="99"/>
+            <w:vAlign w:val="center"/>
+            <w:hideMark/>
+          </w:tcPr>
+          <w:p>
+            <w:pPr>
+              <w:spacing w:line="240" w:lineRule="auto"/>
+              <w:ind w:left="0" w:firstLine="0"/>
+              <w:jc w:val="center"/>
+              <w:textAlignment w:val="baseline"/>
+              <w:rPr>
+                <w:i/>
+                <w:iCs/>
+                <w:sz w:val="20"/>
+                <w:szCs w:val="20"/>
+                <w:lang w:val="en-SA"/>
+              </w:rPr>
+            </w:pPr>
+            <w:r>
+              <w:rPr>
+                <w:i/>
+                <w:iCs/>
+                <w:color w:val="000000"/>
+                <w:sz w:val="20"/>
+                <w:szCs w:val="20"/>
+                <w:lang w:val="en-US"/>
+              </w:rPr>
+              <w:t>3</w:t>
+            </w:r>
+            <w:r>
+              <w:rPr>
+                <w:i/>
+                <w:iCs/>
+                <w:color w:val="000000"/>
+                <w:sz w:val="20"/>
+                <w:szCs w:val="20"/>
+                <w:lang w:val="en-SA"/>
+              </w:rPr>
+              <w:t> </w:t>
+            </w:r>
+          </w:p>
+        </w:tc>
+        <w:tc>
+          <w:tcPr>
+            <w:tcW w:w="1544" w:type="dxa"/>
+            <w:shd w:val="clear" w:color="auto" w:fill="C2D69B" w:themeFill="accent3" w:themeFillTint="99"/>
+            <w:vAlign w:val="center"/>
+            <w:hideMark/>
+          </w:tcPr>
+          <w:p>
+            <w:pPr>
+              <w:spacing w:line="240" w:lineRule="auto"/>
+              <w:ind w:left="0" w:firstLine="0"/>
+              <w:jc w:val="center"/>
+              <w:textAlignment w:val="baseline"/>
+              <w:rPr>
+                <w:b/>
+                <w:bCs/>
+                <w:sz w:val="20"/>
+                <w:szCs w:val="20"/>
+                <w:lang w:val="en-SA"/>
+              </w:rPr>
+            </w:pPr>
+            <w:r>
+              <w:rPr>
+                <w:b/>
+                <w:bCs/>
+                <w:color w:val="000000"/>
+                <w:sz w:val="20"/>
+                <w:szCs w:val="20"/>
+                <w:lang w:val="en-US"/>
+              </w:rPr>
+              <w:t>Finished</w:t>
+            </w:r>
+            <w:r>
+              <w:rPr>
+                <w:color w:val="000000"/>
+                <w:sz w:val="20"/>
+                <w:szCs w:val="20"/>
+                <w:lang w:val="en-SA"/>
+              </w:rPr>
+              <w:t> </w:t>
+            </w:r>
+          </w:p>
+        </w:tc>
+      </w:tr>
+      <w:tr>
+        <w:trPr>
+          <w:trHeight w:val="570"/>
+          <w:jc w:val="center"/>
+        </w:trPr>
+        <w:tc>
+          <w:tcPr>
+            <w:tcW w:w="1590" w:type="dxa"/>
+            <w:shd w:val="clear" w:color="auto" w:fill="C2D69B" w:themeFill="accent3" w:themeFillTint="99"/>
+            <w:vAlign w:val="center"/>
+            <w:hideMark/>
+          </w:tcPr>
+          <w:p>
+            <w:pPr>
+              <w:spacing w:line="240" w:lineRule="auto"/>
+              <w:ind w:left="0" w:firstLine="0"/>
+              <w:jc w:val="center"/>
+              <w:textAlignment w:val="baseline"/>
+              <w:rPr>
+                <w:b/>
+                <w:bCs/>
+                <w:sz w:val="20"/>
+                <w:szCs w:val="20"/>
+                <w:lang w:val="en-SA"/>
+              </w:rPr>
+            </w:pPr>
+            <w:r>
+              <w:rPr>
+                <w:b/>
+                <w:bCs/>
+                <w:color w:val="000000"/>
+                <w:sz w:val="20"/>
+                <w:szCs w:val="20"/>
+                <w:lang w:val="en-US"/>
+              </w:rPr>
+              <w:t>References and Definitions</w:t>
+            </w:r>
+            <w:r>
+              <w:rPr>
+                <w:b/>
+                <w:bCs/>
+                <w:color w:val="000000"/>
+                <w:sz w:val="20"/>
+                <w:szCs w:val="20"/>
+                <w:lang w:val="en-SA"/>
+              </w:rPr>
+              <w:t> </w:t>
+            </w:r>
+          </w:p>
+        </w:tc>
+        <w:tc>
+          <w:tcPr>
+            <w:tcW w:w="1800" w:type="dxa"/>
+            <w:shd w:val="clear" w:color="auto" w:fill="C2D69B" w:themeFill="accent3" w:themeFillTint="99"/>
+            <w:vAlign w:val="center"/>
+            <w:hideMark/>
+          </w:tcPr>
+          <w:p>
+            <w:pPr>
+              <w:spacing w:line="240" w:lineRule="auto"/>
+              <w:ind w:left="0" w:firstLine="0"/>
+              <w:jc w:val="center"/>
+              <w:textAlignment w:val="baseline"/>
+              <w:rPr>
+                <w:i/>
+                <w:iCs/>
+                <w:sz w:val="20"/>
+                <w:szCs w:val="20"/>
+                <w:lang w:val="en-SA"/>
+              </w:rPr>
+            </w:pPr>
+            <w:r>
+              <w:rPr>
+                <w:i/>
+                <w:iCs/>
+                <w:color w:val="000000"/>
+                <w:sz w:val="20"/>
+                <w:szCs w:val="20"/>
+                <w:lang w:val="en-US"/>
+              </w:rPr>
+              <w:t>All Members</w:t>
+            </w:r>
+            <w:r>
+              <w:rPr>
+                <w:i/>
+                <w:iCs/>
+                <w:color w:val="000000"/>
+                <w:sz w:val="20"/>
+                <w:szCs w:val="20"/>
+                <w:lang w:val="en-SA"/>
+              </w:rPr>
+              <w:t> </w:t>
+            </w:r>
+          </w:p>
+        </w:tc>
+        <w:tc>
+          <w:tcPr>
+            <w:tcW w:w="1380" w:type="dxa"/>
+            <w:shd w:val="clear" w:color="auto" w:fill="C2D69B" w:themeFill="accent3" w:themeFillTint="99"/>
+            <w:vAlign w:val="center"/>
+            <w:hideMark/>
+          </w:tcPr>
+          <w:p>
+            <w:pPr>
+              <w:spacing w:line="240" w:lineRule="auto"/>
+              <w:ind w:left="0" w:firstLine="0"/>
+              <w:jc w:val="center"/>
+              <w:textAlignment w:val="baseline"/>
+              <w:rPr>
+                <w:sz w:val="20"/>
+                <w:szCs w:val="20"/>
+                <w:lang w:val="en-SA"/>
+              </w:rPr>
+            </w:pPr>
+            <w:r>
+              <w:rPr>
+                <w:color w:val="000000"/>
+                <w:sz w:val="20"/>
+                <w:szCs w:val="20"/>
+                <w:lang w:val="en-US"/>
+              </w:rPr>
+              <w:t>10/10/2023</w:t>
+            </w:r>
+            <w:r>
+              <w:rPr>
+                <w:color w:val="000000"/>
+                <w:sz w:val="20"/>
+                <w:szCs w:val="20"/>
+                <w:lang w:val="en-SA"/>
+              </w:rPr>
+              <w:t> </w:t>
+            </w:r>
+          </w:p>
+        </w:tc>
+        <w:tc>
+          <w:tcPr>
+            <w:tcW w:w="1485" w:type="dxa"/>
+            <w:shd w:val="clear" w:color="auto" w:fill="C2D69B" w:themeFill="accent3" w:themeFillTint="99"/>
+            <w:vAlign w:val="center"/>
+            <w:hideMark/>
+          </w:tcPr>
+          <w:p>
+            <w:pPr>
+              <w:spacing w:line="240" w:lineRule="auto"/>
+              <w:ind w:left="0" w:firstLine="0"/>
+              <w:jc w:val="center"/>
+              <w:textAlignment w:val="baseline"/>
+              <w:rPr>
+                <w:sz w:val="20"/>
+                <w:szCs w:val="20"/>
+                <w:lang w:val="en-SA"/>
+              </w:rPr>
+            </w:pPr>
+            <w:r>
+              <w:rPr>
+                <w:color w:val="000000"/>
+                <w:sz w:val="20"/>
+                <w:szCs w:val="20"/>
+                <w:lang w:val="en-US"/>
+              </w:rPr>
+              <w:t>22/10/2023</w:t>
+            </w:r>
+            <w:r>
+              <w:rPr>
+                <w:color w:val="000000"/>
+                <w:sz w:val="20"/>
+                <w:szCs w:val="20"/>
+                <w:lang w:val="en-SA"/>
+              </w:rPr>
+              <w:t> </w:t>
+            </w:r>
+          </w:p>
+        </w:tc>
+        <w:tc>
+          <w:tcPr>
+            <w:tcW w:w="975" w:type="dxa"/>
+            <w:shd w:val="clear" w:color="auto" w:fill="C2D69B" w:themeFill="accent3" w:themeFillTint="99"/>
+            <w:vAlign w:val="center"/>
+            <w:hideMark/>
+          </w:tcPr>
+          <w:p>
+            <w:pPr>
+              <w:spacing w:line="240" w:lineRule="auto"/>
+              <w:ind w:left="0" w:firstLine="0"/>
+              <w:jc w:val="center"/>
+              <w:textAlignment w:val="baseline"/>
+              <w:rPr>
+                <w:i/>
+                <w:iCs/>
+                <w:sz w:val="20"/>
+                <w:szCs w:val="20"/>
+                <w:lang w:val="en-SA"/>
+              </w:rPr>
+            </w:pPr>
+            <w:r>
+              <w:rPr>
+                <w:i/>
+                <w:iCs/>
+                <w:color w:val="000000"/>
+                <w:sz w:val="20"/>
+                <w:szCs w:val="20"/>
+                <w:lang w:val="en-US"/>
+              </w:rPr>
+              <w:t>12</w:t>
+            </w:r>
+            <w:r>
+              <w:rPr>
+                <w:i/>
+                <w:iCs/>
+                <w:color w:val="000000"/>
+                <w:sz w:val="20"/>
+                <w:szCs w:val="20"/>
+                <w:lang w:val="en-SA"/>
+              </w:rPr>
+              <w:t> </w:t>
+            </w:r>
+          </w:p>
+        </w:tc>
+        <w:tc>
+          <w:tcPr>
+            <w:tcW w:w="1544" w:type="dxa"/>
+            <w:shd w:val="clear" w:color="auto" w:fill="C2D69B" w:themeFill="accent3" w:themeFillTint="99"/>
+            <w:vAlign w:val="center"/>
+            <w:hideMark/>
+          </w:tcPr>
+          <w:p>
+            <w:pPr>
+              <w:spacing w:line="240" w:lineRule="auto"/>
+              <w:ind w:left="0" w:firstLine="0"/>
+              <w:jc w:val="center"/>
+              <w:textAlignment w:val="baseline"/>
+              <w:rPr>
+                <w:b/>
+                <w:bCs/>
+                <w:sz w:val="20"/>
+                <w:szCs w:val="20"/>
+                <w:lang w:val="en-SA"/>
+              </w:rPr>
+            </w:pPr>
+            <w:r>
+              <w:rPr>
+                <w:b/>
+                <w:bCs/>
+                <w:color w:val="000000"/>
+                <w:sz w:val="20"/>
+                <w:szCs w:val="20"/>
+                <w:lang w:val="en-US"/>
+              </w:rPr>
+              <w:t>Finished</w:t>
+            </w:r>
+            <w:r>
+              <w:rPr>
                 <w:color w:val="000000"/>
                 <w:sz w:val="20"/>
                 <w:szCs w:val="20"/>
@@ -5418,534 +5985,6 @@
                 <w:szCs w:val="20"/>
                 <w:lang w:val="en-US"/>
               </w:rPr>
-              <w:t>Low-Fi User Interface Design</w:t>
-            </w:r>
-            <w:r>
-              <w:rPr>
-                <w:b/>
-                <w:bCs/>
-                <w:color w:val="000000"/>
-                <w:sz w:val="20"/>
-                <w:szCs w:val="20"/>
-                <w:lang w:val="en-SA"/>
-              </w:rPr>
-              <w:t> </w:t>
-            </w:r>
-          </w:p>
-        </w:tc>
-        <w:tc>
-          <w:tcPr>
-            <w:tcW w:w="1800" w:type="dxa"/>
-            <w:shd w:val="clear" w:color="auto" w:fill="FABF8F"/>
-            <w:vAlign w:val="center"/>
-            <w:hideMark/>
-          </w:tcPr>
-          <w:p>
-            <w:pPr>
-              <w:spacing w:line="240" w:lineRule="auto"/>
-              <w:ind w:left="0" w:firstLine="0"/>
-              <w:jc w:val="center"/>
-              <w:textAlignment w:val="baseline"/>
-              <w:rPr>
-                <w:i/>
-                <w:iCs/>
-                <w:sz w:val="20"/>
-                <w:szCs w:val="20"/>
-                <w:lang w:val="en-SA"/>
-              </w:rPr>
-            </w:pPr>
-            <w:r>
-              <w:rPr>
-                <w:i/>
-                <w:iCs/>
-                <w:color w:val="000000"/>
-                <w:sz w:val="20"/>
-                <w:szCs w:val="20"/>
-                <w:lang w:val="en-US"/>
-              </w:rPr>
-              <w:t>Ziyad</w:t>
-            </w:r>
-            <w:r>
-              <w:rPr>
-                <w:i/>
-                <w:iCs/>
-                <w:color w:val="000000"/>
-                <w:sz w:val="20"/>
-                <w:szCs w:val="20"/>
-                <w:lang w:val="en-SA"/>
-              </w:rPr>
-              <w:t> </w:t>
-            </w:r>
-          </w:p>
-        </w:tc>
-        <w:tc>
-          <w:tcPr>
-            <w:tcW w:w="1380" w:type="dxa"/>
-            <w:shd w:val="clear" w:color="auto" w:fill="FABF8F"/>
-            <w:vAlign w:val="center"/>
-            <w:hideMark/>
-          </w:tcPr>
-          <w:p>
-            <w:pPr>
-              <w:spacing w:line="240" w:lineRule="auto"/>
-              <w:ind w:left="0" w:firstLine="0"/>
-              <w:jc w:val="center"/>
-              <w:textAlignment w:val="baseline"/>
-              <w:rPr>
-                <w:sz w:val="20"/>
-                <w:szCs w:val="20"/>
-                <w:lang w:val="en-SA"/>
-              </w:rPr>
-            </w:pPr>
-            <w:r>
-              <w:rPr>
-                <w:color w:val="000000"/>
-                <w:sz w:val="20"/>
-                <w:szCs w:val="20"/>
-                <w:lang w:val="en-US"/>
-              </w:rPr>
-              <w:t>19/10/2023</w:t>
-            </w:r>
-            <w:r>
-              <w:rPr>
-                <w:color w:val="000000"/>
-                <w:sz w:val="20"/>
-                <w:szCs w:val="20"/>
-                <w:lang w:val="en-SA"/>
-              </w:rPr>
-              <w:t> </w:t>
-            </w:r>
-          </w:p>
-        </w:tc>
-        <w:tc>
-          <w:tcPr>
-            <w:tcW w:w="1485" w:type="dxa"/>
-            <w:shd w:val="clear" w:color="auto" w:fill="FABF8F"/>
-            <w:vAlign w:val="center"/>
-            <w:hideMark/>
-          </w:tcPr>
-          <w:p>
-            <w:pPr>
-              <w:spacing w:line="240" w:lineRule="auto"/>
-              <w:ind w:left="0" w:firstLine="0"/>
-              <w:jc w:val="center"/>
-              <w:textAlignment w:val="baseline"/>
-              <w:rPr>
-                <w:sz w:val="20"/>
-                <w:szCs w:val="20"/>
-                <w:lang w:val="en-SA"/>
-              </w:rPr>
-            </w:pPr>
-            <w:r>
-              <w:rPr>
-                <w:color w:val="000000"/>
-                <w:sz w:val="20"/>
-                <w:szCs w:val="20"/>
-                <w:lang w:val="en-US"/>
-              </w:rPr>
-              <w:t>21/10/2023</w:t>
-            </w:r>
-            <w:r>
-              <w:rPr>
-                <w:color w:val="000000"/>
-                <w:sz w:val="20"/>
-                <w:szCs w:val="20"/>
-                <w:lang w:val="en-SA"/>
-              </w:rPr>
-              <w:t> </w:t>
-            </w:r>
-          </w:p>
-        </w:tc>
-        <w:tc>
-          <w:tcPr>
-            <w:tcW w:w="975" w:type="dxa"/>
-            <w:shd w:val="clear" w:color="auto" w:fill="FABF8F"/>
-            <w:vAlign w:val="center"/>
-            <w:hideMark/>
-          </w:tcPr>
-          <w:p>
-            <w:pPr>
-              <w:spacing w:line="240" w:lineRule="auto"/>
-              <w:ind w:left="0" w:firstLine="0"/>
-              <w:jc w:val="center"/>
-              <w:textAlignment w:val="baseline"/>
-              <w:rPr>
-                <w:i/>
-                <w:iCs/>
-                <w:sz w:val="20"/>
-                <w:szCs w:val="20"/>
-                <w:lang w:val="en-SA"/>
-              </w:rPr>
-            </w:pPr>
-            <w:r>
-              <w:rPr>
-                <w:i/>
-                <w:iCs/>
-                <w:color w:val="000000"/>
-                <w:sz w:val="20"/>
-                <w:szCs w:val="20"/>
-                <w:lang w:val="en-US"/>
-              </w:rPr>
-              <w:t>3</w:t>
-            </w:r>
-            <w:r>
-              <w:rPr>
-                <w:i/>
-                <w:iCs/>
-                <w:color w:val="000000"/>
-                <w:sz w:val="20"/>
-                <w:szCs w:val="20"/>
-                <w:lang w:val="en-SA"/>
-              </w:rPr>
-              <w:t> </w:t>
-            </w:r>
-          </w:p>
-        </w:tc>
-        <w:tc>
-          <w:tcPr>
-            <w:tcW w:w="1544" w:type="dxa"/>
-            <w:shd w:val="clear" w:color="auto" w:fill="FABF8F"/>
-            <w:vAlign w:val="center"/>
-            <w:hideMark/>
-          </w:tcPr>
-          <w:p>
-            <w:pPr>
-              <w:spacing w:line="240" w:lineRule="auto"/>
-              <w:ind w:left="0" w:firstLine="0"/>
-              <w:jc w:val="center"/>
-              <w:textAlignment w:val="baseline"/>
-              <w:rPr>
-                <w:b/>
-                <w:bCs/>
-                <w:sz w:val="20"/>
-                <w:szCs w:val="20"/>
-                <w:lang w:val="en-SA"/>
-              </w:rPr>
-            </w:pPr>
-            <w:r>
-              <w:rPr>
-                <w:b/>
-                <w:bCs/>
-                <w:color w:val="000000"/>
-                <w:sz w:val="20"/>
-                <w:szCs w:val="20"/>
-                <w:lang w:val="en-US"/>
-              </w:rPr>
-              <w:t>In-Progress</w:t>
-            </w:r>
-            <w:r>
-              <w:rPr>
-                <w:b/>
-                <w:bCs/>
-                <w:color w:val="000000"/>
-                <w:sz w:val="20"/>
-                <w:szCs w:val="20"/>
-                <w:lang w:val="en-SA"/>
-              </w:rPr>
-              <w:t> </w:t>
-            </w:r>
-          </w:p>
-        </w:tc>
-      </w:tr>
-      <w:tr>
-        <w:trPr>
-          <w:trHeight w:val="570"/>
-          <w:jc w:val="center"/>
-        </w:trPr>
-        <w:tc>
-          <w:tcPr>
-            <w:tcW w:w="1590" w:type="dxa"/>
-            <w:shd w:val="clear" w:color="auto" w:fill="FABF8F"/>
-            <w:vAlign w:val="center"/>
-            <w:hideMark/>
-          </w:tcPr>
-          <w:p>
-            <w:pPr>
-              <w:spacing w:line="240" w:lineRule="auto"/>
-              <w:ind w:left="0" w:firstLine="0"/>
-              <w:jc w:val="center"/>
-              <w:textAlignment w:val="baseline"/>
-              <w:rPr>
-                <w:b/>
-                <w:bCs/>
-                <w:sz w:val="20"/>
-                <w:szCs w:val="20"/>
-                <w:lang w:val="en-SA"/>
-              </w:rPr>
-            </w:pPr>
-            <w:r>
-              <w:rPr>
-                <w:b/>
-                <w:bCs/>
-                <w:color w:val="000000"/>
-                <w:sz w:val="20"/>
-                <w:szCs w:val="20"/>
-                <w:lang w:val="en-US"/>
-              </w:rPr>
-              <w:t>References and Definitions</w:t>
-            </w:r>
-            <w:r>
-              <w:rPr>
-                <w:b/>
-                <w:bCs/>
-                <w:color w:val="000000"/>
-                <w:sz w:val="20"/>
-                <w:szCs w:val="20"/>
-                <w:lang w:val="en-SA"/>
-              </w:rPr>
-              <w:t> </w:t>
-            </w:r>
-          </w:p>
-        </w:tc>
-        <w:tc>
-          <w:tcPr>
-            <w:tcW w:w="1800" w:type="dxa"/>
-            <w:shd w:val="clear" w:color="auto" w:fill="FABF8F"/>
-            <w:vAlign w:val="center"/>
-            <w:hideMark/>
-          </w:tcPr>
-          <w:p>
-            <w:pPr>
-              <w:spacing w:line="240" w:lineRule="auto"/>
-              <w:ind w:left="0" w:firstLine="0"/>
-              <w:jc w:val="center"/>
-              <w:textAlignment w:val="baseline"/>
-              <w:rPr>
-                <w:i/>
-                <w:iCs/>
-                <w:sz w:val="20"/>
-                <w:szCs w:val="20"/>
-                <w:lang w:val="en-SA"/>
-              </w:rPr>
-            </w:pPr>
-            <w:r>
-              <w:rPr>
-                <w:i/>
-                <w:iCs/>
-                <w:color w:val="000000"/>
-                <w:sz w:val="20"/>
-                <w:szCs w:val="20"/>
-                <w:lang w:val="en-US"/>
-              </w:rPr>
-              <w:t>All Members</w:t>
-            </w:r>
-            <w:r>
-              <w:rPr>
-                <w:i/>
-                <w:iCs/>
-                <w:color w:val="000000"/>
-                <w:sz w:val="20"/>
-                <w:szCs w:val="20"/>
-                <w:lang w:val="en-SA"/>
-              </w:rPr>
-              <w:t> </w:t>
-            </w:r>
-          </w:p>
-        </w:tc>
-        <w:tc>
-          <w:tcPr>
-            <w:tcW w:w="1380" w:type="dxa"/>
-            <w:shd w:val="clear" w:color="auto" w:fill="FABF8F"/>
-            <w:vAlign w:val="center"/>
-            <w:hideMark/>
-          </w:tcPr>
-          <w:p>
-            <w:pPr>
-              <w:spacing w:line="240" w:lineRule="auto"/>
-              <w:ind w:left="0" w:firstLine="0"/>
-              <w:jc w:val="center"/>
-              <w:textAlignment w:val="baseline"/>
-              <w:rPr>
-                <w:sz w:val="20"/>
-                <w:szCs w:val="20"/>
-                <w:lang w:val="en-SA"/>
-              </w:rPr>
-            </w:pPr>
-            <w:r>
-              <w:rPr>
-                <w:color w:val="000000"/>
-                <w:sz w:val="20"/>
-                <w:szCs w:val="20"/>
-                <w:lang w:val="en-US"/>
-              </w:rPr>
-              <w:t>10/10/2023</w:t>
-            </w:r>
-            <w:r>
-              <w:rPr>
-                <w:color w:val="000000"/>
-                <w:sz w:val="20"/>
-                <w:szCs w:val="20"/>
-                <w:lang w:val="en-SA"/>
-              </w:rPr>
-              <w:t> </w:t>
-            </w:r>
-          </w:p>
-        </w:tc>
-        <w:tc>
-          <w:tcPr>
-            <w:tcW w:w="1485" w:type="dxa"/>
-            <w:shd w:val="clear" w:color="auto" w:fill="FABF8F"/>
-            <w:vAlign w:val="center"/>
-            <w:hideMark/>
-          </w:tcPr>
-          <w:p>
-            <w:pPr>
-              <w:spacing w:line="240" w:lineRule="auto"/>
-              <w:ind w:left="0" w:firstLine="0"/>
-              <w:jc w:val="center"/>
-              <w:textAlignment w:val="baseline"/>
-              <w:rPr>
-                <w:sz w:val="20"/>
-                <w:szCs w:val="20"/>
-                <w:lang w:val="en-SA"/>
-              </w:rPr>
-            </w:pPr>
-            <w:r>
-              <w:rPr>
-                <w:color w:val="000000"/>
-                <w:sz w:val="20"/>
-                <w:szCs w:val="20"/>
-                <w:lang w:val="en-US"/>
-              </w:rPr>
-              <w:t>22/10/2023</w:t>
-            </w:r>
-            <w:r>
-              <w:rPr>
-                <w:color w:val="000000"/>
-                <w:sz w:val="20"/>
-                <w:szCs w:val="20"/>
-                <w:lang w:val="en-SA"/>
-              </w:rPr>
-              <w:t> </w:t>
-            </w:r>
-          </w:p>
-        </w:tc>
-        <w:tc>
-          <w:tcPr>
-            <w:tcW w:w="975" w:type="dxa"/>
-            <w:shd w:val="clear" w:color="auto" w:fill="FABF8F"/>
-            <w:vAlign w:val="center"/>
-            <w:hideMark/>
-          </w:tcPr>
-          <w:p>
-            <w:pPr>
-              <w:spacing w:line="240" w:lineRule="auto"/>
-              <w:ind w:left="0" w:firstLine="0"/>
-              <w:jc w:val="center"/>
-              <w:textAlignment w:val="baseline"/>
-              <w:rPr>
-                <w:i/>
-                <w:iCs/>
-                <w:sz w:val="20"/>
-                <w:szCs w:val="20"/>
-                <w:lang w:val="en-SA"/>
-              </w:rPr>
-            </w:pPr>
-            <w:r>
-              <w:rPr>
-                <w:i/>
-                <w:iCs/>
-                <w:color w:val="000000"/>
-                <w:sz w:val="20"/>
-                <w:szCs w:val="20"/>
-                <w:lang w:val="en-US"/>
-              </w:rPr>
-              <w:t>12</w:t>
-            </w:r>
-            <w:r>
-              <w:rPr>
-                <w:i/>
-                <w:iCs/>
-                <w:color w:val="000000"/>
-                <w:sz w:val="20"/>
-                <w:szCs w:val="20"/>
-                <w:lang w:val="en-SA"/>
-              </w:rPr>
-              <w:t> </w:t>
-            </w:r>
-          </w:p>
-        </w:tc>
-        <w:tc>
-          <w:tcPr>
-            <w:tcW w:w="1544" w:type="dxa"/>
-            <w:shd w:val="clear" w:color="auto" w:fill="FABF8F"/>
-            <w:vAlign w:val="center"/>
-            <w:hideMark/>
-          </w:tcPr>
-          <w:p>
-            <w:pPr>
-              <w:spacing w:line="240" w:lineRule="auto"/>
-              <w:ind w:left="0" w:firstLine="0"/>
-              <w:jc w:val="center"/>
-              <w:textAlignment w:val="baseline"/>
-              <w:rPr>
-                <w:b/>
-                <w:bCs/>
-                <w:sz w:val="20"/>
-                <w:szCs w:val="20"/>
-                <w:lang w:val="en-SA"/>
-              </w:rPr>
-            </w:pPr>
-            <w:r>
-              <w:rPr>
-                <w:b/>
-                <w:bCs/>
-                <w:color w:val="000000"/>
-                <w:sz w:val="20"/>
-                <w:szCs w:val="20"/>
-                <w:lang w:val="en-US"/>
-              </w:rPr>
-              <w:t>In-Progress</w:t>
-            </w:r>
-            <w:r>
-              <w:rPr>
-                <w:b/>
-                <w:bCs/>
-                <w:color w:val="000000"/>
-                <w:sz w:val="20"/>
-                <w:szCs w:val="20"/>
-                <w:lang w:val="en-SA"/>
-              </w:rPr>
-              <w:t> </w:t>
-            </w:r>
-          </w:p>
-        </w:tc>
-      </w:tr>
-      <w:tr>
-        <w:trPr>
-          <w:trHeight w:val="570"/>
-          <w:jc w:val="center"/>
-        </w:trPr>
-        <w:tc>
-          <w:tcPr>
-            <w:tcW w:w="1590" w:type="dxa"/>
-            <w:shd w:val="clear" w:color="auto" w:fill="FABF8F"/>
-            <w:vAlign w:val="center"/>
-            <w:hideMark/>
-          </w:tcPr>
-          <w:p>
-            <w:pPr>
-              <w:spacing w:line="240" w:lineRule="auto"/>
-              <w:ind w:left="0" w:firstLine="0"/>
-              <w:jc w:val="center"/>
-              <w:textAlignment w:val="baseline"/>
-              <w:rPr>
-                <w:b/>
-                <w:bCs/>
-                <w:sz w:val="20"/>
-                <w:szCs w:val="20"/>
-                <w:lang w:val="en-SA"/>
-              </w:rPr>
-            </w:pPr>
-            <w:r>
-              <w:rPr>
-                <w:b/>
-                <w:bCs/>
-                <w:color w:val="000000"/>
-                <w:sz w:val="20"/>
-                <w:szCs w:val="20"/>
-                <w:lang w:val="en-US"/>
-              </w:rPr>
               <w:t>&lt;1&gt;</w:t>
             </w:r>
             <w:r>
@@ -8691,7 +8730,7 @@
                     </pic:cNvPicPr>
                   </pic:nvPicPr>
                   <pic:blipFill>
-                    <a:blip r:embed="rId8">
+                    <a:blip r:embed="rId9">
                       <a:extLst>
                         <a:ext uri="{28A0092B-C50C-407E-A947-70E740481C1C}">
                           <a14:useLocalDpi xmlns:a14="http://schemas.microsoft.com/office/drawing/2010/main" val="0"/>
@@ -9115,6 +9154,52 @@
         <w:spacing w:before="160" w:after="160"/>
         <w:ind w:left="720" w:firstLine="0"/>
       </w:pPr>
+      <w:r>
+        <w:rPr>
+          <w:noProof/>
+        </w:rPr>
+        <w:drawing>
+          <wp:inline distT="0" distB="0" distL="0" distR="0" wp14:anchorId="4FC1B735" wp14:editId="324A6B88">
+            <wp:extent cx="5575300" cy="4343400"/>
+            <wp:effectExtent l="0" t="0" r="0" b="0"/>
+            <wp:docPr id="826210389" name="Picture 4"/>
+            <wp:cNvGraphicFramePr>
+              <a:graphicFrameLocks xmlns:a="http://schemas.openxmlformats.org/drawingml/2006/main" noChangeAspect="1"/>
+            </wp:cNvGraphicFramePr>
+            <a:graphic xmlns:a="http://schemas.openxmlformats.org/drawingml/2006/main">
+              <a:graphicData uri="http://schemas.openxmlformats.org/drawingml/2006/picture">
+                <pic:pic xmlns:pic="http://schemas.openxmlformats.org/drawingml/2006/picture">
+                  <pic:nvPicPr>
+                    <pic:cNvPr id="826210389" name="Picture 826210389"/>
+                    <pic:cNvPicPr/>
+                  </pic:nvPicPr>
+                  <pic:blipFill>
+                    <a:blip r:embed="rId10">
+                      <a:extLst>
+                        <a:ext uri="{28A0092B-C50C-407E-A947-70E740481C1C}">
+                          <a14:useLocalDpi xmlns:a14="http://schemas.microsoft.com/office/drawing/2010/main" val="0"/>
+                        </a:ext>
+                      </a:extLst>
+                    </a:blip>
+                    <a:stretch>
+                      <a:fillRect/>
+                    </a:stretch>
+                  </pic:blipFill>
+                  <pic:spPr>
+                    <a:xfrm>
+                      <a:off x="0" y="0"/>
+                      <a:ext cx="5575300" cy="4343400"/>
+                    </a:xfrm>
+                    <a:prstGeom prst="rect">
+                      <a:avLst/>
+                    </a:prstGeom>
+                  </pic:spPr>
+                </pic:pic>
+              </a:graphicData>
+            </a:graphic>
+          </wp:inline>
+        </w:drawing>
+      </w:r>
     </w:p>
     <w:p>
       <w:pPr>
@@ -9128,6 +9213,67 @@
       <w:bookmarkStart w:id="12" w:name="_Toc148296353"/>
       <w:r>
         <w:rPr>
+          <w:noProof/>
+        </w:rPr>
+        <w:lastRenderedPageBreak/>
+        <w:drawing>
+          <wp:anchor distT="0" distB="0" distL="114300" distR="114300" simplePos="0" relativeHeight="251658240" behindDoc="0" locked="0" layoutInCell="1" allowOverlap="1" wp14:anchorId="04663677" wp14:editId="39DFF298">
+            <wp:simplePos x="0" y="0"/>
+            <wp:positionH relativeFrom="column">
+              <wp:posOffset>-29307</wp:posOffset>
+            </wp:positionH>
+            <wp:positionV relativeFrom="paragraph">
+              <wp:posOffset>372110</wp:posOffset>
+            </wp:positionV>
+            <wp:extent cx="5733415" cy="6579870"/>
+            <wp:effectExtent l="0" t="0" r="0" b="0"/>
+            <wp:wrapSquare wrapText="bothSides"/>
+            <wp:docPr id="1" name="Picture 1"/>
+            <wp:cNvGraphicFramePr>
+              <a:graphicFrameLocks xmlns:a="http://schemas.openxmlformats.org/drawingml/2006/main" noChangeAspect="1"/>
+            </wp:cNvGraphicFramePr>
+            <a:graphic xmlns:a="http://schemas.openxmlformats.org/drawingml/2006/main">
+              <a:graphicData uri="http://schemas.openxmlformats.org/drawingml/2006/picture">
+                <pic:pic xmlns:pic="http://schemas.openxmlformats.org/drawingml/2006/picture">
+                  <pic:nvPicPr>
+                    <pic:cNvPr id="1" name="Picture 1"/>
+                    <pic:cNvPicPr/>
+                  </pic:nvPicPr>
+                  <pic:blipFill>
+                    <a:blip r:embed="rId11">
+                      <a:extLst>
+                        <a:ext uri="{28A0092B-C50C-407E-A947-70E740481C1C}">
+                          <a14:useLocalDpi xmlns:a14="http://schemas.microsoft.com/office/drawing/2010/main" val="0"/>
+                        </a:ext>
+                      </a:extLst>
+                    </a:blip>
+                    <a:stretch>
+                      <a:fillRect/>
+                    </a:stretch>
+                  </pic:blipFill>
+                  <pic:spPr>
+                    <a:xfrm>
+                      <a:off x="0" y="0"/>
+                      <a:ext cx="5733415" cy="6579870"/>
+                    </a:xfrm>
+                    <a:prstGeom prst="rect">
+                      <a:avLst/>
+                    </a:prstGeom>
+                  </pic:spPr>
+                </pic:pic>
+              </a:graphicData>
+            </a:graphic>
+            <wp14:sizeRelH relativeFrom="page">
+              <wp14:pctWidth>0</wp14:pctWidth>
+            </wp14:sizeRelH>
+            <wp14:sizeRelV relativeFrom="page">
+              <wp14:pctHeight>0</wp14:pctHeight>
+            </wp14:sizeRelV>
+          </wp:anchor>
+        </w:drawing>
+      </w:r>
+      <w:r>
+        <w:rPr>
           <w:b/>
           <w:color w:val="003366"/>
           <w:sz w:val="32"/>
@@ -9135,6 +9281,21 @@
         <w:t>Navigation Modelling</w:t>
       </w:r>
       <w:bookmarkEnd w:id="12"/>
+    </w:p>
+    <w:p>
+      <w:pPr>
+        <w:spacing w:before="160" w:after="160"/>
+      </w:pPr>
+    </w:p>
+    <w:p>
+      <w:pPr>
+        <w:spacing w:before="160" w:after="160"/>
+      </w:pPr>
+    </w:p>
+    <w:p>
+      <w:pPr>
+        <w:spacing w:before="160" w:after="160"/>
+      </w:pPr>
     </w:p>
     <w:p>
       <w:pPr>
@@ -9149,19 +9310,263 @@
           <w:numId w:val="1"/>
         </w:numPr>
         <w:spacing w:before="160" w:after="160"/>
-      </w:pPr>
-      <w:bookmarkStart w:id="13" w:name="_Toc148296354"/>
-      <w:r>
         <w:rPr>
           <w:b/>
           <w:color w:val="003366"/>
           <w:sz w:val="32"/>
         </w:rPr>
+      </w:pPr>
+      <w:bookmarkStart w:id="13" w:name="_Toc148296354"/>
+      <w:r>
+        <w:rPr>
+          <w:b/>
+          <w:color w:val="003366"/>
+          <w:sz w:val="32"/>
+        </w:rPr>
+        <w:lastRenderedPageBreak/>
         <w:t>Low-Fi User Interface Design</w:t>
       </w:r>
       <w:bookmarkStart w:id="14" w:name="_k00sa9331b5l" w:colFirst="0" w:colLast="0"/>
       <w:bookmarkEnd w:id="13"/>
       <w:bookmarkEnd w:id="14"/>
+    </w:p>
+    <w:p/>
+    <w:p>
+      <w:pPr>
+        <w:spacing w:before="160" w:after="160"/>
+        <w:rPr>
+          <w:b/>
+          <w:bCs/>
+          <w:color w:val="4F81BD" w:themeColor="accent1"/>
+        </w:rPr>
+      </w:pPr>
+      <w:r>
+        <w:rPr>
+          <w:b/>
+          <w:bCs/>
+          <w:color w:val="4F81BD" w:themeColor="accent1"/>
+        </w:rPr>
+        <w:t>Main Page:</w:t>
+      </w:r>
+    </w:p>
+    <w:p>
+      <w:pPr>
+        <w:spacing w:before="160" w:after="160"/>
+      </w:pPr>
+      <w:r>
+        <w:rPr>
+          <w:noProof/>
+        </w:rPr>
+        <w:drawing>
+          <wp:inline distT="0" distB="0" distL="0" distR="0" wp14:anchorId="6520EC2C" wp14:editId="441BF6F6">
+            <wp:extent cx="4321102" cy="2738437"/>
+            <wp:effectExtent l="0" t="0" r="0" b="5080"/>
+            <wp:docPr id="1374371607" name="Picture 1"/>
+            <wp:cNvGraphicFramePr>
+              <a:graphicFrameLocks xmlns:a="http://schemas.openxmlformats.org/drawingml/2006/main" noChangeAspect="1"/>
+            </wp:cNvGraphicFramePr>
+            <a:graphic xmlns:a="http://schemas.openxmlformats.org/drawingml/2006/main">
+              <a:graphicData uri="http://schemas.openxmlformats.org/drawingml/2006/picture">
+                <pic:pic xmlns:pic="http://schemas.openxmlformats.org/drawingml/2006/picture">
+                  <pic:nvPicPr>
+                    <pic:cNvPr id="1374371607" name="Picture 1374371607"/>
+                    <pic:cNvPicPr/>
+                  </pic:nvPicPr>
+                  <pic:blipFill>
+                    <a:blip r:embed="rId12" cstate="print">
+                      <a:extLst>
+                        <a:ext uri="{28A0092B-C50C-407E-A947-70E740481C1C}">
+                          <a14:useLocalDpi xmlns:a14="http://schemas.microsoft.com/office/drawing/2010/main" val="0"/>
+                        </a:ext>
+                      </a:extLst>
+                    </a:blip>
+                    <a:stretch>
+                      <a:fillRect/>
+                    </a:stretch>
+                  </pic:blipFill>
+                  <pic:spPr>
+                    <a:xfrm>
+                      <a:off x="0" y="0"/>
+                      <a:ext cx="4347893" cy="2755416"/>
+                    </a:xfrm>
+                    <a:prstGeom prst="rect">
+                      <a:avLst/>
+                    </a:prstGeom>
+                  </pic:spPr>
+                </pic:pic>
+              </a:graphicData>
+            </a:graphic>
+          </wp:inline>
+        </w:drawing>
+      </w:r>
+    </w:p>
+    <w:p>
+      <w:pPr>
+        <w:spacing w:before="160" w:after="160"/>
+      </w:pPr>
+    </w:p>
+    <w:p>
+      <w:pPr>
+        <w:spacing w:before="160" w:after="160"/>
+        <w:rPr>
+          <w:b/>
+          <w:bCs/>
+          <w:color w:val="4F81BD" w:themeColor="accent1"/>
+        </w:rPr>
+      </w:pPr>
+      <w:r>
+        <w:rPr>
+          <w:b/>
+          <w:bCs/>
+          <w:color w:val="4F81BD" w:themeColor="accent1"/>
+        </w:rPr>
+        <w:t>Plan Page:</w:t>
+      </w:r>
+    </w:p>
+    <w:p>
+      <w:pPr>
+        <w:spacing w:before="160" w:after="160"/>
+      </w:pPr>
+      <w:r>
+        <w:rPr>
+          <w:noProof/>
+        </w:rPr>
+        <w:drawing>
+          <wp:inline distT="0" distB="0" distL="0" distR="0" wp14:anchorId="6C0F91D4" wp14:editId="21188110">
+            <wp:extent cx="4400806" cy="2976113"/>
+            <wp:effectExtent l="0" t="0" r="0" b="0"/>
+            <wp:docPr id="1514674398" name="Picture 2"/>
+            <wp:cNvGraphicFramePr>
+              <a:graphicFrameLocks xmlns:a="http://schemas.openxmlformats.org/drawingml/2006/main" noChangeAspect="1"/>
+            </wp:cNvGraphicFramePr>
+            <a:graphic xmlns:a="http://schemas.openxmlformats.org/drawingml/2006/main">
+              <a:graphicData uri="http://schemas.openxmlformats.org/drawingml/2006/picture">
+                <pic:pic xmlns:pic="http://schemas.openxmlformats.org/drawingml/2006/picture">
+                  <pic:nvPicPr>
+                    <pic:cNvPr id="1514674398" name="Picture 1514674398"/>
+                    <pic:cNvPicPr/>
+                  </pic:nvPicPr>
+                  <pic:blipFill>
+                    <a:blip r:embed="rId13" cstate="print">
+                      <a:extLst>
+                        <a:ext uri="{28A0092B-C50C-407E-A947-70E740481C1C}">
+                          <a14:useLocalDpi xmlns:a14="http://schemas.microsoft.com/office/drawing/2010/main" val="0"/>
+                        </a:ext>
+                      </a:extLst>
+                    </a:blip>
+                    <a:stretch>
+                      <a:fillRect/>
+                    </a:stretch>
+                  </pic:blipFill>
+                  <pic:spPr>
+                    <a:xfrm>
+                      <a:off x="0" y="0"/>
+                      <a:ext cx="4415004" cy="2985715"/>
+                    </a:xfrm>
+                    <a:prstGeom prst="rect">
+                      <a:avLst/>
+                    </a:prstGeom>
+                  </pic:spPr>
+                </pic:pic>
+              </a:graphicData>
+            </a:graphic>
+          </wp:inline>
+        </w:drawing>
+      </w:r>
+    </w:p>
+    <w:p>
+      <w:pPr>
+        <w:spacing w:before="160" w:after="160"/>
+      </w:pPr>
+    </w:p>
+    <w:p>
+      <w:pPr>
+        <w:spacing w:before="160" w:after="160"/>
+      </w:pPr>
+    </w:p>
+    <w:p>
+      <w:pPr>
+        <w:spacing w:before="160" w:after="160"/>
+      </w:pPr>
+    </w:p>
+    <w:p>
+      <w:pPr>
+        <w:spacing w:before="160" w:after="160"/>
+      </w:pPr>
+    </w:p>
+    <w:p>
+      <w:pPr>
+        <w:spacing w:before="160" w:after="160"/>
+      </w:pPr>
+    </w:p>
+    <w:p>
+      <w:pPr>
+        <w:spacing w:before="160" w:after="160"/>
+        <w:rPr>
+          <w:b/>
+          <w:bCs/>
+          <w:color w:val="4F81BD" w:themeColor="accent1"/>
+        </w:rPr>
+      </w:pPr>
+      <w:r>
+        <w:rPr>
+          <w:b/>
+          <w:bCs/>
+          <w:color w:val="4F81BD" w:themeColor="accent1"/>
+        </w:rPr>
+        <w:t>Resources Page:</w:t>
+      </w:r>
+    </w:p>
+    <w:p>
+      <w:pPr>
+        <w:spacing w:before="160" w:after="160"/>
+      </w:pPr>
+      <w:r>
+        <w:rPr>
+          <w:noProof/>
+        </w:rPr>
+        <w:drawing>
+          <wp:inline distT="0" distB="0" distL="0" distR="0" wp14:anchorId="15E512E0" wp14:editId="2E0F6EC0">
+            <wp:extent cx="5014616" cy="3485072"/>
+            <wp:effectExtent l="0" t="0" r="1905" b="0"/>
+            <wp:docPr id="109950016" name="Picture 3"/>
+            <wp:cNvGraphicFramePr>
+              <a:graphicFrameLocks xmlns:a="http://schemas.openxmlformats.org/drawingml/2006/main" noChangeAspect="1"/>
+            </wp:cNvGraphicFramePr>
+            <a:graphic xmlns:a="http://schemas.openxmlformats.org/drawingml/2006/main">
+              <a:graphicData uri="http://schemas.openxmlformats.org/drawingml/2006/picture">
+                <pic:pic xmlns:pic="http://schemas.openxmlformats.org/drawingml/2006/picture">
+                  <pic:nvPicPr>
+                    <pic:cNvPr id="109950016" name="Picture 109950016"/>
+                    <pic:cNvPicPr/>
+                  </pic:nvPicPr>
+                  <pic:blipFill>
+                    <a:blip r:embed="rId14" cstate="print">
+                      <a:extLst>
+                        <a:ext uri="{28A0092B-C50C-407E-A947-70E740481C1C}">
+                          <a14:useLocalDpi xmlns:a14="http://schemas.microsoft.com/office/drawing/2010/main" val="0"/>
+                        </a:ext>
+                      </a:extLst>
+                    </a:blip>
+                    <a:stretch>
+                      <a:fillRect/>
+                    </a:stretch>
+                  </pic:blipFill>
+                  <pic:spPr>
+                    <a:xfrm>
+                      <a:off x="0" y="0"/>
+                      <a:ext cx="5034868" cy="3499147"/>
+                    </a:xfrm>
+                    <a:prstGeom prst="rect">
+                      <a:avLst/>
+                    </a:prstGeom>
+                  </pic:spPr>
+                </pic:pic>
+              </a:graphicData>
+            </a:graphic>
+          </wp:inline>
+        </w:drawing>
+      </w:r>
     </w:p>
     <w:p>
       <w:pPr>
@@ -9195,13 +9600,44 @@
     </w:p>
     <w:p>
       <w:pPr>
+        <w:pStyle w:val="FootnoteText"/>
+        <w:rPr>
+          <w:lang w:val="en-US"/>
+        </w:rPr>
+      </w:pPr>
+      <w:r>
+        <w:rPr>
+          <w:rStyle w:val="FootnoteReference"/>
+        </w:rPr>
+        <w:footnoteRef/>
+      </w:r>
+      <w:r>
+        <w:t xml:space="preserve"> </w:t>
+      </w:r>
+      <w:r>
+        <w:rPr>
+          <w:lang w:val="en-US"/>
+        </w:rPr>
+        <w:t>This representing a milestone</w:t>
+      </w:r>
+    </w:p>
+    <w:p>
+      <w:pPr>
+        <w:pStyle w:val="FootnoteText"/>
+        <w:rPr>
+          <w:lang w:val="en-US"/>
+        </w:rPr>
+      </w:pPr>
+    </w:p>
+    <w:p>
+      <w:pPr>
         <w:spacing w:before="160" w:after="160"/>
         <w:ind w:left="0" w:firstLine="0"/>
       </w:pPr>
     </w:p>
     <w:sectPr>
-      <w:footerReference w:type="even" r:id="rId9"/>
-      <w:footerReference w:type="default" r:id="rId10"/>
+      <w:footerReference w:type="even" r:id="rId15"/>
+      <w:footerReference w:type="default" r:id="rId16"/>
       <w:pgSz w:w="11909" w:h="16834"/>
       <w:pgMar w:top="1440" w:right="1440" w:bottom="1440" w:left="1440" w:header="720" w:footer="720" w:gutter="0"/>
       <w:pgNumType w:start="1"/>
@@ -11291,7 +11727,6 @@
   <w:style w:type="character" w:default="1" w:styleId="DefaultParagraphFont">
     <w:name w:val="Default Paragraph Font"/>
     <w:uiPriority w:val="1"/>
-    <w:semiHidden/>
     <w:unhideWhenUsed/>
   </w:style>
   <w:style w:type="table" w:default="1" w:styleId="TableNormal">
@@ -11540,6 +11975,84 @@
     <w:name w:val="wacimagecontainer"/>
     <w:basedOn w:val="DefaultParagraphFont"/>
     <w:rsid w:val="00AE6065"/>
+  </w:style>
+  <w:style w:type="paragraph" w:styleId="FootnoteText">
+    <w:name w:val="footnote text"/>
+    <w:basedOn w:val="Normal"/>
+    <w:link w:val="FootnoteTextChar"/>
+    <w:uiPriority w:val="99"/>
+    <w:semiHidden/>
+    <w:unhideWhenUsed/>
+    <w:rsid w:val="000A1FC5"/>
+    <w:pPr>
+      <w:spacing w:line="240" w:lineRule="auto"/>
+    </w:pPr>
+    <w:rPr>
+      <w:sz w:val="20"/>
+      <w:szCs w:val="20"/>
+    </w:rPr>
+  </w:style>
+  <w:style w:type="character" w:customStyle="1" w:styleId="FootnoteTextChar">
+    <w:name w:val="Footnote Text Char"/>
+    <w:basedOn w:val="DefaultParagraphFont"/>
+    <w:link w:val="FootnoteText"/>
+    <w:uiPriority w:val="99"/>
+    <w:semiHidden/>
+    <w:rsid w:val="000A1FC5"/>
+    <w:rPr>
+      <w:sz w:val="20"/>
+      <w:szCs w:val="20"/>
+    </w:rPr>
+  </w:style>
+  <w:style w:type="character" w:styleId="FootnoteReference">
+    <w:name w:val="footnote reference"/>
+    <w:basedOn w:val="DefaultParagraphFont"/>
+    <w:uiPriority w:val="99"/>
+    <w:semiHidden/>
+    <w:unhideWhenUsed/>
+    <w:rsid w:val="000A1FC5"/>
+    <w:rPr>
+      <w:vertAlign w:val="superscript"/>
+    </w:rPr>
+  </w:style>
+  <w:style w:type="paragraph" w:styleId="EndnoteText">
+    <w:name w:val="endnote text"/>
+    <w:basedOn w:val="Normal"/>
+    <w:link w:val="EndnoteTextChar"/>
+    <w:uiPriority w:val="99"/>
+    <w:semiHidden/>
+    <w:unhideWhenUsed/>
+    <w:rsid w:val="000A1FC5"/>
+    <w:pPr>
+      <w:spacing w:line="240" w:lineRule="auto"/>
+    </w:pPr>
+    <w:rPr>
+      <w:sz w:val="20"/>
+      <w:szCs w:val="20"/>
+    </w:rPr>
+  </w:style>
+  <w:style w:type="character" w:customStyle="1" w:styleId="EndnoteTextChar">
+    <w:name w:val="Endnote Text Char"/>
+    <w:basedOn w:val="DefaultParagraphFont"/>
+    <w:link w:val="EndnoteText"/>
+    <w:uiPriority w:val="99"/>
+    <w:semiHidden/>
+    <w:rsid w:val="000A1FC5"/>
+    <w:rPr>
+      <w:sz w:val="20"/>
+      <w:szCs w:val="20"/>
+    </w:rPr>
+  </w:style>
+  <w:style w:type="character" w:styleId="EndnoteReference">
+    <w:name w:val="endnote reference"/>
+    <w:basedOn w:val="DefaultParagraphFont"/>
+    <w:uiPriority w:val="99"/>
+    <w:semiHidden/>
+    <w:unhideWhenUsed/>
+    <w:rsid w:val="000A1FC5"/>
+    <w:rPr>
+      <w:vertAlign w:val="superscript"/>
+    </w:rPr>
   </w:style>
 </w:styles>
 </file>
@@ -11862,4 +12375,16 @@
   </a:objectDefaults>
   <a:extraClrSchemeLst/>
 </a:theme>
+</file>
+
+<file path=customXml/item1.xml><?xml version="1.0" encoding="utf-8"?>
+<b:Sources xmlns:b="http://schemas.openxmlformats.org/officeDocument/2006/bibliography" xmlns="http://schemas.openxmlformats.org/officeDocument/2006/bibliography" SelectedStyle="/APASixthEditionOfficeOnline.xsl" StyleName="APA" Version="6"/>
+</file>
+
+<file path=customXml/itemProps1.xml><?xml version="1.0" encoding="utf-8"?>
+<ds:datastoreItem xmlns:ds="http://schemas.openxmlformats.org/officeDocument/2006/customXml" ds:itemID="{E7C74711-712F-8A45-867A-B2E25F6A148D}">
+  <ds:schemaRefs>
+    <ds:schemaRef ds:uri="http://schemas.openxmlformats.org/officeDocument/2006/bibliography"/>
+  </ds:schemaRefs>
+</ds:datastoreItem>
 </file>
</xml_diff>